<commit_message>
Update StrEmbed-6-1 users manual.docx
</commit_message>
<xml_diff>
--- a/StrEmbed-6-1 users manual.docx
+++ b/StrEmbed-6-1 users manual.docx
@@ -42,7 +42,17 @@
           <w:sz w:val="56"/>
           <w:szCs w:val="56"/>
         </w:rPr>
-        <w:t>StrEmbed-4 Users' Manual</w:t>
+        <w:t>StrEmbed-6-1</w:t>
+      </w:r>
+      <w:bookmarkStart w:id="0" w:name="_GoBack"/>
+      <w:bookmarkEnd w:id="0"/>
+      <w:r>
+        <w:rPr>
+          <w:color w:val="000000" w:themeColor="text1"/>
+          <w:sz w:val="56"/>
+          <w:szCs w:val="56"/>
+        </w:rPr>
+        <w:t xml:space="preserve"> Users' Manual</w:t>
       </w:r>
       <w:r>
         <w:rPr>
@@ -1132,19 +1142,7 @@
           <w:rPr>
             <w:rStyle w:val="Hyperlink"/>
           </w:rPr>
-          <w:t>Github reposit</w:t>
-        </w:r>
-        <w:r>
-          <w:rPr>
-            <w:rStyle w:val="Hyperlink"/>
-          </w:rPr>
-          <w:t>o</w:t>
-        </w:r>
-        <w:r>
-          <w:rPr>
-            <w:rStyle w:val="Hyperlink"/>
-          </w:rPr>
-          <w:t>ry</w:t>
+          <w:t>Github repository</w:t>
         </w:r>
       </w:hyperlink>
       <w:r>
@@ -1342,10 +1340,7 @@
         <w:t>Anaconda or Miniconda in which you can run StrEmbed-6-1. First, create an empty environment</w:t>
       </w:r>
       <w:r>
-        <w:t xml:space="preserve"> using the commands below </w:t>
-      </w:r>
-      <w:r>
-        <w:t>(or through Anaconda Navigator or another Python environment management module like venv)</w:t>
+        <w:t xml:space="preserve"> using the commands below (or through Anaconda Navigator or another Python environment management module like venv)</w:t>
       </w:r>
       <w:r>
         <w:t>, where &lt;env_name&gt; is whatever you choose. Your Python version should not exceed 3.9, as Wxpython may not be compatible with later versions at time of writing.</w:t>
@@ -2618,7 +2613,7 @@
                 <w:szCs w:val="18"/>
               </w:rPr>
             </w:pPr>
-            <w:bookmarkStart w:id="0" w:name="_Ref48220292"/>
+            <w:bookmarkStart w:id="1" w:name="_Ref48220292"/>
             <w:r>
               <w:rPr>
                 <w:color w:val="000000" w:themeColor="text1"/>
@@ -2668,7 +2663,7 @@
               </w:rPr>
               <w:fldChar w:fldCharType="end"/>
             </w:r>
-            <w:bookmarkEnd w:id="0"/>
+            <w:bookmarkEnd w:id="1"/>
             <w:r>
               <w:rPr>
                 <w:color w:val="000000" w:themeColor="text1"/>
@@ -3123,24 +3118,15 @@
           <w:sz w:val="22"/>
           <w:szCs w:val="22"/>
         </w:rPr>
-        <w:instrText xml:space="preserve"> REF _Ref108012544 \h </w:instrText>
-      </w:r>
-      <w:r>
-        <w:rPr>
-          <w:rFonts w:cs="Arial"/>
-          <w:color w:val="000000" w:themeColor="text1"/>
-          <w:sz w:val="22"/>
-          <w:szCs w:val="22"/>
-        </w:rPr>
-      </w:r>
-      <w:r>
-        <w:rPr>
-          <w:rFonts w:cs="Arial"/>
-          <w:color w:val="000000" w:themeColor="text1"/>
-          <w:sz w:val="22"/>
-          <w:szCs w:val="22"/>
-        </w:rPr>
-        <w:instrText xml:space="preserve"> \* MERGEFORMAT </w:instrText>
+        <w:instrText xml:space="preserve"> REF _Ref108012544 \h  \* MERGEFORMAT </w:instrText>
+      </w:r>
+      <w:r>
+        <w:rPr>
+          <w:rFonts w:cs="Arial"/>
+          <w:color w:val="000000" w:themeColor="text1"/>
+          <w:sz w:val="22"/>
+          <w:szCs w:val="22"/>
+        </w:rPr>
       </w:r>
       <w:r>
         <w:rPr>
@@ -3158,16 +3144,7 @@
           <w:sz w:val="22"/>
           <w:szCs w:val="22"/>
         </w:rPr>
-        <w:t xml:space="preserve">Figure </w:t>
-      </w:r>
-      <w:r>
-        <w:rPr>
-          <w:rFonts w:cs="Arial"/>
-          <w:color w:val="000000" w:themeColor="text1"/>
-          <w:sz w:val="22"/>
-          <w:szCs w:val="22"/>
-        </w:rPr>
-        <w:t>2</w:t>
+        <w:t>Figure 2</w:t>
       </w:r>
       <w:r>
         <w:rPr>
@@ -3308,7 +3285,7 @@
                 <w:szCs w:val="18"/>
               </w:rPr>
             </w:pPr>
-            <w:bookmarkStart w:id="1" w:name="_Ref108012544"/>
+            <w:bookmarkStart w:id="2" w:name="_Ref108012544"/>
             <w:r>
               <w:rPr>
                 <w:color w:val="000000" w:themeColor="text1"/>
@@ -3358,7 +3335,7 @@
               </w:rPr>
               <w:fldChar w:fldCharType="end"/>
             </w:r>
-            <w:bookmarkEnd w:id="1"/>
+            <w:bookmarkEnd w:id="2"/>
             <w:r>
               <w:rPr>
                 <w:color w:val="000000" w:themeColor="text1"/>
@@ -3373,23 +3350,7 @@
                 <w:sz w:val="18"/>
                 <w:szCs w:val="18"/>
               </w:rPr>
-              <w:t xml:space="preserve"> </w:t>
-            </w:r>
-            <w:r>
-              <w:rPr>
-                <w:color w:val="000000" w:themeColor="text1"/>
-                <w:sz w:val="18"/>
-                <w:szCs w:val="18"/>
-              </w:rPr>
-              <w:t>StrEmbed user interface with torch example shown</w:t>
-            </w:r>
-            <w:r>
-              <w:rPr>
-                <w:color w:val="000000" w:themeColor="text1"/>
-                <w:sz w:val="18"/>
-                <w:szCs w:val="18"/>
-              </w:rPr>
-              <w:t>.</w:t>
+              <w:t xml:space="preserve"> StrEmbed user interface with torch example shown.</w:t>
             </w:r>
           </w:p>
         </w:tc>
@@ -4104,7 +4065,7 @@
                 <w:szCs w:val="18"/>
               </w:rPr>
             </w:pPr>
-            <w:bookmarkStart w:id="2" w:name="_Ref48220767"/>
+            <w:bookmarkStart w:id="3" w:name="_Ref48220767"/>
             <w:r>
               <w:rPr>
                 <w:sz w:val="18"/>
@@ -4148,7 +4109,7 @@
               </w:rPr>
               <w:fldChar w:fldCharType="end"/>
             </w:r>
-            <w:bookmarkEnd w:id="2"/>
+            <w:bookmarkEnd w:id="3"/>
             <w:r>
               <w:rPr>
                 <w:rFonts w:cs="Arial"/>
@@ -6421,7 +6382,7 @@
                 <w:szCs w:val="18"/>
               </w:rPr>
             </w:pPr>
-            <w:bookmarkStart w:id="3" w:name="_Ref48221818"/>
+            <w:bookmarkStart w:id="4" w:name="_Ref48221818"/>
             <w:r>
               <w:rPr>
                 <w:color w:val="000000" w:themeColor="text1"/>
@@ -6471,7 +6432,7 @@
               </w:rPr>
               <w:fldChar w:fldCharType="end"/>
             </w:r>
-            <w:bookmarkEnd w:id="3"/>
+            <w:bookmarkEnd w:id="4"/>
             <w:r>
               <w:rPr>
                 <w:color w:val="000000" w:themeColor="text1"/>
@@ -6689,7 +6650,7 @@
                 <w:szCs w:val="18"/>
               </w:rPr>
             </w:pPr>
-            <w:bookmarkStart w:id="4" w:name="_Ref48221819"/>
+            <w:bookmarkStart w:id="5" w:name="_Ref48221819"/>
             <w:r>
               <w:rPr>
                 <w:color w:val="000000" w:themeColor="text1"/>
@@ -6739,7 +6700,7 @@
               </w:rPr>
               <w:fldChar w:fldCharType="end"/>
             </w:r>
-            <w:bookmarkEnd w:id="4"/>
+            <w:bookmarkEnd w:id="5"/>
             <w:r>
               <w:rPr>
                 <w:color w:val="000000" w:themeColor="text1"/>
@@ -7390,22 +7351,14 @@
           <w:sz w:val="22"/>
           <w:szCs w:val="22"/>
         </w:rPr>
-        <w:instrText xml:space="preserve"> REF _Ref108017921 \h </w:instrText>
-      </w:r>
-      <w:r>
-        <w:rPr>
-          <w:color w:val="000000" w:themeColor="text1"/>
-          <w:sz w:val="22"/>
-          <w:szCs w:val="22"/>
-        </w:rPr>
-      </w:r>
-      <w:r>
-        <w:rPr>
-          <w:color w:val="000000" w:themeColor="text1"/>
-          <w:sz w:val="22"/>
-          <w:szCs w:val="22"/>
-        </w:rPr>
-        <w:instrText xml:space="preserve"> \* MERGEFORMAT </w:instrText>
+        <w:instrText xml:space="preserve"> REF _Ref108017921 \h  \* MERGEFORMAT </w:instrText>
+      </w:r>
+      <w:r>
+        <w:rPr>
+          <w:color w:val="000000" w:themeColor="text1"/>
+          <w:sz w:val="22"/>
+          <w:szCs w:val="22"/>
+        </w:rPr>
       </w:r>
       <w:r>
         <w:rPr>
@@ -7453,6 +7406,7 @@
           <w:sz w:val="22"/>
           <w:szCs w:val="22"/>
         </w:rPr>
+        <w:lastRenderedPageBreak/>
         <w:t xml:space="preserve">“blocking”, </w:t>
       </w:r>
       <w:r>
@@ -7494,22 +7448,14 @@
           <w:sz w:val="22"/>
           <w:szCs w:val="22"/>
         </w:rPr>
-        <w:instrText xml:space="preserve"> REF _Ref108017921 \h </w:instrText>
-      </w:r>
-      <w:r>
-        <w:rPr>
-          <w:color w:val="000000" w:themeColor="text1"/>
-          <w:sz w:val="22"/>
-          <w:szCs w:val="22"/>
-        </w:rPr>
-      </w:r>
-      <w:r>
-        <w:rPr>
-          <w:color w:val="000000" w:themeColor="text1"/>
-          <w:sz w:val="22"/>
-          <w:szCs w:val="22"/>
-        </w:rPr>
-        <w:instrText xml:space="preserve"> \* MERGEFORMAT </w:instrText>
+        <w:instrText xml:space="preserve"> REF _Ref108017921 \h  \* MERGEFORMAT </w:instrText>
+      </w:r>
+      <w:r>
+        <w:rPr>
+          <w:color w:val="000000" w:themeColor="text1"/>
+          <w:sz w:val="22"/>
+          <w:szCs w:val="22"/>
+        </w:rPr>
       </w:r>
       <w:r>
         <w:rPr>
@@ -7630,9 +7576,11 @@
             </w:pPr>
             <w:r>
               <w:rPr>
+                <w:noProof/>
                 <w:color w:val="FF0000"/>
                 <w:sz w:val="18"/>
                 <w:szCs w:val="18"/>
+                <w:lang w:eastAsia="en-GB"/>
               </w:rPr>
               <w:drawing>
                 <wp:inline distT="0" distB="0" distL="0" distR="0" wp14:anchorId="53DE08CF" wp14:editId="65B48BFB">
@@ -7749,7 +7697,7 @@
                 <w:szCs w:val="18"/>
               </w:rPr>
             </w:pPr>
-            <w:bookmarkStart w:id="5" w:name="_Ref108017921"/>
+            <w:bookmarkStart w:id="6" w:name="_Ref108017921"/>
             <w:r>
               <w:rPr>
                 <w:color w:val="000000" w:themeColor="text1"/>
@@ -7799,30 +7747,14 @@
               </w:rPr>
               <w:fldChar w:fldCharType="end"/>
             </w:r>
-            <w:bookmarkEnd w:id="5"/>
+            <w:bookmarkEnd w:id="6"/>
             <w:r>
               <w:rPr>
                 <w:color w:val="000000" w:themeColor="text1"/>
                 <w:sz w:val="18"/>
                 <w:szCs w:val="18"/>
               </w:rPr>
-              <w:t>: Assembly reconciliation example. Left: BoM reconciliation specification dialog. Right: BoM reconciliation report dialog</w:t>
-            </w:r>
-            <w:r>
-              <w:rPr>
-                <w:color w:val="000000" w:themeColor="text1"/>
-                <w:sz w:val="18"/>
-                <w:szCs w:val="18"/>
-              </w:rPr>
-              <w:t xml:space="preserve"> (example shown: two instances of torch example)</w:t>
-            </w:r>
-            <w:r>
-              <w:rPr>
-                <w:color w:val="000000" w:themeColor="text1"/>
-                <w:sz w:val="18"/>
-                <w:szCs w:val="18"/>
-              </w:rPr>
-              <w:t>.</w:t>
+              <w:t>: Assembly reconciliation example. Left: BoM reconciliation specification dialog. Right: BoM reconciliation report dialog (example shown: two instances of torch example).</w:t>
             </w:r>
           </w:p>
         </w:tc>
@@ -7939,22 +7871,14 @@
           <w:sz w:val="22"/>
           <w:szCs w:val="22"/>
         </w:rPr>
-        <w:instrText xml:space="preserve"> REF _Ref48220292 \h </w:instrText>
-      </w:r>
-      <w:r>
-        <w:rPr>
-          <w:color w:val="000000" w:themeColor="text1"/>
-          <w:sz w:val="22"/>
-          <w:szCs w:val="22"/>
-        </w:rPr>
-      </w:r>
-      <w:r>
-        <w:rPr>
-          <w:color w:val="000000" w:themeColor="text1"/>
-          <w:sz w:val="22"/>
-          <w:szCs w:val="22"/>
-        </w:rPr>
-        <w:instrText xml:space="preserve"> \* MERGEFORMAT </w:instrText>
+        <w:instrText xml:space="preserve"> REF _Ref48220292 \h  \* MERGEFORMAT </w:instrText>
+      </w:r>
+      <w:r>
+        <w:rPr>
+          <w:color w:val="000000" w:themeColor="text1"/>
+          <w:sz w:val="22"/>
+          <w:szCs w:val="22"/>
+        </w:rPr>
       </w:r>
       <w:r>
         <w:rPr>
@@ -8026,8 +7950,6 @@
         </w:rPr>
         <w:t xml:space="preserve"> To do so, click the third button in the “File” toolbar and specify your path and filename.</w:t>
       </w:r>
-      <w:bookmarkStart w:id="6" w:name="_GoBack"/>
-      <w:bookmarkEnd w:id="6"/>
     </w:p>
     <w:p>
       <w:pPr>
@@ -8052,7 +7974,6 @@
         <w:rPr>
           <w:color w:val="000000" w:themeColor="text1"/>
         </w:rPr>
-        <w:lastRenderedPageBreak/>
         <w:t>People</w:t>
       </w:r>
     </w:p>
@@ -8319,6 +8240,7 @@
           <w:sz w:val="22"/>
           <w:szCs w:val="22"/>
         </w:rPr>
+        <w:lastRenderedPageBreak/>
         <w:t>Known b</w:t>
       </w:r>
       <w:r>
@@ -14002,7 +13924,7 @@
                             <w:rPr>
                               <w:noProof/>
                             </w:rPr>
-                            <w:t>9</w:t>
+                            <w:t>14</w:t>
                           </w:r>
                           <w:r>
                             <w:fldChar w:fldCharType="end"/>
@@ -14051,7 +13973,7 @@
                       <w:rPr>
                         <w:noProof/>
                       </w:rPr>
-                      <w:t>9</w:t>
+                      <w:t>14</w:t>
                     </w:r>
                     <w:r>
                       <w:fldChar w:fldCharType="end"/>
@@ -14208,7 +14130,7 @@
                                   <w:rPr>
                                     <w:noProof/>
                                   </w:rPr>
-                                  <w:t>StrEmbed-4 Users' Manual</w:t>
+                                  <w:t>StrEmbed-1 Users' Manual</w:t>
                                 </w:r>
                                 <w:r>
                                   <w:rPr>
@@ -14346,7 +14268,7 @@
                             <w:rPr>
                               <w:noProof/>
                             </w:rPr>
-                            <w:t>StrEmbed-4 Users' Manual</w:t>
+                            <w:t>StrEmbed-1 Users' Manual</w:t>
                           </w:r>
                           <w:r>
                             <w:rPr>
@@ -14601,7 +14523,7 @@
                                   </pic:cNvPicPr>
                                 </pic:nvPicPr>
                                 <pic:blipFill>
-                                  <a:blip r:embed="rId1" cstate="print">
+                                  <a:blip r:embed="rId2" cstate="print">
                                     <a:extLst>
                                       <a:ext uri="{28A0092B-C50C-407E-A947-70E740481C1C}">
                                         <a14:useLocalDpi xmlns:a14="http://schemas.microsoft.com/office/drawing/2010/main" val="0"/>
@@ -15245,6 +15167,7 @@
   <w:style w:type="character" w:default="1" w:styleId="DefaultParagraphFont">
     <w:name w:val="Default Paragraph Font"/>
     <w:uiPriority w:val="1"/>
+    <w:semiHidden/>
     <w:unhideWhenUsed/>
   </w:style>
   <w:style w:type="table" w:default="1" w:styleId="TableNormal">

</xml_diff>

<commit_message>
Updated user manual including environment setup instructions
</commit_message>
<xml_diff>
--- a/StrEmbed-6-1 users manual.docx
+++ b/StrEmbed-6-1 users manual.docx
@@ -1,6 +1,6 @@
 
 <file path=word/document.xml><?xml version="1.0" encoding="utf-8"?>
-<w:document xmlns:wpc="http://schemas.microsoft.com/office/word/2010/wordprocessingCanvas" xmlns:cx="http://schemas.microsoft.com/office/drawing/2014/chartex" xmlns:cx1="http://schemas.microsoft.com/office/drawing/2015/9/8/chartex" xmlns:mc="http://schemas.openxmlformats.org/markup-compatibility/2006" xmlns:o="urn:schemas-microsoft-com:office:office" xmlns:r="http://schemas.openxmlformats.org/officeDocument/2006/relationships" xmlns:m="http://schemas.openxmlformats.org/officeDocument/2006/math" xmlns:v="urn:schemas-microsoft-com:vml" xmlns:wp14="http://schemas.microsoft.com/office/word/2010/wordprocessingDrawing" xmlns:wp="http://schemas.openxmlformats.org/drawingml/2006/wordprocessingDrawing" xmlns:w10="urn:schemas-microsoft-com:office:word" xmlns:w="http://schemas.openxmlformats.org/wordprocessingml/2006/main" xmlns:w14="http://schemas.microsoft.com/office/word/2010/wordml" xmlns:w15="http://schemas.microsoft.com/office/word/2012/wordml" xmlns:w16se="http://schemas.microsoft.com/office/word/2015/wordml/symex" xmlns:wpg="http://schemas.microsoft.com/office/word/2010/wordprocessingGroup" xmlns:wpi="http://schemas.microsoft.com/office/word/2010/wordprocessingInk" xmlns:wne="http://schemas.microsoft.com/office/word/2006/wordml" xmlns:wps="http://schemas.microsoft.com/office/word/2010/wordprocessingShape" mc:Ignorable="w14 w15 w16se wp14">
+<w:document xmlns:wpc="http://schemas.microsoft.com/office/word/2010/wordprocessingCanvas" xmlns:cx="http://schemas.microsoft.com/office/drawing/2014/chartex" xmlns:cx1="http://schemas.microsoft.com/office/drawing/2015/9/8/chartex" xmlns:cx2="http://schemas.microsoft.com/office/drawing/2015/10/21/chartex" xmlns:cx3="http://schemas.microsoft.com/office/drawing/2016/5/9/chartex" xmlns:cx4="http://schemas.microsoft.com/office/drawing/2016/5/10/chartex" xmlns:cx5="http://schemas.microsoft.com/office/drawing/2016/5/11/chartex" xmlns:cx6="http://schemas.microsoft.com/office/drawing/2016/5/12/chartex" xmlns:cx7="http://schemas.microsoft.com/office/drawing/2016/5/13/chartex" xmlns:cx8="http://schemas.microsoft.com/office/drawing/2016/5/14/chartex" xmlns:mc="http://schemas.openxmlformats.org/markup-compatibility/2006" xmlns:aink="http://schemas.microsoft.com/office/drawing/2016/ink" xmlns:am3d="http://schemas.microsoft.com/office/drawing/2017/model3d" xmlns:o="urn:schemas-microsoft-com:office:office" xmlns:oel="http://schemas.microsoft.com/office/2019/extlst" xmlns:r="http://schemas.openxmlformats.org/officeDocument/2006/relationships" xmlns:m="http://schemas.openxmlformats.org/officeDocument/2006/math" xmlns:v="urn:schemas-microsoft-com:vml" xmlns:wp14="http://schemas.microsoft.com/office/word/2010/wordprocessingDrawing" xmlns:wp="http://schemas.openxmlformats.org/drawingml/2006/wordprocessingDrawing" xmlns:w10="urn:schemas-microsoft-com:office:word" xmlns:w="http://schemas.openxmlformats.org/wordprocessingml/2006/main" xmlns:w14="http://schemas.microsoft.com/office/word/2010/wordml" xmlns:w15="http://schemas.microsoft.com/office/word/2012/wordml" xmlns:w16cex="http://schemas.microsoft.com/office/word/2018/wordml/cex" xmlns:w16cid="http://schemas.microsoft.com/office/word/2016/wordml/cid" xmlns:w16="http://schemas.microsoft.com/office/word/2018/wordml" xmlns:w16sdtdh="http://schemas.microsoft.com/office/word/2020/wordml/sdtdatahash" xmlns:w16se="http://schemas.microsoft.com/office/word/2015/wordml/symex" xmlns:wpg="http://schemas.microsoft.com/office/word/2010/wordprocessingGroup" xmlns:wpi="http://schemas.microsoft.com/office/word/2010/wordprocessingInk" xmlns:wne="http://schemas.microsoft.com/office/word/2006/wordml" xmlns:wps="http://schemas.microsoft.com/office/word/2010/wordprocessingShape" mc:Ignorable="w14 w15 w16se w16cid w16 w16cex w16sdtdh wp14">
   <w:body>
     <w:p>
       <w:pPr>
@@ -201,13 +201,13 @@
         <w:rPr>
           <w:color w:val="000000" w:themeColor="text1"/>
         </w:rPr>
-        <w:t>-August</w:t>
-      </w:r>
-      <w:r>
-        <w:rPr>
-          <w:color w:val="000000" w:themeColor="text1"/>
-        </w:rPr>
-        <w:t xml:space="preserve"> 2022</w:t>
+        <w:t>-</w:t>
+      </w:r>
+      <w:r>
+        <w:rPr>
+          <w:color w:val="000000" w:themeColor="text1"/>
+        </w:rPr>
+        <w:t>February 2023</w:t>
       </w:r>
     </w:p>
     <w:p/>
@@ -642,26 +642,8 @@
           <w:sz w:val="22"/>
           <w:szCs w:val="22"/>
         </w:rPr>
-        <w:t xml:space="preserve"> </w:t>
-      </w:r>
-      <w:r>
-        <w:rPr>
-          <w:color w:val="000000" w:themeColor="text1"/>
-          <w:sz w:val="22"/>
-          <w:szCs w:val="22"/>
-        </w:rPr>
-        <w:t xml:space="preserve">and was developed in the </w:t>
-      </w:r>
-      <w:hyperlink r:id="rId9" w:history="1">
-        <w:r>
-          <w:rPr>
-            <w:rStyle w:val="Hyperlink"/>
-            <w:sz w:val="22"/>
-            <w:szCs w:val="22"/>
-          </w:rPr>
-          <w:t>Spyder IDE</w:t>
-        </w:r>
-      </w:hyperlink>
+        <w:t>/3.10</w:t>
+      </w:r>
       <w:r>
         <w:rPr>
           <w:color w:val="000000" w:themeColor="text1"/>
@@ -817,17 +799,6 @@
           <w:szCs w:val="22"/>
         </w:rPr>
       </w:pPr>
-    </w:p>
-    <w:p>
-      <w:pPr>
-        <w:pStyle w:val="LEUBodyText"/>
-        <w:jc w:val="both"/>
-        <w:rPr>
-          <w:color w:val="000000" w:themeColor="text1"/>
-          <w:sz w:val="22"/>
-          <w:szCs w:val="22"/>
-        </w:rPr>
-      </w:pPr>
       <w:r>
         <w:rPr>
           <w:color w:val="000000" w:themeColor="text1"/>
@@ -964,7 +935,7 @@
         </w:rPr>
         <w:t xml:space="preserve"> the cross-platform GUI interface module </w:t>
       </w:r>
-      <w:hyperlink r:id="rId10" w:history="1">
+      <w:hyperlink r:id="rId9" w:history="1">
         <w:r>
           <w:rPr>
             <w:rStyle w:val="Hyperlink"/>
@@ -1024,7 +995,7 @@
         </w:rPr>
         <w:t xml:space="preserve">on the </w:t>
       </w:r>
-      <w:hyperlink r:id="rId11" w:history="1">
+      <w:hyperlink r:id="rId10" w:history="1">
         <w:r>
           <w:rPr>
             <w:rStyle w:val="Hyperlink"/>
@@ -1063,7 +1034,7 @@
         </w:rPr>
         <w:t xml:space="preserve"> the module </w:t>
       </w:r>
-      <w:hyperlink r:id="rId12" w:history="1">
+      <w:hyperlink r:id="rId11" w:history="1">
         <w:r>
           <w:rPr>
             <w:rStyle w:val="Hyperlink"/>
@@ -1147,7 +1118,7 @@
       <w:r>
         <w:t xml:space="preserve">from the </w:t>
       </w:r>
-      <w:hyperlink r:id="rId13" w:history="1">
+      <w:hyperlink r:id="rId12" w:history="1">
         <w:r>
           <w:rPr>
             <w:rStyle w:val="Hyperlink"/>
@@ -1233,7 +1204,7 @@
       <w:r>
         <w:t xml:space="preserve">g the </w:t>
       </w:r>
-      <w:hyperlink r:id="rId14" w:history="1">
+      <w:hyperlink r:id="rId13" w:history="1">
         <w:r>
           <w:rPr>
             <w:rStyle w:val="Hyperlink"/>
@@ -1305,7 +1276,7 @@
       <w:r>
         <w:t xml:space="preserve">Download or clone the repository from Github </w:t>
       </w:r>
-      <w:hyperlink r:id="rId15" w:history="1">
+      <w:hyperlink r:id="rId14" w:history="1">
         <w:r>
           <w:rPr>
             <w:rStyle w:val="Hyperlink"/>
@@ -1314,22 +1285,19 @@
         </w:r>
       </w:hyperlink>
       <w:r>
-        <w:t>, ensuring the “Images” folder is at the same path as the main script, StrEmbed_6_1.py, and the secondary module</w:t>
-      </w:r>
-      <w:r>
-        <w:t>, step_</w:t>
-      </w:r>
-      <w:r>
-        <w:t xml:space="preserve">parse_6_1.py. </w:t>
-      </w:r>
-      <w:r>
-        <w:t xml:space="preserve">Also unpack the “partfindv1.zip” file from the “Releases” </w:t>
-      </w:r>
-      <w:r>
-        <w:t>page</w:t>
-      </w:r>
-      <w:r>
-        <w:t xml:space="preserve"> into the same folder as your scripts. </w:t>
+        <w:t xml:space="preserve"> using the command </w:t>
+      </w:r>
+      <w:r>
+        <w:rPr>
+          <w:rFonts w:ascii="Courier New" w:hAnsi="Courier New"/>
+        </w:rPr>
+        <w:t>git clone https://github.com/paddy-r/StrEmbed-6-1.</w:t>
+      </w:r>
+      <w:r>
+        <w:rPr>
+          <w:rFonts w:ascii="Courier New" w:hAnsi="Courier New"/>
+        </w:rPr>
+        <w:t xml:space="preserve"> </w:t>
       </w:r>
       <w:r>
         <w:t xml:space="preserve">Then, </w:t>
@@ -1377,7 +1345,28 @@
         <w:t xml:space="preserve"> using the commands below (or through Anaconda Navigator or another Python environment management module like venv)</w:t>
       </w:r>
       <w:r>
-        <w:t>, where &lt;env_name&gt; is whatever you choose. Your Python version should not exceed 3.9, as Wxpython may not be compatible with later versions at time of writing.</w:t>
+        <w:t xml:space="preserve">, where </w:t>
+      </w:r>
+      <w:r>
+        <w:rPr>
+          <w:rFonts w:ascii="Courier New" w:hAnsi="Courier New"/>
+        </w:rPr>
+        <w:t>&lt;env_name&gt;</w:t>
+      </w:r>
+      <w:r>
+        <w:t xml:space="preserve"> is whatever you choose. Your Python version should </w:t>
+      </w:r>
+      <w:r>
+        <w:t xml:space="preserve">be either 3.9 or </w:t>
+      </w:r>
+      <w:r>
+        <w:t>3.</w:t>
+      </w:r>
+      <w:r>
+        <w:t>10</w:t>
+      </w:r>
+      <w:r>
+        <w:t>.</w:t>
       </w:r>
     </w:p>
     <w:p/>
@@ -1392,7 +1381,13 @@
         <w:rPr>
           <w:rFonts w:ascii="Courier New" w:hAnsi="Courier New"/>
         </w:rPr>
-        <w:t>conda create --name &lt;env_name&gt; python==3.9</w:t>
+        <w:t>conda create --name &lt;env_name&gt; python==3.</w:t>
+      </w:r>
+      <w:r>
+        <w:rPr>
+          <w:rFonts w:ascii="Courier New" w:hAnsi="Courier New"/>
+        </w:rPr>
+        <w:t>10</w:t>
       </w:r>
     </w:p>
     <w:p>
@@ -1412,7 +1407,66 @@
     <w:p/>
     <w:p>
       <w:r>
-        <w:t>The install the modules upon which StrEmbed-6-1 relies.</w:t>
+        <w:t>Lastly,</w:t>
+      </w:r>
+      <w:r>
+        <w:t xml:space="preserve"> install StrEmbed-6-1</w:t>
+      </w:r>
+      <w:r>
+        <w:t>’s</w:t>
+      </w:r>
+      <w:r>
+        <w:t xml:space="preserve"> </w:t>
+      </w:r>
+      <w:r>
+        <w:t xml:space="preserve">dependencies </w:t>
+      </w:r>
+      <w:r>
+        <w:t xml:space="preserve">by running the commands in </w:t>
+      </w:r>
+      <w:r>
+        <w:rPr>
+          <w:rFonts w:ascii="Courier New" w:hAnsi="Courier New"/>
+        </w:rPr>
+        <w:t>environment_setup.txt</w:t>
+      </w:r>
+      <w:r>
+        <w:t xml:space="preserve"> in the order the</w:t>
+      </w:r>
+      <w:r>
+        <w:t>y</w:t>
+      </w:r>
+      <w:r>
+        <w:t xml:space="preserve"> are written.</w:t>
+      </w:r>
+    </w:p>
+    <w:p/>
+    <w:p>
+      <w:pPr>
+        <w:pStyle w:val="LEUHeadingTwo"/>
+        <w:spacing w:after="120"/>
+        <w:jc w:val="both"/>
+        <w:rPr>
+          <w:color w:val="000000" w:themeColor="text1"/>
+        </w:rPr>
+      </w:pPr>
+      <w:r>
+        <w:rPr>
+          <w:color w:val="000000" w:themeColor="text1"/>
+        </w:rPr>
+        <w:t>Build your own StrEmbed-6-1 executable (not recommended)</w:t>
+      </w:r>
+    </w:p>
+    <w:p>
+      <w:r>
+        <w:lastRenderedPageBreak/>
+        <w:t>The following instructions are for creating your own executables using Pyinstaller, and it is assumed that you wish the executables to be as small as possible.</w:t>
+      </w:r>
+      <w:r>
+        <w:t xml:space="preserve"> First, </w:t>
+      </w:r>
+      <w:r>
+        <w:t>install Pyinstaller itself, as follows:</w:t>
       </w:r>
     </w:p>
     <w:p/>
@@ -1427,115 +1481,24 @@
         <w:rPr>
           <w:rFonts w:ascii="Courier New" w:hAnsi="Courier New"/>
         </w:rPr>
-        <w:t>pip install wxPython</w:t>
-      </w:r>
-    </w:p>
-    <w:p>
-      <w:pPr>
-        <w:ind w:left="720"/>
-        <w:rPr>
-          <w:rFonts w:ascii="Courier New" w:hAnsi="Courier New"/>
-        </w:rPr>
-      </w:pPr>
-      <w:r>
-        <w:rPr>
-          <w:rFonts w:ascii="Courier New" w:hAnsi="Courier New"/>
-        </w:rPr>
-        <w:t>pip install matplotlib</w:t>
-      </w:r>
-    </w:p>
-    <w:p>
-      <w:pPr>
-        <w:ind w:left="720"/>
-        <w:rPr>
-          <w:rFonts w:ascii="Courier New" w:hAnsi="Courier New"/>
-        </w:rPr>
-      </w:pPr>
-      <w:r>
-        <w:rPr>
-          <w:rFonts w:ascii="Courier New" w:hAnsi="Courier New"/>
-        </w:rPr>
-        <w:t>pip install networkx</w:t>
-      </w:r>
-    </w:p>
-    <w:p>
-      <w:pPr>
-        <w:ind w:left="720"/>
-        <w:rPr>
-          <w:rFonts w:ascii="Courier New" w:hAnsi="Courier New"/>
-        </w:rPr>
-      </w:pPr>
-      <w:r>
-        <w:rPr>
-          <w:rFonts w:ascii="Courier New" w:hAnsi="Courier New"/>
-        </w:rPr>
-        <w:t>pip install scipy</w:t>
-      </w:r>
-    </w:p>
-    <w:p>
-      <w:pPr>
-        <w:ind w:left="720"/>
-        <w:rPr>
-          <w:rFonts w:ascii="Courier New" w:hAnsi="Courier New"/>
-        </w:rPr>
-      </w:pPr>
-      <w:r>
-        <w:rPr>
-          <w:rFonts w:ascii="Courier New" w:hAnsi="Courier New"/>
-        </w:rPr>
-        <w:t>pip install xlsxwriter</w:t>
-      </w:r>
-    </w:p>
-    <w:p>
-      <w:pPr>
-        <w:ind w:left="720"/>
-        <w:rPr>
-          <w:rFonts w:ascii="Courier New" w:hAnsi="Courier New"/>
-        </w:rPr>
-      </w:pPr>
-      <w:r>
-        <w:rPr>
-          <w:rFonts w:ascii="Courier New" w:hAnsi="Courier New"/>
-        </w:rPr>
-        <w:t>pip install nltk</w:t>
-      </w:r>
-    </w:p>
-    <w:p>
-      <w:pPr>
-        <w:ind w:left="720"/>
-        <w:rPr>
-          <w:rFonts w:ascii="Courier New" w:hAnsi="Courier New"/>
-        </w:rPr>
-      </w:pPr>
-      <w:r>
-        <w:rPr>
-          <w:rFonts w:ascii="Courier New" w:hAnsi="Courier New"/>
-        </w:rPr>
-        <w:t>conda install -c conda-forge pythonocc-core=7.5.1 occt=7.5.1</w:t>
+        <w:t>pip install pyinstaller</w:t>
       </w:r>
     </w:p>
     <w:p/>
     <w:p>
       <w:r>
-        <w:t>You must then replace the following PythonOCC scripts manually, either in your base environment or in &lt;env_name&gt;: (1) Quantity.py, (2) TDF.py and (3) TopLoc.py</w:t>
-      </w:r>
-      <w:r>
-        <w:t xml:space="preserve">. These are provided in </w:t>
-      </w:r>
-      <w:r>
-        <w:t>the “PythonOCC scripts”</w:t>
-      </w:r>
-      <w:r>
-        <w:t xml:space="preserve"> folder in the zip file that you can download from Github</w:t>
-      </w:r>
-      <w:r>
-        <w:t xml:space="preserve">. This is </w:t>
-      </w:r>
-      <w:r>
-        <w:t>a temporary solution to allow duplication of assemblies (specifically the PythonOCC objects within them), and it may produce SafetyError and ClobberError warnings, which can be ignored</w:t>
-      </w:r>
-      <w:r>
-        <w:t xml:space="preserve">. Details of the motivation for this workaround are </w:t>
+        <w:t xml:space="preserve">It is then necessary to update Pyinstaller using a development version, to solve issues related to the </w:t>
+      </w:r>
+      <w:hyperlink r:id="rId15" w:history="1">
+        <w:r>
+          <w:rPr>
+            <w:rStyle w:val="Hyperlink"/>
+          </w:rPr>
+          <w:t>Scikit-learn</w:t>
+        </w:r>
+      </w:hyperlink>
+      <w:r>
+        <w:t xml:space="preserve"> package, as described in issues </w:t>
       </w:r>
       <w:r>
         <w:t xml:space="preserve">at Github </w:t>
@@ -1549,219 +1512,9 @@
         </w:r>
       </w:hyperlink>
       <w:r>
-        <w:t>.</w:t>
-      </w:r>
-    </w:p>
-    <w:p/>
-    <w:p>
-      <w:r>
-        <w:t>Finally, install the following modules:</w:t>
-      </w:r>
-    </w:p>
-    <w:p/>
-    <w:p>
-      <w:pPr>
-        <w:ind w:left="720"/>
-        <w:rPr>
-          <w:rFonts w:ascii="Courier New" w:hAnsi="Courier New"/>
-        </w:rPr>
-      </w:pPr>
-      <w:r>
-        <w:rPr>
-          <w:rFonts w:ascii="Courier New" w:hAnsi="Courier New"/>
-        </w:rPr>
-        <w:t>conda install -c dglteam dgl</w:t>
-      </w:r>
-    </w:p>
-    <w:p>
-      <w:pPr>
-        <w:ind w:left="720"/>
-        <w:rPr>
-          <w:rFonts w:ascii="Courier New" w:hAnsi="Courier New"/>
-        </w:rPr>
-      </w:pPr>
-      <w:r>
-        <w:rPr>
-          <w:rFonts w:ascii="Courier New" w:hAnsi="Courier New"/>
-        </w:rPr>
-        <w:t>conda install -c conda-forge grakel</w:t>
-      </w:r>
-    </w:p>
-    <w:p>
-      <w:pPr>
-        <w:ind w:left="720"/>
-        <w:rPr>
-          <w:rFonts w:ascii="Courier New" w:hAnsi="Courier New"/>
-        </w:rPr>
-      </w:pPr>
-      <w:r>
-        <w:rPr>
-          <w:rFonts w:ascii="Courier New" w:hAnsi="Courier New"/>
-        </w:rPr>
-        <w:t>pip install pydot</w:t>
-      </w:r>
-    </w:p>
-    <w:p>
-      <w:pPr>
-        <w:ind w:left="720"/>
-        <w:rPr>
-          <w:rFonts w:ascii="Courier New" w:hAnsi="Courier New"/>
-        </w:rPr>
-      </w:pPr>
-      <w:r>
-        <w:rPr>
-          <w:rFonts w:ascii="Courier New" w:hAnsi="Courier New"/>
-        </w:rPr>
-        <w:t>pip install torch</w:t>
-      </w:r>
-    </w:p>
-    <w:p/>
-    <w:p>
-      <w:r>
-        <w:t xml:space="preserve">At this point, you </w:t>
-      </w:r>
-      <w:r>
-        <w:t xml:space="preserve">must copy the “partfindv1” folder to your “dist” folder and then you </w:t>
-      </w:r>
-      <w:r>
-        <w:t>may try to run StrEmbed</w:t>
-      </w:r>
-      <w:r>
-        <w:t xml:space="preserve"> in your Python IDE or in the command line</w:t>
-      </w:r>
-      <w:r>
-        <w:t xml:space="preserve">, for example with the command below; if it fails, please submit an issue </w:t>
-      </w:r>
-      <w:r>
-        <w:rPr>
-          <w:i/>
-        </w:rPr>
-        <w:t>via</w:t>
-      </w:r>
-      <w:r>
-        <w:t xml:space="preserve"> Github.</w:t>
-      </w:r>
-    </w:p>
-    <w:p/>
-    <w:p>
-      <w:pPr>
-        <w:ind w:left="720"/>
-        <w:rPr>
-          <w:rFonts w:ascii="Courier New" w:hAnsi="Courier New"/>
-        </w:rPr>
-      </w:pPr>
-      <w:r>
-        <w:rPr>
-          <w:rFonts w:ascii="Courier New" w:hAnsi="Courier New"/>
-        </w:rPr>
-        <w:t>python StrEmbed_6_1.py</w:t>
-      </w:r>
-    </w:p>
-    <w:p/>
-    <w:p>
-      <w:pPr>
-        <w:pStyle w:val="LEUHeadingTwo"/>
-        <w:spacing w:after="120"/>
-        <w:jc w:val="both"/>
-        <w:rPr>
-          <w:color w:val="000000" w:themeColor="text1"/>
-        </w:rPr>
-      </w:pPr>
-      <w:r>
-        <w:rPr>
-          <w:color w:val="000000" w:themeColor="text1"/>
-        </w:rPr>
-        <w:t>Build your own StrEmbed-6-1 executable (not recommended)</w:t>
-      </w:r>
-    </w:p>
-    <w:p>
-      <w:r>
-        <w:t>The following instructions are for creating your own executables using Pyinstaller, and it is assumed that you wish the executables to be as small as possible. Follow the instructions above for setting up a virtual environment, but after creating the environment, execute the following commands, which prevent the MKL package from being installed, as it is very large and will bloat any executable you create later. It is a dependency of some packages but alternatives exist (BLAS)</w:t>
-      </w:r>
-      <w:r>
-        <w:t>; this is managed by the packages themselves and required no more consideration by the user</w:t>
-      </w:r>
-      <w:r>
-        <w:t>.</w:t>
-      </w:r>
-    </w:p>
-    <w:p/>
-    <w:p>
-      <w:pPr>
-        <w:ind w:left="720"/>
-        <w:rPr>
-          <w:rFonts w:ascii="Courier New" w:hAnsi="Courier New"/>
-        </w:rPr>
-      </w:pPr>
-      <w:r>
-        <w:rPr>
-          <w:rFonts w:ascii="Courier New" w:hAnsi="Courier New"/>
-        </w:rPr>
-        <w:t>conda config --add channels conda-forge</w:t>
-      </w:r>
-    </w:p>
-    <w:p>
-      <w:pPr>
-        <w:ind w:left="720"/>
-        <w:rPr>
-          <w:rFonts w:ascii="Courier New" w:hAnsi="Courier New"/>
-        </w:rPr>
-      </w:pPr>
-      <w:r>
-        <w:rPr>
-          <w:rFonts w:ascii="Courier New" w:hAnsi="Courier New"/>
-        </w:rPr>
-        <w:t>conda install nomkl</w:t>
-      </w:r>
-    </w:p>
-    <w:p/>
-    <w:p>
-      <w:r>
-        <w:lastRenderedPageBreak/>
-        <w:t>The</w:t>
-      </w:r>
-      <w:r>
-        <w:t>n</w:t>
-      </w:r>
-      <w:r>
-        <w:t xml:space="preserve"> install Pyinstaller itself, as follows:</w:t>
-      </w:r>
-    </w:p>
-    <w:p/>
-    <w:p>
-      <w:pPr>
-        <w:ind w:left="720"/>
-        <w:rPr>
-          <w:rFonts w:ascii="Courier New" w:hAnsi="Courier New"/>
-        </w:rPr>
-      </w:pPr>
-      <w:r>
-        <w:rPr>
-          <w:rFonts w:ascii="Courier New" w:hAnsi="Courier New"/>
-        </w:rPr>
-        <w:t>pip install pyinstaller</w:t>
-      </w:r>
-    </w:p>
-    <w:p/>
-    <w:p>
-      <w:r>
-        <w:t xml:space="preserve">It is then necessary to update Pyinstaller using a development version, to solve issues related to the </w:t>
+        <w:t xml:space="preserve"> and </w:t>
       </w:r>
       <w:hyperlink r:id="rId17" w:history="1">
-        <w:r>
-          <w:rPr>
-            <w:rStyle w:val="Hyperlink"/>
-          </w:rPr>
-          <w:t>Scikit-learn</w:t>
-        </w:r>
-      </w:hyperlink>
-      <w:r>
-        <w:t xml:space="preserve"> package, as described in issues </w:t>
-      </w:r>
-      <w:r>
-        <w:t xml:space="preserve">at Github </w:t>
-      </w:r>
-      <w:hyperlink r:id="rId18" w:history="1">
         <w:r>
           <w:rPr>
             <w:rStyle w:val="Hyperlink"/>
@@ -1770,17 +1523,6 @@
         </w:r>
       </w:hyperlink>
       <w:r>
-        <w:t xml:space="preserve"> and </w:t>
-      </w:r>
-      <w:hyperlink r:id="rId19" w:history="1">
-        <w:r>
-          <w:rPr>
-            <w:rStyle w:val="Hyperlink"/>
-          </w:rPr>
-          <w:t>here</w:t>
-        </w:r>
-      </w:hyperlink>
-      <w:r>
         <w:t>.</w:t>
       </w:r>
     </w:p>
@@ -1796,42 +1538,51 @@
         <w:rPr>
           <w:rFonts w:ascii="Courier New" w:hAnsi="Courier New"/>
         </w:rPr>
-        <w:t>conda install git</w:t>
-      </w:r>
-    </w:p>
-    <w:p>
-      <w:pPr>
-        <w:ind w:left="720"/>
-        <w:rPr>
-          <w:rFonts w:ascii="Courier New" w:hAnsi="Courier New"/>
-        </w:rPr>
-      </w:pPr>
-      <w:r>
-        <w:rPr>
-          <w:rFonts w:ascii="Courier New" w:hAnsi="Courier New"/>
-        </w:rPr>
         <w:t>pip install git+https://github.com/pyinstaller/pyinstaller-hooks-contrib.git</w:t>
       </w:r>
     </w:p>
     <w:p/>
     <w:p>
+      <w:pPr>
+        <w:rPr>
+          <w:rFonts w:ascii="Courier New" w:hAnsi="Courier New"/>
+        </w:rPr>
+      </w:pPr>
       <w:r>
         <w:t>The previous command should install the "pyinstaller-hooks-contrib" package at version 2022.8 or higher</w:t>
       </w:r>
       <w:r>
-        <w:t xml:space="preserve">. You </w:t>
-      </w:r>
-      <w:r>
-        <w:t xml:space="preserve">may then choose to uninstall git to </w:t>
-      </w:r>
-      <w:r>
-        <w:t>reduce the size of</w:t>
-      </w:r>
-      <w:r>
-        <w:t xml:space="preserve"> any executable you create </w:t>
-      </w:r>
-      <w:r>
-        <w:t>subsequently create, as follows:</w:t>
+        <w:t>.</w:t>
+      </w:r>
+    </w:p>
+    <w:p/>
+    <w:p>
+      <w:r>
+        <w:t>The Pyinstaller module allows detailed specifications</w:t>
+      </w:r>
+      <w:r>
+        <w:t xml:space="preserve"> </w:t>
+      </w:r>
+      <w:r>
+        <w:t xml:space="preserve">of the build process </w:t>
+      </w:r>
+      <w:r>
+        <w:t>and you are referred to its documentation. I</w:t>
+      </w:r>
+      <w:r>
+        <w:t xml:space="preserve">t is recommended to move your scripts to a folder with a short path name, </w:t>
+      </w:r>
+      <w:r>
+        <w:rPr>
+          <w:i/>
+        </w:rPr>
+        <w:t>e.g.</w:t>
+      </w:r>
+      <w:r>
+        <w:t xml:space="preserve"> the desktop, as longer paths sometimes cause file-not-found errors or similar</w:t>
+      </w:r>
+      <w:r>
+        <w:t>.</w:t>
       </w:r>
     </w:p>
     <w:p/>
@@ -1846,79 +1597,46 @@
         <w:rPr>
           <w:rFonts w:ascii="Courier New" w:hAnsi="Courier New"/>
         </w:rPr>
-        <w:t>conda remove --name &lt;env_name&gt; git</w:t>
+        <w:t>pyinstaller --clean --noconfirm StrEmbed_6_1.py --collect-binaries dgl --hiddenimport dgl.backend.pytorch --hiddenimport dgl.distributed.nn.pytorch --hiddenimport dgl.distributed.optim.pytorch --hiddenimport dgl.optim.pytorch --hidden-import grakel --collect-binaries grakel --hidden-import grakel.kernels._isomorphism.intpybliss</w:t>
       </w:r>
     </w:p>
     <w:p/>
     <w:p>
       <w:r>
-        <w:t>The Pyinstaller module allows detailed specifications</w:t>
-      </w:r>
-      <w:r>
-        <w:t xml:space="preserve"> </w:t>
-      </w:r>
-      <w:r>
-        <w:t xml:space="preserve">of the build process </w:t>
-      </w:r>
-      <w:r>
-        <w:t>and you are referred to its documentation. I</w:t>
-      </w:r>
-      <w:r>
-        <w:t xml:space="preserve">t is recommended to move your scripts to a folder with a short path name, </w:t>
+        <w:t xml:space="preserve">You may add the following optional commands to the above: -F (or --onefile), which means a single executable is created, without any additional folders of libraries, </w:t>
       </w:r>
       <w:r>
         <w:rPr>
           <w:i/>
         </w:rPr>
-        <w:t>e.g.</w:t>
-      </w:r>
-      <w:r>
-        <w:t xml:space="preserve"> the desktop, as longer paths sometimes cause file-not-found errors or similar</w:t>
-      </w:r>
-      <w:r>
-        <w:t>.</w:t>
+        <w:t>etc.</w:t>
+      </w:r>
+      <w:r>
+        <w:rPr>
+          <w:i/>
+        </w:rPr>
+        <w:t>;</w:t>
+      </w:r>
+      <w:r>
+        <w:t xml:space="preserve"> and -w (or --noconsole) creates an executable without an accompanying console window for debugging. If you do not use the -F option, your executable will be in the "dist" directory.</w:t>
       </w:r>
     </w:p>
     <w:p/>
     <w:p>
-      <w:pPr>
-        <w:ind w:left="720"/>
-        <w:rPr>
-          <w:rFonts w:ascii="Courier New" w:hAnsi="Courier New"/>
-        </w:rPr>
-      </w:pPr>
-      <w:r>
-        <w:rPr>
-          <w:rFonts w:ascii="Courier New" w:hAnsi="Courier New"/>
-        </w:rPr>
-        <w:t>pyinstaller --clean --noconfirm StrEmbed_6_1.py --collect-binaries dgl --hiddenimport dgl.backend.pytorch --hiddenimport dgl.distributed.nn.pytorch --hiddenimport dgl.distributed.optim.pytorch --hiddenimport dgl.optim.pytorch --hidden-import grakel --collect-binaries grakel --hidden-import grakel.kernels._isomorphism.intpybliss</w:t>
-      </w:r>
-    </w:p>
-    <w:p/>
-    <w:p>
-      <w:r>
-        <w:t xml:space="preserve">You may add the following optional commands to the above: -F (or --onefile), which means a single executable is created, without any additional folders of libraries, </w:t>
-      </w:r>
-      <w:r>
-        <w:rPr>
-          <w:i/>
-        </w:rPr>
-        <w:t>etc.</w:t>
-      </w:r>
-      <w:r>
-        <w:rPr>
-          <w:i/>
-        </w:rPr>
-        <w:t>;</w:t>
-      </w:r>
-      <w:r>
-        <w:t xml:space="preserve"> and -w (or --noconsole) creates an executable without an accompanying console window for debugging. If you do not use the -F option, your executable will be in the "dist" directory.</w:t>
-      </w:r>
-    </w:p>
-    <w:p/>
-    <w:p>
-      <w:r>
-        <w:t>You can then double-click the StrEmbed_6_1.exe executable, which should run. Note that any error warnings related to duplicated library files (.dll) that you may see when running an executable can be ignored and do not affect the operation of StrEmbed. Optionally, or if StrEmbed fails to run, you can print the output from your executable to the console and save it to a text file as below, where &lt;file_name&gt; is whatever you choose; please submit an issue via Github in this case</w:t>
+      <w:r>
+        <w:t>You can then double-click the StrEmbed_6_1.exe executable</w:t>
+      </w:r>
+      <w:r>
+        <w:t xml:space="preserve"> to run it</w:t>
+      </w:r>
+      <w:r>
+        <w:t xml:space="preserve">. </w:t>
+      </w:r>
+      <w:r>
+        <w:t>I</w:t>
+      </w:r>
+      <w:r>
+        <w:t>f StrEmbed fails to run, you can print the output from your executable to the console and save it to a text file as below, where &lt;file_name&gt; is whatever you choose; please submit an issue via Github in this case</w:t>
       </w:r>
       <w:r>
         <w:t>.</w:t>
@@ -2018,7 +1736,6 @@
           <w:sz w:val="22"/>
           <w:szCs w:val="22"/>
         </w:rPr>
-        <w:lastRenderedPageBreak/>
         <w:t>Create or open a</w:t>
       </w:r>
       <w:r>
@@ -2037,7 +1754,7 @@
         </w:rPr>
         <w:t xml:space="preserve">another CAD system, for example </w:t>
       </w:r>
-      <w:hyperlink r:id="rId20" w:history="1">
+      <w:hyperlink r:id="rId18" w:history="1">
         <w:r>
           <w:rPr>
             <w:rStyle w:val="Hyperlink"/>
@@ -2071,7 +1788,7 @@
         </w:rPr>
         <w:t xml:space="preserve"> </w:t>
       </w:r>
-      <w:hyperlink r:id="rId21" w:history="1">
+      <w:hyperlink r:id="rId19" w:history="1">
         <w:r>
           <w:rPr>
             <w:rStyle w:val="Hyperlink"/>
@@ -2140,6 +1857,7 @@
           <w:sz w:val="22"/>
           <w:szCs w:val="22"/>
         </w:rPr>
+        <w:lastRenderedPageBreak/>
         <w:t>R</w:t>
       </w:r>
       <w:r>
@@ -2528,7 +2246,7 @@
                           <pic:cNvPicPr/>
                         </pic:nvPicPr>
                         <pic:blipFill>
-                          <a:blip r:embed="rId22"/>
+                          <a:blip r:embed="rId20"/>
                           <a:stretch>
                             <a:fillRect/>
                           </a:stretch>
@@ -2593,7 +2311,7 @@
                           </pic:cNvPicPr>
                         </pic:nvPicPr>
                         <pic:blipFill>
-                          <a:blip r:embed="rId23">
+                          <a:blip r:embed="rId21">
                             <a:extLst>
                               <a:ext uri="{28A0092B-C50C-407E-A947-70E740481C1C}">
                                 <a14:useLocalDpi xmlns:a14="http://schemas.microsoft.com/office/drawing/2010/main" val="0"/>
@@ -3272,7 +2990,7 @@
                           <pic:cNvPicPr/>
                         </pic:nvPicPr>
                         <pic:blipFill>
-                          <a:blip r:embed="rId24"/>
+                          <a:blip r:embed="rId22"/>
                           <a:stretch>
                             <a:fillRect/>
                           </a:stretch>
@@ -3455,7 +3173,7 @@
         </w:rPr>
         <w:t xml:space="preserve">via </w:t>
       </w:r>
-      <w:hyperlink r:id="rId25" w:history="1">
+      <w:hyperlink r:id="rId23" w:history="1">
         <w:r>
           <w:rPr>
             <w:rStyle w:val="Hyperlink"/>
@@ -3475,7 +3193,7 @@
         </w:rPr>
         <w:t xml:space="preserve">’s </w:t>
       </w:r>
-      <w:hyperlink r:id="rId26" w:history="1">
+      <w:hyperlink r:id="rId24" w:history="1">
         <w:r>
           <w:rPr>
             <w:rStyle w:val="Hyperlink"/>
@@ -4421,7 +4139,7 @@
                           </pic:cNvPicPr>
                         </pic:nvPicPr>
                         <pic:blipFill>
-                          <a:blip r:embed="rId27">
+                          <a:blip r:embed="rId25">
                             <a:extLst>
                               <a:ext uri="{28A0092B-C50C-407E-A947-70E740481C1C}">
                                 <a14:useLocalDpi xmlns:a14="http://schemas.microsoft.com/office/drawing/2010/main" val="0"/>
@@ -4555,7 +4273,7 @@
                           </pic:cNvPicPr>
                         </pic:nvPicPr>
                         <pic:blipFill>
-                          <a:blip r:embed="rId28">
+                          <a:blip r:embed="rId26">
                             <a:extLst>
                               <a:ext uri="{28A0092B-C50C-407E-A947-70E740481C1C}">
                                 <a14:useLocalDpi xmlns:a14="http://schemas.microsoft.com/office/drawing/2010/main" val="0"/>
@@ -4689,7 +4407,7 @@
                           </pic:cNvPicPr>
                         </pic:nvPicPr>
                         <pic:blipFill>
-                          <a:blip r:embed="rId29">
+                          <a:blip r:embed="rId27">
                             <a:extLst>
                               <a:ext uri="{28A0092B-C50C-407E-A947-70E740481C1C}">
                                 <a14:useLocalDpi xmlns:a14="http://schemas.microsoft.com/office/drawing/2010/main" val="0"/>
@@ -4823,7 +4541,7 @@
                           </pic:cNvPicPr>
                         </pic:nvPicPr>
                         <pic:blipFill>
-                          <a:blip r:embed="rId30">
+                          <a:blip r:embed="rId28">
                             <a:extLst>
                               <a:ext uri="{28A0092B-C50C-407E-A947-70E740481C1C}">
                                 <a14:useLocalDpi xmlns:a14="http://schemas.microsoft.com/office/drawing/2010/main" val="0"/>
@@ -4957,7 +4675,7 @@
                           </pic:cNvPicPr>
                         </pic:nvPicPr>
                         <pic:blipFill>
-                          <a:blip r:embed="rId31">
+                          <a:blip r:embed="rId29">
                             <a:extLst>
                               <a:ext uri="{28A0092B-C50C-407E-A947-70E740481C1C}">
                                 <a14:useLocalDpi xmlns:a14="http://schemas.microsoft.com/office/drawing/2010/main" val="0"/>
@@ -5091,7 +4809,7 @@
                           </pic:cNvPicPr>
                         </pic:nvPicPr>
                         <pic:blipFill>
-                          <a:blip r:embed="rId32">
+                          <a:blip r:embed="rId30">
                             <a:extLst>
                               <a:ext uri="{28A0092B-C50C-407E-A947-70E740481C1C}">
                                 <a14:useLocalDpi xmlns:a14="http://schemas.microsoft.com/office/drawing/2010/main" val="0"/>
@@ -5225,7 +4943,7 @@
                           </pic:cNvPicPr>
                         </pic:nvPicPr>
                         <pic:blipFill>
-                          <a:blip r:embed="rId33">
+                          <a:blip r:embed="rId31">
                             <a:extLst>
                               <a:ext uri="{28A0092B-C50C-407E-A947-70E740481C1C}">
                                 <a14:useLocalDpi xmlns:a14="http://schemas.microsoft.com/office/drawing/2010/main" val="0"/>
@@ -5359,7 +5077,7 @@
                           </pic:cNvPicPr>
                         </pic:nvPicPr>
                         <pic:blipFill>
-                          <a:blip r:embed="rId34">
+                          <a:blip r:embed="rId32">
                             <a:extLst>
                               <a:ext uri="{28A0092B-C50C-407E-A947-70E740481C1C}">
                                 <a14:useLocalDpi xmlns:a14="http://schemas.microsoft.com/office/drawing/2010/main" val="0"/>
@@ -5525,7 +5243,7 @@
                 <w:lang w:eastAsia="en-GB"/>
               </w:rPr>
               <w:drawing>
-                <wp:inline distT="0" distB="0" distL="0" distR="0">
+                <wp:inline distT="0" distB="0" distL="0" distR="0" wp14:anchorId="51140A43" wp14:editId="08DA99BD">
                   <wp:extent cx="270000" cy="270000"/>
                   <wp:effectExtent l="0" t="0" r="0" b="0"/>
                   <wp:docPr id="14" name="Picture 14" descr="C:\_Work\_DCS project\__ALL CODE\_Repos\StrEmbed-5-5\StrEmbed-5-5 for git\Images\injection.png"/>
@@ -5542,7 +5260,7 @@
                           </pic:cNvPicPr>
                         </pic:nvPicPr>
                         <pic:blipFill>
-                          <a:blip r:embed="rId35" cstate="print">
+                          <a:blip r:embed="rId33" cstate="print">
                             <a:extLst>
                               <a:ext uri="{28A0092B-C50C-407E-A947-70E740481C1C}">
                                 <a14:useLocalDpi xmlns:a14="http://schemas.microsoft.com/office/drawing/2010/main" val="0"/>
@@ -5661,7 +5379,7 @@
                 <w:lang w:eastAsia="en-GB"/>
               </w:rPr>
               <w:drawing>
-                <wp:inline distT="0" distB="0" distL="0" distR="0">
+                <wp:inline distT="0" distB="0" distL="0" distR="0" wp14:anchorId="4548A2A1" wp14:editId="0E93D275">
                   <wp:extent cx="270000" cy="270000"/>
                   <wp:effectExtent l="0" t="0" r="0" b="0"/>
                   <wp:docPr id="16" name="Picture 16" descr="C:\_Work\_DCS project\__ALL CODE\_Repos\StrEmbed-5-5\StrEmbed-5-5 for git\Images\compare.png"/>
@@ -5678,7 +5396,7 @@
                           </pic:cNvPicPr>
                         </pic:nvPicPr>
                         <pic:blipFill>
-                          <a:blip r:embed="rId36" cstate="print">
+                          <a:blip r:embed="rId34" cstate="print">
                             <a:extLst>
                               <a:ext uri="{28A0092B-C50C-407E-A947-70E740481C1C}">
                                 <a14:useLocalDpi xmlns:a14="http://schemas.microsoft.com/office/drawing/2010/main" val="0"/>
@@ -5833,7 +5551,7 @@
                           </pic:cNvPicPr>
                         </pic:nvPicPr>
                         <pic:blipFill>
-                          <a:blip r:embed="rId37">
+                          <a:blip r:embed="rId35">
                             <a:extLst>
                               <a:ext uri="{28A0092B-C50C-407E-A947-70E740481C1C}">
                                 <a14:useLocalDpi xmlns:a14="http://schemas.microsoft.com/office/drawing/2010/main" val="0"/>
@@ -5961,7 +5679,7 @@
                 <w:lang w:eastAsia="en-GB"/>
               </w:rPr>
               <w:drawing>
-                <wp:inline distT="0" distB="0" distL="0" distR="0">
+                <wp:inline distT="0" distB="0" distL="0" distR="0" wp14:anchorId="57FD8F6B" wp14:editId="3573EF90">
                   <wp:extent cx="231736" cy="270000"/>
                   <wp:effectExtent l="0" t="0" r="0" b="0"/>
                   <wp:docPr id="17" name="Picture 17" descr="C:\_Work\_DCS project\__ALL CODE\_Repos\StrEmbed-5-5\StrEmbed-5-5 for git\Images\bulb_sharp.png"/>
@@ -5978,7 +5696,7 @@
                           </pic:cNvPicPr>
                         </pic:nvPicPr>
                         <pic:blipFill>
-                          <a:blip r:embed="rId38" cstate="print">
+                          <a:blip r:embed="rId36" cstate="print">
                             <a:extLst>
                               <a:ext uri="{28A0092B-C50C-407E-A947-70E740481C1C}">
                                 <a14:useLocalDpi xmlns:a14="http://schemas.microsoft.com/office/drawing/2010/main" val="0"/>
@@ -6274,7 +5992,7 @@
               </w:rPr>
               <w:lastRenderedPageBreak/>
               <w:drawing>
-                <wp:inline distT="0" distB="0" distL="0" distR="0">
+                <wp:inline distT="0" distB="0" distL="0" distR="0" wp14:anchorId="3BBA2C2C" wp14:editId="703D6B0C">
                   <wp:extent cx="2700000" cy="1358019"/>
                   <wp:effectExtent l="19050" t="19050" r="24765" b="13970"/>
                   <wp:docPr id="15" name="Picture 15"/>
@@ -6291,7 +6009,7 @@
                           </pic:cNvPicPr>
                         </pic:nvPicPr>
                         <pic:blipFill>
-                          <a:blip r:embed="rId39">
+                          <a:blip r:embed="rId37">
                             <a:extLst>
                               <a:ext uri="{28A0092B-C50C-407E-A947-70E740481C1C}">
                                 <a14:useLocalDpi xmlns:a14="http://schemas.microsoft.com/office/drawing/2010/main" val="0"/>
@@ -6364,7 +6082,7 @@
                           </pic:cNvPicPr>
                         </pic:nvPicPr>
                         <pic:blipFill>
-                          <a:blip r:embed="rId40">
+                          <a:blip r:embed="rId38">
                             <a:extLst>
                               <a:ext uri="{28A0092B-C50C-407E-A947-70E740481C1C}">
                                 <a14:useLocalDpi xmlns:a14="http://schemas.microsoft.com/office/drawing/2010/main" val="0"/>
@@ -6542,7 +6260,7 @@
                 <w:lang w:eastAsia="en-GB"/>
               </w:rPr>
               <w:drawing>
-                <wp:inline distT="0" distB="0" distL="0" distR="0">
+                <wp:inline distT="0" distB="0" distL="0" distR="0" wp14:anchorId="7F40AE1B" wp14:editId="6F6440A9">
                   <wp:extent cx="2690112" cy="1377209"/>
                   <wp:effectExtent l="19050" t="19050" r="15240" b="13970"/>
                   <wp:docPr id="12" name="Picture 12"/>
@@ -6559,7 +6277,7 @@
                           </pic:cNvPicPr>
                         </pic:nvPicPr>
                         <pic:blipFill>
-                          <a:blip r:embed="rId41">
+                          <a:blip r:embed="rId39">
                             <a:extLst>
                               <a:ext uri="{28A0092B-C50C-407E-A947-70E740481C1C}">
                                 <a14:useLocalDpi xmlns:a14="http://schemas.microsoft.com/office/drawing/2010/main" val="0"/>
@@ -6632,7 +6350,7 @@
                           </pic:cNvPicPr>
                         </pic:nvPicPr>
                         <pic:blipFill>
-                          <a:blip r:embed="rId42">
+                          <a:blip r:embed="rId40">
                             <a:extLst>
                               <a:ext uri="{28A0092B-C50C-407E-A947-70E740481C1C}">
                                 <a14:useLocalDpi xmlns:a14="http://schemas.microsoft.com/office/drawing/2010/main" val="0"/>
@@ -7234,7 +6952,7 @@
         </w:rPr>
         <w:t xml:space="preserve"> and can be found at </w:t>
       </w:r>
-      <w:hyperlink r:id="rId43" w:history="1">
+      <w:hyperlink r:id="rId41" w:history="1">
         <w:r>
           <w:rPr>
             <w:rStyle w:val="Hyperlink"/>
@@ -7575,17 +7293,7 @@
           <w:sz w:val="22"/>
           <w:szCs w:val="22"/>
         </w:rPr>
-        <w:t xml:space="preserve">active </w:t>
-      </w:r>
-      <w:bookmarkStart w:id="5" w:name="_GoBack"/>
-      <w:bookmarkEnd w:id="5"/>
-      <w:r>
-        <w:rPr>
-          <w:color w:val="000000" w:themeColor="text1"/>
-          <w:sz w:val="22"/>
-          <w:szCs w:val="22"/>
-        </w:rPr>
-        <w:t>assembly’s tab and selecting “Add assembly to lattice”. An assembly may also be removed from the lattice (but not from your project overall) by right-clicking on its tab and selection “Remove assembly from lattice”; it may be added again at any time.</w:t>
+        <w:t>active assembly’s tab and selecting “Add assembly to lattice”. An assembly may also be removed from the lattice (but not from your project overall) by right-clicking on its tab and selection “Remove assembly from lattice”; it may be added again at any time.</w:t>
       </w:r>
     </w:p>
     <w:p>
@@ -7658,7 +7366,7 @@
                           <pic:cNvPicPr/>
                         </pic:nvPicPr>
                         <pic:blipFill>
-                          <a:blip r:embed="rId44"/>
+                          <a:blip r:embed="rId42"/>
                           <a:stretch>
                             <a:fillRect/>
                           </a:stretch>
@@ -7717,7 +7425,7 @@
                           <pic:cNvPicPr/>
                         </pic:nvPicPr>
                         <pic:blipFill>
-                          <a:blip r:embed="rId45"/>
+                          <a:blip r:embed="rId43"/>
                           <a:stretch>
                             <a:fillRect/>
                           </a:stretch>
@@ -7757,7 +7465,7 @@
                 <w:szCs w:val="18"/>
               </w:rPr>
             </w:pPr>
-            <w:bookmarkStart w:id="6" w:name="_Ref108017921"/>
+            <w:bookmarkStart w:id="5" w:name="_Ref108017921"/>
             <w:r>
               <w:rPr>
                 <w:color w:val="000000" w:themeColor="text1"/>
@@ -7807,7 +7515,7 @@
               </w:rPr>
               <w:fldChar w:fldCharType="end"/>
             </w:r>
-            <w:bookmarkEnd w:id="6"/>
+            <w:bookmarkEnd w:id="5"/>
             <w:r>
               <w:rPr>
                 <w:color w:val="000000" w:themeColor="text1"/>
@@ -8311,7 +8019,7 @@
         </w:rPr>
         <w:t xml:space="preserve">ugs and issues are tracked at the Github repository </w:t>
       </w:r>
-      <w:hyperlink r:id="rId46" w:history="1">
+      <w:hyperlink r:id="rId44" w:history="1">
         <w:r>
           <w:rPr>
             <w:rStyle w:val="Hyperlink"/>
@@ -8481,7 +8189,23 @@
           <w:sz w:val="22"/>
           <w:szCs w:val="22"/>
         </w:rPr>
-        <w:t>hool of Mechanical Engineering</w:t>
+        <w:t xml:space="preserve">hool of </w:t>
+      </w:r>
+      <w:r>
+        <w:rPr>
+          <w:color w:val="000000" w:themeColor="text1"/>
+          <w:sz w:val="22"/>
+          <w:szCs w:val="22"/>
+        </w:rPr>
+        <w:t xml:space="preserve">Geography and School of </w:t>
+      </w:r>
+      <w:r>
+        <w:rPr>
+          <w:color w:val="000000" w:themeColor="text1"/>
+          <w:sz w:val="22"/>
+          <w:szCs w:val="22"/>
+        </w:rPr>
+        <w:t>Mechanical Engineering</w:t>
       </w:r>
     </w:p>
     <w:p>
@@ -8540,7 +8264,7 @@
           <w:szCs w:val="22"/>
         </w:rPr>
       </w:pPr>
-      <w:hyperlink r:id="rId47" w:history="1">
+      <w:hyperlink r:id="rId45" w:history="1">
         <w:r>
           <w:rPr>
             <w:rStyle w:val="Hyperlink"/>
@@ -8755,7 +8479,7 @@
                 <w:szCs w:val="20"/>
               </w:rPr>
             </w:pPr>
-            <w:bookmarkStart w:id="7" w:name="_Ref88733474"/>
+            <w:bookmarkStart w:id="6" w:name="_Ref88733474"/>
             <w:r>
               <w:rPr>
                 <w:rFonts w:cstheme="minorHAnsi"/>
@@ -8811,7 +8535,7 @@
               </w:rPr>
               <w:fldChar w:fldCharType="end"/>
             </w:r>
-            <w:bookmarkEnd w:id="7"/>
+            <w:bookmarkEnd w:id="6"/>
             <w:r>
               <w:rPr>
                 <w:rFonts w:cstheme="minorHAnsi"/>
@@ -10049,7 +9773,7 @@
                 <w:szCs w:val="20"/>
               </w:rPr>
             </w:pPr>
-            <w:bookmarkStart w:id="8" w:name="_Ref88733579"/>
+            <w:bookmarkStart w:id="7" w:name="_Ref88733579"/>
             <w:r>
               <w:rPr>
                 <w:rFonts w:cstheme="minorHAnsi"/>
@@ -10105,7 +9829,7 @@
               </w:rPr>
               <w:fldChar w:fldCharType="end"/>
             </w:r>
-            <w:bookmarkEnd w:id="8"/>
+            <w:bookmarkEnd w:id="7"/>
             <w:r>
               <w:rPr>
                 <w:rFonts w:cstheme="minorHAnsi"/>
@@ -12900,7 +12624,7 @@
                 <w:szCs w:val="20"/>
               </w:rPr>
             </w:pPr>
-            <w:bookmarkStart w:id="9" w:name="_Ref88731737"/>
+            <w:bookmarkStart w:id="8" w:name="_Ref88731737"/>
             <w:r>
               <w:rPr>
                 <w:rFonts w:cstheme="minorHAnsi"/>
@@ -12956,7 +12680,7 @@
               </w:rPr>
               <w:fldChar w:fldCharType="end"/>
             </w:r>
-            <w:bookmarkEnd w:id="9"/>
+            <w:bookmarkEnd w:id="8"/>
             <w:r>
               <w:rPr>
                 <w:rFonts w:cstheme="minorHAnsi"/>
@@ -13201,7 +12925,7 @@
                           </pic:cNvPicPr>
                         </pic:nvPicPr>
                         <pic:blipFill>
-                          <a:blip r:embed="rId48"/>
+                          <a:blip r:embed="rId46"/>
                           <a:stretch>
                             <a:fillRect/>
                           </a:stretch>
@@ -13246,7 +12970,7 @@
                 <w:szCs w:val="20"/>
               </w:rPr>
             </w:pPr>
-            <w:bookmarkStart w:id="10" w:name="_Ref88743597"/>
+            <w:bookmarkStart w:id="9" w:name="_Ref88743597"/>
             <w:r>
               <w:rPr>
                 <w:rFonts w:cstheme="minorHAnsi"/>
@@ -13302,7 +13026,7 @@
               </w:rPr>
               <w:fldChar w:fldCharType="end"/>
             </w:r>
-            <w:bookmarkEnd w:id="10"/>
+            <w:bookmarkEnd w:id="9"/>
             <w:r>
               <w:rPr>
                 <w:rFonts w:cstheme="minorHAnsi"/>
@@ -13753,7 +13477,7 @@
                 <w:szCs w:val="20"/>
               </w:rPr>
             </w:pPr>
-            <w:bookmarkStart w:id="11" w:name="_Ref88744540"/>
+            <w:bookmarkStart w:id="10" w:name="_Ref88744540"/>
             <w:r>
               <w:rPr>
                 <w:rFonts w:cstheme="minorHAnsi"/>
@@ -13809,7 +13533,7 @@
               </w:rPr>
               <w:fldChar w:fldCharType="end"/>
             </w:r>
-            <w:bookmarkEnd w:id="11"/>
+            <w:bookmarkEnd w:id="10"/>
             <w:r>
               <w:rPr>
                 <w:rFonts w:cstheme="minorHAnsi"/>
@@ -13887,9 +13611,9 @@
       </w:pPr>
     </w:p>
     <w:sectPr>
-      <w:headerReference w:type="default" r:id="rId49"/>
-      <w:footerReference w:type="default" r:id="rId50"/>
-      <w:headerReference w:type="first" r:id="rId51"/>
+      <w:headerReference w:type="default" r:id="rId47"/>
+      <w:footerReference w:type="default" r:id="rId48"/>
+      <w:headerReference w:type="first" r:id="rId49"/>
       <w:pgSz w:w="11906" w:h="16838" w:code="9"/>
       <w:pgMar w:top="2552" w:right="567" w:bottom="1418" w:left="567" w:header="709" w:footer="709" w:gutter="0"/>
       <w:cols w:space="708"/>
@@ -13901,7 +13625,7 @@
 </file>
 
 <file path=word/endnotes.xml><?xml version="1.0" encoding="utf-8"?>
-<w:endnotes xmlns:wpc="http://schemas.microsoft.com/office/word/2010/wordprocessingCanvas" xmlns:cx="http://schemas.microsoft.com/office/drawing/2014/chartex" xmlns:cx1="http://schemas.microsoft.com/office/drawing/2015/9/8/chartex" xmlns:mc="http://schemas.openxmlformats.org/markup-compatibility/2006" xmlns:o="urn:schemas-microsoft-com:office:office" xmlns:r="http://schemas.openxmlformats.org/officeDocument/2006/relationships" xmlns:m="http://schemas.openxmlformats.org/officeDocument/2006/math" xmlns:v="urn:schemas-microsoft-com:vml" xmlns:wp14="http://schemas.microsoft.com/office/word/2010/wordprocessingDrawing" xmlns:wp="http://schemas.openxmlformats.org/drawingml/2006/wordprocessingDrawing" xmlns:w10="urn:schemas-microsoft-com:office:word" xmlns:w="http://schemas.openxmlformats.org/wordprocessingml/2006/main" xmlns:w14="http://schemas.microsoft.com/office/word/2010/wordml" xmlns:w15="http://schemas.microsoft.com/office/word/2012/wordml" xmlns:w16se="http://schemas.microsoft.com/office/word/2015/wordml/symex" xmlns:wpg="http://schemas.microsoft.com/office/word/2010/wordprocessingGroup" xmlns:wpi="http://schemas.microsoft.com/office/word/2010/wordprocessingInk" xmlns:wne="http://schemas.microsoft.com/office/word/2006/wordml" xmlns:wps="http://schemas.microsoft.com/office/word/2010/wordprocessingShape" mc:Ignorable="w14 w15 w16se wp14">
+<w:endnotes xmlns:wpc="http://schemas.microsoft.com/office/word/2010/wordprocessingCanvas" xmlns:cx="http://schemas.microsoft.com/office/drawing/2014/chartex" xmlns:cx1="http://schemas.microsoft.com/office/drawing/2015/9/8/chartex" xmlns:cx2="http://schemas.microsoft.com/office/drawing/2015/10/21/chartex" xmlns:cx3="http://schemas.microsoft.com/office/drawing/2016/5/9/chartex" xmlns:cx4="http://schemas.microsoft.com/office/drawing/2016/5/10/chartex" xmlns:cx5="http://schemas.microsoft.com/office/drawing/2016/5/11/chartex" xmlns:cx6="http://schemas.microsoft.com/office/drawing/2016/5/12/chartex" xmlns:cx7="http://schemas.microsoft.com/office/drawing/2016/5/13/chartex" xmlns:cx8="http://schemas.microsoft.com/office/drawing/2016/5/14/chartex" xmlns:mc="http://schemas.openxmlformats.org/markup-compatibility/2006" xmlns:aink="http://schemas.microsoft.com/office/drawing/2016/ink" xmlns:am3d="http://schemas.microsoft.com/office/drawing/2017/model3d" xmlns:o="urn:schemas-microsoft-com:office:office" xmlns:oel="http://schemas.microsoft.com/office/2019/extlst" xmlns:r="http://schemas.openxmlformats.org/officeDocument/2006/relationships" xmlns:m="http://schemas.openxmlformats.org/officeDocument/2006/math" xmlns:v="urn:schemas-microsoft-com:vml" xmlns:wp14="http://schemas.microsoft.com/office/word/2010/wordprocessingDrawing" xmlns:wp="http://schemas.openxmlformats.org/drawingml/2006/wordprocessingDrawing" xmlns:w10="urn:schemas-microsoft-com:office:word" xmlns:w="http://schemas.openxmlformats.org/wordprocessingml/2006/main" xmlns:w14="http://schemas.microsoft.com/office/word/2010/wordml" xmlns:w15="http://schemas.microsoft.com/office/word/2012/wordml" xmlns:w16cex="http://schemas.microsoft.com/office/word/2018/wordml/cex" xmlns:w16cid="http://schemas.microsoft.com/office/word/2016/wordml/cid" xmlns:w16="http://schemas.microsoft.com/office/word/2018/wordml" xmlns:w16sdtdh="http://schemas.microsoft.com/office/word/2020/wordml/sdtdatahash" xmlns:w16se="http://schemas.microsoft.com/office/word/2015/wordml/symex" xmlns:wpg="http://schemas.microsoft.com/office/word/2010/wordprocessingGroup" xmlns:wpi="http://schemas.microsoft.com/office/word/2010/wordprocessingInk" xmlns:wne="http://schemas.microsoft.com/office/word/2006/wordml" xmlns:wps="http://schemas.microsoft.com/office/word/2010/wordprocessingShape" mc:Ignorable="w14 w15 w16se w16cid w16 w16cex w16sdtdh wp14">
   <w:endnote w:type="separator" w:id="-1">
     <w:p>
       <w:r>
@@ -13920,7 +13644,7 @@
 </file>
 
 <file path=word/footer1.xml><?xml version="1.0" encoding="utf-8"?>
-<w:ftr xmlns:wpc="http://schemas.microsoft.com/office/word/2010/wordprocessingCanvas" xmlns:cx="http://schemas.microsoft.com/office/drawing/2014/chartex" xmlns:cx1="http://schemas.microsoft.com/office/drawing/2015/9/8/chartex" xmlns:mc="http://schemas.openxmlformats.org/markup-compatibility/2006" xmlns:o="urn:schemas-microsoft-com:office:office" xmlns:r="http://schemas.openxmlformats.org/officeDocument/2006/relationships" xmlns:m="http://schemas.openxmlformats.org/officeDocument/2006/math" xmlns:v="urn:schemas-microsoft-com:vml" xmlns:wp14="http://schemas.microsoft.com/office/word/2010/wordprocessingDrawing" xmlns:wp="http://schemas.openxmlformats.org/drawingml/2006/wordprocessingDrawing" xmlns:w10="urn:schemas-microsoft-com:office:word" xmlns:w="http://schemas.openxmlformats.org/wordprocessingml/2006/main" xmlns:w14="http://schemas.microsoft.com/office/word/2010/wordml" xmlns:w15="http://schemas.microsoft.com/office/word/2012/wordml" xmlns:w16se="http://schemas.microsoft.com/office/word/2015/wordml/symex" xmlns:wpg="http://schemas.microsoft.com/office/word/2010/wordprocessingGroup" xmlns:wpi="http://schemas.microsoft.com/office/word/2010/wordprocessingInk" xmlns:wne="http://schemas.microsoft.com/office/word/2006/wordml" xmlns:wps="http://schemas.microsoft.com/office/word/2010/wordprocessingShape" mc:Ignorable="w14 w15 w16se wp14">
+<w:ftr xmlns:wpc="http://schemas.microsoft.com/office/word/2010/wordprocessingCanvas" xmlns:cx="http://schemas.microsoft.com/office/drawing/2014/chartex" xmlns:cx1="http://schemas.microsoft.com/office/drawing/2015/9/8/chartex" xmlns:cx2="http://schemas.microsoft.com/office/drawing/2015/10/21/chartex" xmlns:cx3="http://schemas.microsoft.com/office/drawing/2016/5/9/chartex" xmlns:cx4="http://schemas.microsoft.com/office/drawing/2016/5/10/chartex" xmlns:cx5="http://schemas.microsoft.com/office/drawing/2016/5/11/chartex" xmlns:cx6="http://schemas.microsoft.com/office/drawing/2016/5/12/chartex" xmlns:cx7="http://schemas.microsoft.com/office/drawing/2016/5/13/chartex" xmlns:cx8="http://schemas.microsoft.com/office/drawing/2016/5/14/chartex" xmlns:mc="http://schemas.openxmlformats.org/markup-compatibility/2006" xmlns:aink="http://schemas.microsoft.com/office/drawing/2016/ink" xmlns:am3d="http://schemas.microsoft.com/office/drawing/2017/model3d" xmlns:o="urn:schemas-microsoft-com:office:office" xmlns:oel="http://schemas.microsoft.com/office/2019/extlst" xmlns:r="http://schemas.openxmlformats.org/officeDocument/2006/relationships" xmlns:m="http://schemas.openxmlformats.org/officeDocument/2006/math" xmlns:v="urn:schemas-microsoft-com:vml" xmlns:wp14="http://schemas.microsoft.com/office/word/2010/wordprocessingDrawing" xmlns:wp="http://schemas.openxmlformats.org/drawingml/2006/wordprocessingDrawing" xmlns:w10="urn:schemas-microsoft-com:office:word" xmlns:w="http://schemas.openxmlformats.org/wordprocessingml/2006/main" xmlns:w14="http://schemas.microsoft.com/office/word/2010/wordml" xmlns:w15="http://schemas.microsoft.com/office/word/2012/wordml" xmlns:w16cex="http://schemas.microsoft.com/office/word/2018/wordml/cex" xmlns:w16cid="http://schemas.microsoft.com/office/word/2016/wordml/cid" xmlns:w16="http://schemas.microsoft.com/office/word/2018/wordml" xmlns:w16sdtdh="http://schemas.microsoft.com/office/word/2020/wordml/sdtdatahash" xmlns:w16se="http://schemas.microsoft.com/office/word/2015/wordml/symex" xmlns:wpg="http://schemas.microsoft.com/office/word/2010/wordprocessingGroup" xmlns:wpi="http://schemas.microsoft.com/office/word/2010/wordprocessingInk" xmlns:wne="http://schemas.microsoft.com/office/word/2006/wordml" xmlns:wps="http://schemas.microsoft.com/office/word/2010/wordprocessingShape" mc:Ignorable="w14 w15 w16se w16cid w16 w16cex w16sdtdh wp14">
   <w:p>
     <w:pPr>
       <w:pStyle w:val="LEUNormal"/>
@@ -13933,7 +13657,7 @@
       <mc:AlternateContent>
         <mc:Choice Requires="wps">
           <w:drawing>
-            <wp:anchor distT="0" distB="0" distL="114300" distR="114300" simplePos="0" relativeHeight="251658240" behindDoc="0" locked="1" layoutInCell="1" allowOverlap="1">
+            <wp:anchor distT="0" distB="0" distL="114300" distR="114300" simplePos="0" relativeHeight="251658240" behindDoc="0" locked="1" layoutInCell="1" allowOverlap="1" wp14:anchorId="161983D9" wp14:editId="6BE3DD78">
               <wp:simplePos x="0" y="0"/>
               <wp:positionH relativeFrom="page">
                 <wp:posOffset>6518275</wp:posOffset>
@@ -14030,11 +13754,11 @@
         </mc:Choice>
         <mc:Fallback>
           <w:pict>
-            <v:shapetype id="_x0000_t202" coordsize="21600,21600" o:spt="202" path="m,l,21600r21600,l21600,xe">
+            <v:shapetype w14:anchorId="161983D9" id="_x0000_t202" coordsize="21600,21600" o:spt="202" path="m,l,21600r21600,l21600,xe">
               <v:stroke joinstyle="miter"/>
               <v:path gradientshapeok="t" o:connecttype="rect"/>
             </v:shapetype>
-            <v:shape id="Text Box 3" o:spid="_x0000_s1027" type="#_x0000_t202" style="position:absolute;margin-left:513.25pt;margin-top:785.3pt;width:18.65pt;height:24.45pt;z-index:251658240;visibility:visible;mso-wrap-style:square;mso-width-percent:0;mso-height-percent:0;mso-wrap-distance-left:9pt;mso-wrap-distance-top:0;mso-wrap-distance-right:9pt;mso-wrap-distance-bottom:0;mso-position-horizontal:absolute;mso-position-horizontal-relative:page;mso-position-vertical:absolute;mso-position-vertical-relative:page;mso-width-percent:0;mso-height-percent:0;mso-width-relative:page;mso-height-relative:page;v-text-anchor:top" o:gfxdata="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" filled="f" stroked="f">
+            <v:shape id="Text Box 3" o:spid="_x0000_s1027" type="#_x0000_t202" style="position:absolute;margin-left:513.25pt;margin-top:785.3pt;width:18.65pt;height:24.45pt;z-index:251658240;visibility:visible;mso-wrap-style:square;mso-width-percent:0;mso-height-percent:0;mso-wrap-distance-left:9pt;mso-wrap-distance-top:0;mso-wrap-distance-right:9pt;mso-wrap-distance-bottom:0;mso-position-horizontal:absolute;mso-position-horizontal-relative:page;mso-position-vertical:absolute;mso-position-vertical-relative:page;mso-width-percent:0;mso-height-percent:0;mso-width-relative:page;mso-height-relative:page;v-text-anchor:top" o:gfxdata="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" filled="f" stroked="f">
               <v:textbox inset="0,0,0,0">
                 <w:txbxContent>
                   <w:p>
@@ -14074,7 +13798,7 @@
 </file>
 
 <file path=word/footnotes.xml><?xml version="1.0" encoding="utf-8"?>
-<w:footnotes xmlns:wpc="http://schemas.microsoft.com/office/word/2010/wordprocessingCanvas" xmlns:cx="http://schemas.microsoft.com/office/drawing/2014/chartex" xmlns:cx1="http://schemas.microsoft.com/office/drawing/2015/9/8/chartex" xmlns:mc="http://schemas.openxmlformats.org/markup-compatibility/2006" xmlns:o="urn:schemas-microsoft-com:office:office" xmlns:r="http://schemas.openxmlformats.org/officeDocument/2006/relationships" xmlns:m="http://schemas.openxmlformats.org/officeDocument/2006/math" xmlns:v="urn:schemas-microsoft-com:vml" xmlns:wp14="http://schemas.microsoft.com/office/word/2010/wordprocessingDrawing" xmlns:wp="http://schemas.openxmlformats.org/drawingml/2006/wordprocessingDrawing" xmlns:w10="urn:schemas-microsoft-com:office:word" xmlns:w="http://schemas.openxmlformats.org/wordprocessingml/2006/main" xmlns:w14="http://schemas.microsoft.com/office/word/2010/wordml" xmlns:w15="http://schemas.microsoft.com/office/word/2012/wordml" xmlns:w16se="http://schemas.microsoft.com/office/word/2015/wordml/symex" xmlns:wpg="http://schemas.microsoft.com/office/word/2010/wordprocessingGroup" xmlns:wpi="http://schemas.microsoft.com/office/word/2010/wordprocessingInk" xmlns:wne="http://schemas.microsoft.com/office/word/2006/wordml" xmlns:wps="http://schemas.microsoft.com/office/word/2010/wordprocessingShape" mc:Ignorable="w14 w15 w16se wp14">
+<w:footnotes xmlns:wpc="http://schemas.microsoft.com/office/word/2010/wordprocessingCanvas" xmlns:cx="http://schemas.microsoft.com/office/drawing/2014/chartex" xmlns:cx1="http://schemas.microsoft.com/office/drawing/2015/9/8/chartex" xmlns:cx2="http://schemas.microsoft.com/office/drawing/2015/10/21/chartex" xmlns:cx3="http://schemas.microsoft.com/office/drawing/2016/5/9/chartex" xmlns:cx4="http://schemas.microsoft.com/office/drawing/2016/5/10/chartex" xmlns:cx5="http://schemas.microsoft.com/office/drawing/2016/5/11/chartex" xmlns:cx6="http://schemas.microsoft.com/office/drawing/2016/5/12/chartex" xmlns:cx7="http://schemas.microsoft.com/office/drawing/2016/5/13/chartex" xmlns:cx8="http://schemas.microsoft.com/office/drawing/2016/5/14/chartex" xmlns:mc="http://schemas.openxmlformats.org/markup-compatibility/2006" xmlns:aink="http://schemas.microsoft.com/office/drawing/2016/ink" xmlns:am3d="http://schemas.microsoft.com/office/drawing/2017/model3d" xmlns:o="urn:schemas-microsoft-com:office:office" xmlns:oel="http://schemas.microsoft.com/office/2019/extlst" xmlns:r="http://schemas.openxmlformats.org/officeDocument/2006/relationships" xmlns:m="http://schemas.openxmlformats.org/officeDocument/2006/math" xmlns:v="urn:schemas-microsoft-com:vml" xmlns:wp14="http://schemas.microsoft.com/office/word/2010/wordprocessingDrawing" xmlns:wp="http://schemas.openxmlformats.org/drawingml/2006/wordprocessingDrawing" xmlns:w10="urn:schemas-microsoft-com:office:word" xmlns:w="http://schemas.openxmlformats.org/wordprocessingml/2006/main" xmlns:w14="http://schemas.microsoft.com/office/word/2010/wordml" xmlns:w15="http://schemas.microsoft.com/office/word/2012/wordml" xmlns:w16cex="http://schemas.microsoft.com/office/word/2018/wordml/cex" xmlns:w16cid="http://schemas.microsoft.com/office/word/2016/wordml/cid" xmlns:w16="http://schemas.microsoft.com/office/word/2018/wordml" xmlns:w16sdtdh="http://schemas.microsoft.com/office/word/2020/wordml/sdtdatahash" xmlns:w16se="http://schemas.microsoft.com/office/word/2015/wordml/symex" xmlns:wpg="http://schemas.microsoft.com/office/word/2010/wordprocessingGroup" xmlns:wpi="http://schemas.microsoft.com/office/word/2010/wordprocessingInk" xmlns:wne="http://schemas.microsoft.com/office/word/2006/wordml" xmlns:wps="http://schemas.microsoft.com/office/word/2010/wordprocessingShape" mc:Ignorable="w14 w15 w16se w16cid w16 w16cex w16sdtdh wp14">
   <w:footnote w:type="separator" w:id="-1">
     <w:p>
       <w:r>
@@ -14093,7 +13817,7 @@
 </file>
 
 <file path=word/header1.xml><?xml version="1.0" encoding="utf-8"?>
-<w:hdr xmlns:wpc="http://schemas.microsoft.com/office/word/2010/wordprocessingCanvas" xmlns:cx="http://schemas.microsoft.com/office/drawing/2014/chartex" xmlns:cx1="http://schemas.microsoft.com/office/drawing/2015/9/8/chartex" xmlns:mc="http://schemas.openxmlformats.org/markup-compatibility/2006" xmlns:o="urn:schemas-microsoft-com:office:office" xmlns:r="http://schemas.openxmlformats.org/officeDocument/2006/relationships" xmlns:m="http://schemas.openxmlformats.org/officeDocument/2006/math" xmlns:v="urn:schemas-microsoft-com:vml" xmlns:wp14="http://schemas.microsoft.com/office/word/2010/wordprocessingDrawing" xmlns:wp="http://schemas.openxmlformats.org/drawingml/2006/wordprocessingDrawing" xmlns:w10="urn:schemas-microsoft-com:office:word" xmlns:w="http://schemas.openxmlformats.org/wordprocessingml/2006/main" xmlns:w14="http://schemas.microsoft.com/office/word/2010/wordml" xmlns:w15="http://schemas.microsoft.com/office/word/2012/wordml" xmlns:w16se="http://schemas.microsoft.com/office/word/2015/wordml/symex" xmlns:wpg="http://schemas.microsoft.com/office/word/2010/wordprocessingGroup" xmlns:wpi="http://schemas.microsoft.com/office/word/2010/wordprocessingInk" xmlns:wne="http://schemas.microsoft.com/office/word/2006/wordml" xmlns:wps="http://schemas.microsoft.com/office/word/2010/wordprocessingShape" mc:Ignorable="w14 w15 w16se wp14">
+<w:hdr xmlns:wpc="http://schemas.microsoft.com/office/word/2010/wordprocessingCanvas" xmlns:cx="http://schemas.microsoft.com/office/drawing/2014/chartex" xmlns:cx1="http://schemas.microsoft.com/office/drawing/2015/9/8/chartex" xmlns:cx2="http://schemas.microsoft.com/office/drawing/2015/10/21/chartex" xmlns:cx3="http://schemas.microsoft.com/office/drawing/2016/5/9/chartex" xmlns:cx4="http://schemas.microsoft.com/office/drawing/2016/5/10/chartex" xmlns:cx5="http://schemas.microsoft.com/office/drawing/2016/5/11/chartex" xmlns:cx6="http://schemas.microsoft.com/office/drawing/2016/5/12/chartex" xmlns:cx7="http://schemas.microsoft.com/office/drawing/2016/5/13/chartex" xmlns:cx8="http://schemas.microsoft.com/office/drawing/2016/5/14/chartex" xmlns:mc="http://schemas.openxmlformats.org/markup-compatibility/2006" xmlns:aink="http://schemas.microsoft.com/office/drawing/2016/ink" xmlns:am3d="http://schemas.microsoft.com/office/drawing/2017/model3d" xmlns:o="urn:schemas-microsoft-com:office:office" xmlns:oel="http://schemas.microsoft.com/office/2019/extlst" xmlns:r="http://schemas.openxmlformats.org/officeDocument/2006/relationships" xmlns:m="http://schemas.openxmlformats.org/officeDocument/2006/math" xmlns:v="urn:schemas-microsoft-com:vml" xmlns:wp14="http://schemas.microsoft.com/office/word/2010/wordprocessingDrawing" xmlns:wp="http://schemas.openxmlformats.org/drawingml/2006/wordprocessingDrawing" xmlns:w10="urn:schemas-microsoft-com:office:word" xmlns:w="http://schemas.openxmlformats.org/wordprocessingml/2006/main" xmlns:w14="http://schemas.microsoft.com/office/word/2010/wordml" xmlns:w15="http://schemas.microsoft.com/office/word/2012/wordml" xmlns:w16cex="http://schemas.microsoft.com/office/word/2018/wordml/cex" xmlns:w16cid="http://schemas.microsoft.com/office/word/2016/wordml/cid" xmlns:w16="http://schemas.microsoft.com/office/word/2018/wordml" xmlns:w16sdtdh="http://schemas.microsoft.com/office/word/2020/wordml/sdtdatahash" xmlns:w16se="http://schemas.microsoft.com/office/word/2015/wordml/symex" xmlns:wpg="http://schemas.microsoft.com/office/word/2010/wordprocessingGroup" xmlns:wpi="http://schemas.microsoft.com/office/word/2010/wordprocessingInk" xmlns:wne="http://schemas.microsoft.com/office/word/2006/wordml" xmlns:wps="http://schemas.microsoft.com/office/word/2010/wordprocessingShape" mc:Ignorable="w14 w15 w16se w16cid w16 w16cex w16sdtdh wp14">
   <w:p>
     <w:pPr>
       <w:pStyle w:val="LEUNormal"/>
@@ -14106,7 +13830,7 @@
       <mc:AlternateContent>
         <mc:Choice Requires="wps">
           <w:drawing>
-            <wp:anchor distT="0" distB="0" distL="114300" distR="114300" simplePos="0" relativeHeight="251657216" behindDoc="0" locked="1" layoutInCell="1" allowOverlap="1">
+            <wp:anchor distT="0" distB="0" distL="114300" distR="114300" simplePos="0" relativeHeight="251657216" behindDoc="0" locked="1" layoutInCell="1" allowOverlap="1" wp14:anchorId="74118129" wp14:editId="5E950624">
               <wp:simplePos x="0" y="0"/>
               <wp:positionH relativeFrom="page">
                 <wp:posOffset>516255</wp:posOffset>
@@ -14292,11 +14016,11 @@
         </mc:Choice>
         <mc:Fallback>
           <w:pict>
-            <v:shapetype id="_x0000_t202" coordsize="21600,21600" o:spt="202" path="m,l,21600r21600,l21600,xe">
+            <v:shapetype w14:anchorId="74118129" id="_x0000_t202" coordsize="21600,21600" o:spt="202" path="m,l,21600r21600,l21600,xe">
               <v:stroke joinstyle="miter"/>
               <v:path gradientshapeok="t" o:connecttype="rect"/>
             </v:shapetype>
-            <v:shape id="Text Box 2" o:spid="_x0000_s1026" type="#_x0000_t202" style="position:absolute;margin-left:40.65pt;margin-top:42.65pt;width:538.55pt;height:30.65pt;z-index:251657216;visibility:visible;mso-wrap-style:square;mso-width-percent:0;mso-height-percent:0;mso-wrap-distance-left:9pt;mso-wrap-distance-top:0;mso-wrap-distance-right:9pt;mso-wrap-distance-bottom:0;mso-position-horizontal:absolute;mso-position-horizontal-relative:page;mso-position-vertical:absolute;mso-position-vertical-relative:page;mso-width-percent:0;mso-height-percent:0;mso-width-relative:page;mso-height-relative:page;v-text-anchor:top" o:gfxdata="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" filled="f" stroked="f">
+            <v:shape id="Text Box 2" o:spid="_x0000_s1026" type="#_x0000_t202" style="position:absolute;margin-left:40.65pt;margin-top:42.65pt;width:538.55pt;height:30.65pt;z-index:251657216;visibility:visible;mso-wrap-style:square;mso-width-percent:0;mso-height-percent:0;mso-wrap-distance-left:9pt;mso-wrap-distance-top:0;mso-wrap-distance-right:9pt;mso-wrap-distance-bottom:0;mso-position-horizontal:absolute;mso-position-horizontal-relative:page;mso-position-vertical:absolute;mso-position-vertical-relative:page;mso-width-percent:0;mso-height-percent:0;mso-width-relative:page;mso-height-relative:page;v-text-anchor:top" o:gfxdata="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" filled="f" stroked="f">
               <v:textbox inset="0,0,0,0">
                 <w:txbxContent>
                   <w:tbl>
@@ -14425,7 +14149,7 @@
 </file>
 
 <file path=word/header2.xml><?xml version="1.0" encoding="utf-8"?>
-<w:hdr xmlns:wpc="http://schemas.microsoft.com/office/word/2010/wordprocessingCanvas" xmlns:cx="http://schemas.microsoft.com/office/drawing/2014/chartex" xmlns:cx1="http://schemas.microsoft.com/office/drawing/2015/9/8/chartex" xmlns:mc="http://schemas.openxmlformats.org/markup-compatibility/2006" xmlns:o="urn:schemas-microsoft-com:office:office" xmlns:r="http://schemas.openxmlformats.org/officeDocument/2006/relationships" xmlns:m="http://schemas.openxmlformats.org/officeDocument/2006/math" xmlns:v="urn:schemas-microsoft-com:vml" xmlns:wp14="http://schemas.microsoft.com/office/word/2010/wordprocessingDrawing" xmlns:wp="http://schemas.openxmlformats.org/drawingml/2006/wordprocessingDrawing" xmlns:w10="urn:schemas-microsoft-com:office:word" xmlns:w="http://schemas.openxmlformats.org/wordprocessingml/2006/main" xmlns:w14="http://schemas.microsoft.com/office/word/2010/wordml" xmlns:w15="http://schemas.microsoft.com/office/word/2012/wordml" xmlns:w16se="http://schemas.microsoft.com/office/word/2015/wordml/symex" xmlns:wpg="http://schemas.microsoft.com/office/word/2010/wordprocessingGroup" xmlns:wpi="http://schemas.microsoft.com/office/word/2010/wordprocessingInk" xmlns:wne="http://schemas.microsoft.com/office/word/2006/wordml" xmlns:wps="http://schemas.microsoft.com/office/word/2010/wordprocessingShape" mc:Ignorable="w14 w15 w16se wp14">
+<w:hdr xmlns:wpc="http://schemas.microsoft.com/office/word/2010/wordprocessingCanvas" xmlns:cx="http://schemas.microsoft.com/office/drawing/2014/chartex" xmlns:cx1="http://schemas.microsoft.com/office/drawing/2015/9/8/chartex" xmlns:cx2="http://schemas.microsoft.com/office/drawing/2015/10/21/chartex" xmlns:cx3="http://schemas.microsoft.com/office/drawing/2016/5/9/chartex" xmlns:cx4="http://schemas.microsoft.com/office/drawing/2016/5/10/chartex" xmlns:cx5="http://schemas.microsoft.com/office/drawing/2016/5/11/chartex" xmlns:cx6="http://schemas.microsoft.com/office/drawing/2016/5/12/chartex" xmlns:cx7="http://schemas.microsoft.com/office/drawing/2016/5/13/chartex" xmlns:cx8="http://schemas.microsoft.com/office/drawing/2016/5/14/chartex" xmlns:mc="http://schemas.openxmlformats.org/markup-compatibility/2006" xmlns:aink="http://schemas.microsoft.com/office/drawing/2016/ink" xmlns:am3d="http://schemas.microsoft.com/office/drawing/2017/model3d" xmlns:o="urn:schemas-microsoft-com:office:office" xmlns:oel="http://schemas.microsoft.com/office/2019/extlst" xmlns:r="http://schemas.openxmlformats.org/officeDocument/2006/relationships" xmlns:m="http://schemas.openxmlformats.org/officeDocument/2006/math" xmlns:v="urn:schemas-microsoft-com:vml" xmlns:wp14="http://schemas.microsoft.com/office/word/2010/wordprocessingDrawing" xmlns:wp="http://schemas.openxmlformats.org/drawingml/2006/wordprocessingDrawing" xmlns:w10="urn:schemas-microsoft-com:office:word" xmlns:w="http://schemas.openxmlformats.org/wordprocessingml/2006/main" xmlns:w14="http://schemas.microsoft.com/office/word/2010/wordml" xmlns:w15="http://schemas.microsoft.com/office/word/2012/wordml" xmlns:w16cex="http://schemas.microsoft.com/office/word/2018/wordml/cex" xmlns:w16cid="http://schemas.microsoft.com/office/word/2016/wordml/cid" xmlns:w16="http://schemas.microsoft.com/office/word/2018/wordml" xmlns:w16sdtdh="http://schemas.microsoft.com/office/word/2020/wordml/sdtdatahash" xmlns:w16se="http://schemas.microsoft.com/office/word/2015/wordml/symex" xmlns:wpg="http://schemas.microsoft.com/office/word/2010/wordprocessingGroup" xmlns:wpi="http://schemas.microsoft.com/office/word/2010/wordprocessingInk" xmlns:wne="http://schemas.microsoft.com/office/word/2006/wordml" xmlns:wps="http://schemas.microsoft.com/office/word/2010/wordprocessingShape" mc:Ignorable="w14 w15 w16se w16cid w16 w16cex w16sdtdh wp14">
   <w:p>
     <w:pPr>
       <w:pStyle w:val="LEUHeader"/>
@@ -14438,7 +14162,7 @@
       <mc:AlternateContent>
         <mc:Choice Requires="wps">
           <w:drawing>
-            <wp:anchor distT="0" distB="0" distL="114300" distR="114300" simplePos="0" relativeHeight="251656192" behindDoc="0" locked="1" layoutInCell="1" allowOverlap="1">
+            <wp:anchor distT="0" distB="0" distL="114300" distR="114300" simplePos="0" relativeHeight="251656192" behindDoc="0" locked="1" layoutInCell="1" allowOverlap="1" wp14:anchorId="1FB422EE" wp14:editId="5CACD24F">
               <wp:simplePos x="0" y="0"/>
               <wp:positionH relativeFrom="page">
                 <wp:posOffset>4888865</wp:posOffset>
@@ -14503,7 +14227,7 @@
                               <w:lang w:eastAsia="en-GB"/>
                             </w:rPr>
                             <w:drawing>
-                              <wp:inline distT="0" distB="0" distL="0" distR="0">
+                              <wp:inline distT="0" distB="0" distL="0" distR="0" wp14:anchorId="78FE9ABC" wp14:editId="5A830B64">
                                 <wp:extent cx="2389350" cy="850900"/>
                                 <wp:effectExtent l="0" t="0" r="0" b="6350"/>
                                 <wp:docPr id="5" name="Picture 1"/>
@@ -14570,11 +14294,11 @@
         </mc:Choice>
         <mc:Fallback>
           <w:pict>
-            <v:shapetype id="_x0000_t202" coordsize="21600,21600" o:spt="202" path="m,l,21600r21600,l21600,xe">
+            <v:shapetype w14:anchorId="1FB422EE" id="_x0000_t202" coordsize="21600,21600" o:spt="202" path="m,l,21600r21600,l21600,xe">
               <v:stroke joinstyle="miter"/>
               <v:path gradientshapeok="t" o:connecttype="rect"/>
             </v:shapetype>
-            <v:shape id="Text Box 1" o:spid="_x0000_s1028" type="#_x0000_t202" style="position:absolute;margin-left:384.95pt;margin-top:121.9pt;width:187.9pt;height:66.75pt;z-index:251656192;visibility:visible;mso-wrap-style:square;mso-width-percent:0;mso-height-percent:0;mso-wrap-distance-left:9pt;mso-wrap-distance-top:0;mso-wrap-distance-right:9pt;mso-wrap-distance-bottom:0;mso-position-horizontal:absolute;mso-position-horizontal-relative:page;mso-position-vertical:absolute;mso-position-vertical-relative:page;mso-width-percent:0;mso-height-percent:0;mso-width-relative:page;mso-height-relative:page;v-text-anchor:top" o:gfxdata="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" filled="f" stroked="f">
+            <v:shape id="Text Box 1" o:spid="_x0000_s1028" type="#_x0000_t202" style="position:absolute;margin-left:384.95pt;margin-top:121.9pt;width:187.9pt;height:66.75pt;z-index:251656192;visibility:visible;mso-wrap-style:square;mso-width-percent:0;mso-height-percent:0;mso-wrap-distance-left:9pt;mso-wrap-distance-top:0;mso-wrap-distance-right:9pt;mso-wrap-distance-bottom:0;mso-position-horizontal:absolute;mso-position-horizontal-relative:page;mso-position-vertical:absolute;mso-position-vertical-relative:page;mso-width-percent:0;mso-height-percent:0;mso-width-relative:page;mso-height-relative:page;v-text-anchor:top" o:gfxdata="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" filled="f" stroked="f">
               <v:textbox inset="0,0,0,0">
                 <w:txbxContent>
                   <w:p>
@@ -14587,7 +14311,7 @@
                         <w:lang w:eastAsia="en-GB"/>
                       </w:rPr>
                       <w:drawing>
-                        <wp:inline distT="0" distB="0" distL="0" distR="0">
+                        <wp:inline distT="0" distB="0" distL="0" distR="0" wp14:anchorId="78FE9ABC" wp14:editId="5A830B64">
                           <wp:extent cx="2389350" cy="850900"/>
                           <wp:effectExtent l="0" t="0" r="0" b="6350"/>
                           <wp:docPr id="5" name="Picture 1"/>
@@ -14604,7 +14328,7 @@
                                   </pic:cNvPicPr>
                                 </pic:nvPicPr>
                                 <pic:blipFill>
-                                  <a:blip r:embed="rId2" cstate="print">
+                                  <a:blip r:embed="rId1" cstate="print">
                                     <a:extLst>
                                       <a:ext uri="{28A0092B-C50C-407E-A947-70E740481C1C}">
                                         <a14:useLocalDpi xmlns:a14="http://schemas.microsoft.com/office/drawing/2010/main" val="0"/>
@@ -14652,7 +14376,7 @@
       <mc:AlternateContent>
         <mc:Choice Requires="wps">
           <w:drawing>
-            <wp:anchor distT="0" distB="0" distL="114300" distR="114300" simplePos="0" relativeHeight="251659264" behindDoc="0" locked="1" layoutInCell="1" allowOverlap="1">
+            <wp:anchor distT="0" distB="0" distL="114300" distR="114300" simplePos="0" relativeHeight="251659264" behindDoc="0" locked="1" layoutInCell="1" allowOverlap="1" wp14:anchorId="6D0D1656" wp14:editId="2A1EC1D4">
               <wp:simplePos x="0" y="0"/>
               <wp:positionH relativeFrom="page">
                 <wp:posOffset>165735</wp:posOffset>
@@ -14726,7 +14450,7 @@
 </file>
 
 <file path=word/numbering.xml><?xml version="1.0" encoding="utf-8"?>
-<w:numbering xmlns:wpc="http://schemas.microsoft.com/office/word/2010/wordprocessingCanvas" xmlns:cx="http://schemas.microsoft.com/office/drawing/2014/chartex" xmlns:cx1="http://schemas.microsoft.com/office/drawing/2015/9/8/chartex" xmlns:mc="http://schemas.openxmlformats.org/markup-compatibility/2006" xmlns:o="urn:schemas-microsoft-com:office:office" xmlns:r="http://schemas.openxmlformats.org/officeDocument/2006/relationships" xmlns:m="http://schemas.openxmlformats.org/officeDocument/2006/math" xmlns:v="urn:schemas-microsoft-com:vml" xmlns:wp14="http://schemas.microsoft.com/office/word/2010/wordprocessingDrawing" xmlns:wp="http://schemas.openxmlformats.org/drawingml/2006/wordprocessingDrawing" xmlns:w10="urn:schemas-microsoft-com:office:word" xmlns:w="http://schemas.openxmlformats.org/wordprocessingml/2006/main" xmlns:w14="http://schemas.microsoft.com/office/word/2010/wordml" xmlns:w15="http://schemas.microsoft.com/office/word/2012/wordml" xmlns:w16se="http://schemas.microsoft.com/office/word/2015/wordml/symex" xmlns:wpg="http://schemas.microsoft.com/office/word/2010/wordprocessingGroup" xmlns:wpi="http://schemas.microsoft.com/office/word/2010/wordprocessingInk" xmlns:wne="http://schemas.microsoft.com/office/word/2006/wordml" xmlns:wps="http://schemas.microsoft.com/office/word/2010/wordprocessingShape" mc:Ignorable="w14 w15 w16se wp14">
+<w:numbering xmlns:wpc="http://schemas.microsoft.com/office/word/2010/wordprocessingCanvas" xmlns:cx="http://schemas.microsoft.com/office/drawing/2014/chartex" xmlns:cx1="http://schemas.microsoft.com/office/drawing/2015/9/8/chartex" xmlns:cx2="http://schemas.microsoft.com/office/drawing/2015/10/21/chartex" xmlns:cx3="http://schemas.microsoft.com/office/drawing/2016/5/9/chartex" xmlns:cx4="http://schemas.microsoft.com/office/drawing/2016/5/10/chartex" xmlns:cx5="http://schemas.microsoft.com/office/drawing/2016/5/11/chartex" xmlns:cx6="http://schemas.microsoft.com/office/drawing/2016/5/12/chartex" xmlns:cx7="http://schemas.microsoft.com/office/drawing/2016/5/13/chartex" xmlns:cx8="http://schemas.microsoft.com/office/drawing/2016/5/14/chartex" xmlns:mc="http://schemas.openxmlformats.org/markup-compatibility/2006" xmlns:aink="http://schemas.microsoft.com/office/drawing/2016/ink" xmlns:am3d="http://schemas.microsoft.com/office/drawing/2017/model3d" xmlns:o="urn:schemas-microsoft-com:office:office" xmlns:oel="http://schemas.microsoft.com/office/2019/extlst" xmlns:r="http://schemas.openxmlformats.org/officeDocument/2006/relationships" xmlns:m="http://schemas.openxmlformats.org/officeDocument/2006/math" xmlns:v="urn:schemas-microsoft-com:vml" xmlns:wp14="http://schemas.microsoft.com/office/word/2010/wordprocessingDrawing" xmlns:wp="http://schemas.openxmlformats.org/drawingml/2006/wordprocessingDrawing" xmlns:w10="urn:schemas-microsoft-com:office:word" xmlns:w="http://schemas.openxmlformats.org/wordprocessingml/2006/main" xmlns:w14="http://schemas.microsoft.com/office/word/2010/wordml" xmlns:w15="http://schemas.microsoft.com/office/word/2012/wordml" xmlns:w16cex="http://schemas.microsoft.com/office/word/2018/wordml/cex" xmlns:w16cid="http://schemas.microsoft.com/office/word/2016/wordml/cid" xmlns:w16="http://schemas.microsoft.com/office/word/2018/wordml" xmlns:w16sdtdh="http://schemas.microsoft.com/office/word/2020/wordml/sdtdatahash" xmlns:w16se="http://schemas.microsoft.com/office/word/2015/wordml/symex" xmlns:wpg="http://schemas.microsoft.com/office/word/2010/wordprocessingGroup" xmlns:wpi="http://schemas.microsoft.com/office/word/2010/wordprocessingInk" xmlns:wne="http://schemas.microsoft.com/office/word/2006/wordml" xmlns:wps="http://schemas.microsoft.com/office/word/2010/wordprocessingShape" mc:Ignorable="w14 w15 w16se w16cid w16 w16cex w16sdtdh wp14">
   <w:abstractNum w:abstractNumId="0" w15:restartNumberingAfterBreak="0">
     <w:nsid w:val="5C0D30F7"/>
     <w:multiLevelType w:val="hybridMultilevel"/>
@@ -14840,14 +14564,14 @@
       </w:rPr>
     </w:lvl>
   </w:abstractNum>
-  <w:num w:numId="1">
+  <w:num w:numId="1" w16cid:durableId="519246287">
     <w:abstractNumId w:val="0"/>
   </w:num>
 </w:numbering>
 </file>
 
 <file path=word/styles.xml><?xml version="1.0" encoding="utf-8"?>
-<w:styles xmlns:mc="http://schemas.openxmlformats.org/markup-compatibility/2006" xmlns:r="http://schemas.openxmlformats.org/officeDocument/2006/relationships" xmlns:w="http://schemas.openxmlformats.org/wordprocessingml/2006/main" xmlns:w14="http://schemas.microsoft.com/office/word/2010/wordml" xmlns:w15="http://schemas.microsoft.com/office/word/2012/wordml" xmlns:w16se="http://schemas.microsoft.com/office/word/2015/wordml/symex" mc:Ignorable="w14 w15 w16se">
+<w:styles xmlns:mc="http://schemas.openxmlformats.org/markup-compatibility/2006" xmlns:r="http://schemas.openxmlformats.org/officeDocument/2006/relationships" xmlns:w="http://schemas.openxmlformats.org/wordprocessingml/2006/main" xmlns:w14="http://schemas.microsoft.com/office/word/2010/wordml" xmlns:w15="http://schemas.microsoft.com/office/word/2012/wordml" xmlns:w16cex="http://schemas.microsoft.com/office/word/2018/wordml/cex" xmlns:w16cid="http://schemas.microsoft.com/office/word/2016/wordml/cid" xmlns:w16="http://schemas.microsoft.com/office/word/2018/wordml" xmlns:w16sdtdh="http://schemas.microsoft.com/office/word/2020/wordml/sdtdatahash" xmlns:w16se="http://schemas.microsoft.com/office/word/2015/wordml/symex" mc:Ignorable="w14 w15 w16se w16cid w16 w16cex w16sdtdh">
   <w:docDefaults>
     <w:rPrDefault>
       <w:rPr>
@@ -14857,7 +14581,7 @@
     </w:rPrDefault>
     <w:pPrDefault/>
   </w:docDefaults>
-  <w:latentStyles w:defLockedState="0" w:defUIPriority="99" w:defSemiHidden="0" w:defUnhideWhenUsed="0" w:defQFormat="0" w:count="371">
+  <w:latentStyles w:defLockedState="0" w:defUIPriority="99" w:defSemiHidden="0" w:defUnhideWhenUsed="0" w:defQFormat="0" w:count="376">
     <w:lsdException w:name="Normal" w:uiPriority="0" w:qFormat="1"/>
     <w:lsdException w:name="heading 1" w:uiPriority="9" w:qFormat="1"/>
     <w:lsdException w:name="heading 2" w:semiHidden="1" w:uiPriority="9" w:unhideWhenUsed="1" w:qFormat="1"/>
@@ -15229,6 +14953,11 @@
     <w:lsdException w:name="List Table 5 Dark Accent 6" w:uiPriority="50"/>
     <w:lsdException w:name="List Table 6 Colorful Accent 6" w:uiPriority="51"/>
     <w:lsdException w:name="List Table 7 Colorful Accent 6" w:uiPriority="52"/>
+    <w:lsdException w:name="Mention" w:semiHidden="1" w:unhideWhenUsed="1"/>
+    <w:lsdException w:name="Smart Hyperlink" w:semiHidden="1" w:unhideWhenUsed="1"/>
+    <w:lsdException w:name="Hashtag" w:semiHidden="1" w:unhideWhenUsed="1"/>
+    <w:lsdException w:name="Unresolved Mention" w:semiHidden="1" w:unhideWhenUsed="1"/>
+    <w:lsdException w:name="Smart Link" w:semiHidden="1" w:unhideWhenUsed="1"/>
   </w:latentStyles>
   <w:style w:type="paragraph" w:default="1" w:styleId="Normal">
     <w:name w:val="Normal"/>

</xml_diff>

<commit_message>
Partfind integration and general overhaul
</commit_message>
<xml_diff>
--- a/StrEmbed-6-1 users manual.docx
+++ b/StrEmbed-6-1 users manual.docx
@@ -183,31 +183,7 @@
         <w:rPr>
           <w:color w:val="000000" w:themeColor="text1"/>
         </w:rPr>
-        <w:t>October</w:t>
-      </w:r>
-      <w:r>
-        <w:rPr>
-          <w:color w:val="000000" w:themeColor="text1"/>
-        </w:rPr>
-        <w:t xml:space="preserve"> </w:t>
-      </w:r>
-      <w:r>
-        <w:rPr>
-          <w:color w:val="000000" w:themeColor="text1"/>
-        </w:rPr>
-        <w:t>2021</w:t>
-      </w:r>
-      <w:r>
-        <w:rPr>
-          <w:color w:val="000000" w:themeColor="text1"/>
-        </w:rPr>
-        <w:t>-</w:t>
-      </w:r>
-      <w:r>
-        <w:rPr>
-          <w:color w:val="000000" w:themeColor="text1"/>
-        </w:rPr>
-        <w:t>February 2023</w:t>
+        <w:t>2021-2023</w:t>
       </w:r>
     </w:p>
     <w:p/>
@@ -311,7 +287,15 @@
         <w:t>BoMs are usually related to sepa</w:t>
       </w:r>
       <w:r>
-        <w:t>rate digital definitions of the same product. This creates significant data management problems that add cost, time and rework into product development processes. If resolved, substantial business benefits, through improved efficiency and effectiveness of product development processes, could be achieved.</w:t>
+        <w:t xml:space="preserve">rate digital definitions of the same product. This creates significant data management problems that add cost, time and rework into product development processes. If resolved, substantial business benefits, through improved efficiency and effectiveness of product </w:t>
+      </w:r>
+      <w:proofErr w:type="gramStart"/>
+      <w:r>
+        <w:t>development</w:t>
+      </w:r>
+      <w:proofErr w:type="gramEnd"/>
+      <w:r>
+        <w:t xml:space="preserve"> processes, could be achieved.</w:t>
       </w:r>
     </w:p>
     <w:p>
@@ -435,7 +419,15 @@
         <w:t xml:space="preserve"> </w:t>
       </w:r>
       <w:r>
-        <w:t xml:space="preserve">An order lattice is representation of a partially ordered set (poset) of the constituent parts of a product – the partial ordering being part-whole relationships between parts and sub-assemblies </w:t>
+        <w:t>An order lattice is representation of a partially ordered set (</w:t>
+      </w:r>
+      <w:proofErr w:type="spellStart"/>
+      <w:r>
+        <w:t>poset</w:t>
+      </w:r>
+      <w:proofErr w:type="spellEnd"/>
+      <w:r>
+        <w:t xml:space="preserve">) of the constituent parts of a product – the partial ordering being part-whole relationships between parts and sub-assemblies </w:t>
       </w:r>
       <w:r>
         <w:t>– wh</w:t>
@@ -543,7 +535,15 @@
         <w:t xml:space="preserve"> </w:t>
       </w:r>
       <w:r>
-        <w:t>Both individual assemblies and whole projects, which may contain multiple BoMs, can be exported to StrEmbed-specific assembly (.asy) files (single assemblies only) or Microsoft Excel files for further analysis.</w:t>
+        <w:t>Both individual assemblies and whole projects, which may contain multiple BoMs, can be exported to StrEmbed-specific assembly (.</w:t>
+      </w:r>
+      <w:proofErr w:type="spellStart"/>
+      <w:r>
+        <w:t>asy</w:t>
+      </w:r>
+      <w:proofErr w:type="spellEnd"/>
+      <w:r>
+        <w:t>) files (single assemblies only) or Microsoft Excel files for further analysis.</w:t>
       </w:r>
     </w:p>
     <w:p/>
@@ -565,13 +565,7 @@
         <w:rPr>
           <w:color w:val="000000" w:themeColor="text1"/>
         </w:rPr>
-        <w:t xml:space="preserve"> to install and run StrEmbed-</w:t>
-      </w:r>
-      <w:r>
-        <w:rPr>
-          <w:color w:val="000000" w:themeColor="text1"/>
-        </w:rPr>
-        <w:t>6-1</w:t>
+        <w:t xml:space="preserve"> to install and run StrEmbed</w:t>
       </w:r>
     </w:p>
     <w:p>
@@ -626,23 +620,7 @@
           <w:sz w:val="22"/>
           <w:szCs w:val="22"/>
         </w:rPr>
-        <w:t>StrEmbed-</w:t>
-      </w:r>
-      <w:r>
-        <w:rPr>
-          <w:color w:val="000000" w:themeColor="text1"/>
-          <w:sz w:val="22"/>
-          <w:szCs w:val="22"/>
-        </w:rPr>
-        <w:t>6-1 is written in Python 3.9</w:t>
-      </w:r>
-      <w:r>
-        <w:rPr>
-          <w:color w:val="000000" w:themeColor="text1"/>
-          <w:sz w:val="22"/>
-          <w:szCs w:val="22"/>
-        </w:rPr>
-        <w:t>/3.10</w:t>
+        <w:t>StrEmbed</w:t>
       </w:r>
       <w:r>
         <w:rPr>
@@ -658,6 +636,22 @@
           <w:sz w:val="22"/>
           <w:szCs w:val="22"/>
         </w:rPr>
+        <w:t>is written in Python 3.9</w:t>
+      </w:r>
+      <w:r>
+        <w:rPr>
+          <w:color w:val="000000" w:themeColor="text1"/>
+          <w:sz w:val="22"/>
+          <w:szCs w:val="22"/>
+        </w:rPr>
+        <w:t xml:space="preserve"> </w:t>
+      </w:r>
+      <w:r>
+        <w:rPr>
+          <w:color w:val="000000" w:themeColor="text1"/>
+          <w:sz w:val="22"/>
+          <w:szCs w:val="22"/>
+        </w:rPr>
         <w:t>and</w:t>
       </w:r>
       <w:r>
@@ -770,7 +764,15 @@
           <w:sz w:val="22"/>
           <w:szCs w:val="22"/>
         </w:rPr>
-        <w:t>, and the executables provided (see below) are Windows-specific. Please contact the developers if you encounter problems when running StrEmbed-</w:t>
+        <w:t>, and the executable provided (see below) is</w:t>
+      </w:r>
+      <w:r>
+        <w:rPr>
+          <w:color w:val="000000" w:themeColor="text1"/>
+          <w:sz w:val="22"/>
+          <w:szCs w:val="22"/>
+        </w:rPr>
+        <w:t xml:space="preserve"> Windows-specific. Please contact the developers if you encounter problems when running StrEmbed-</w:t>
       </w:r>
       <w:r>
         <w:rPr>
@@ -805,7 +807,15 @@
           <w:sz w:val="22"/>
           <w:szCs w:val="22"/>
         </w:rPr>
-        <w:t xml:space="preserve">If you use another operating system </w:t>
+        <w:t>Additionally, i</w:t>
+      </w:r>
+      <w:r>
+        <w:rPr>
+          <w:color w:val="000000" w:themeColor="text1"/>
+          <w:sz w:val="22"/>
+          <w:szCs w:val="22"/>
+        </w:rPr>
+        <w:t xml:space="preserve">f you use another operating system </w:t>
       </w:r>
       <w:r>
         <w:rPr>
@@ -837,15 +847,7 @@
           <w:sz w:val="22"/>
           <w:szCs w:val="22"/>
         </w:rPr>
-        <w:t xml:space="preserve"> difficulty running StrEmbed-</w:t>
-      </w:r>
-      <w:r>
-        <w:rPr>
-          <w:color w:val="000000" w:themeColor="text1"/>
-          <w:sz w:val="22"/>
-          <w:szCs w:val="22"/>
-        </w:rPr>
-        <w:t>6-1</w:t>
+        <w:t xml:space="preserve"> difficulty running StrEmbed</w:t>
       </w:r>
       <w:r>
         <w:rPr>
@@ -885,15 +887,7 @@
           <w:sz w:val="22"/>
           <w:szCs w:val="22"/>
         </w:rPr>
-        <w:t>StrEmbed-</w:t>
-      </w:r>
-      <w:r>
-        <w:rPr>
-          <w:color w:val="000000" w:themeColor="text1"/>
-          <w:sz w:val="22"/>
-          <w:szCs w:val="22"/>
-        </w:rPr>
-        <w:t>6-1</w:t>
+        <w:t>StrEmbed</w:t>
       </w:r>
       <w:r>
         <w:rPr>
@@ -936,6 +930,7 @@
         <w:t xml:space="preserve"> the cross-platform GUI interface module </w:t>
       </w:r>
       <w:hyperlink r:id="rId9" w:history="1">
+        <w:proofErr w:type="spellStart"/>
         <w:r>
           <w:rPr>
             <w:rStyle w:val="Hyperlink"/>
@@ -944,6 +939,7 @@
           </w:rPr>
           <w:t>Wxpython</w:t>
         </w:r>
+        <w:proofErr w:type="spellEnd"/>
       </w:hyperlink>
       <w:r>
         <w:rPr>
@@ -1035,6 +1031,7 @@
         <w:t xml:space="preserve"> the module </w:t>
       </w:r>
       <w:hyperlink r:id="rId11" w:history="1">
+        <w:proofErr w:type="spellStart"/>
         <w:r>
           <w:rPr>
             <w:rStyle w:val="Hyperlink"/>
@@ -1044,6 +1041,7 @@
           </w:rPr>
           <w:t>PythonOCC</w:t>
         </w:r>
+        <w:proofErr w:type="spellEnd"/>
       </w:hyperlink>
       <w:r>
         <w:rPr>
@@ -1075,13 +1073,7 @@
         <w:rPr>
           <w:color w:val="000000" w:themeColor="text1"/>
         </w:rPr>
-        <w:t>trEmbed-</w:t>
-      </w:r>
-      <w:r>
-        <w:rPr>
-          <w:color w:val="000000" w:themeColor="text1"/>
-        </w:rPr>
-        <w:t>6-1</w:t>
+        <w:t>trEmbed</w:t>
       </w:r>
       <w:r>
         <w:rPr>
@@ -1110,7 +1102,13 @@
     </w:p>
     <w:p>
       <w:r>
-        <w:t xml:space="preserve">Download the “StrEmbed_6_1.zip” </w:t>
+        <w:t>Download the “StrEmbed.</w:t>
+      </w:r>
+      <w:r>
+        <w:t>exe</w:t>
+      </w:r>
+      <w:r>
+        <w:t xml:space="preserve">” </w:t>
       </w:r>
       <w:r>
         <w:t>file</w:t>
@@ -1122,11 +1120,19 @@
         <w:t xml:space="preserve">from the </w:t>
       </w:r>
       <w:hyperlink r:id="rId12" w:history="1">
+        <w:proofErr w:type="spellStart"/>
         <w:r>
           <w:rPr>
             <w:rStyle w:val="Hyperlink"/>
           </w:rPr>
-          <w:t>Github repository</w:t>
+          <w:t>Github</w:t>
+        </w:r>
+        <w:proofErr w:type="spellEnd"/>
+        <w:r>
+          <w:rPr>
+            <w:rStyle w:val="Hyperlink"/>
+          </w:rPr>
+          <w:t xml:space="preserve"> repository</w:t>
         </w:r>
       </w:hyperlink>
       <w:r>
@@ -1160,22 +1166,10 @@
         <w:t xml:space="preserve"> link on right of repository home page)</w:t>
       </w:r>
       <w:r>
-        <w:t xml:space="preserve"> and unpack it;</w:t>
-      </w:r>
-      <w:r>
-        <w:t xml:space="preserve"> </w:t>
-      </w:r>
-      <w:r>
-        <w:t xml:space="preserve">the folder </w:t>
-      </w:r>
-      <w:r>
-        <w:t>cont</w:t>
-      </w:r>
-      <w:r>
-        <w:t>ains an executable (“StrEmbed_6_</w:t>
-      </w:r>
-      <w:r>
-        <w:t>1.exe”) that</w:t>
+        <w:t>. This is an executable file</w:t>
+      </w:r>
+      <w:r>
+        <w:t xml:space="preserve"> that</w:t>
       </w:r>
       <w:r>
         <w:t xml:space="preserve"> can be run directly and do</w:t>
@@ -1217,12 +1211,14 @@
         <w:t xml:space="preserve">g the </w:t>
       </w:r>
       <w:hyperlink r:id="rId13" w:history="1">
+        <w:proofErr w:type="spellStart"/>
         <w:r>
           <w:rPr>
             <w:rStyle w:val="Hyperlink"/>
           </w:rPr>
           <w:t>Pyinstaller</w:t>
         </w:r>
+        <w:proofErr w:type="spellEnd"/>
       </w:hyperlink>
       <w:r>
         <w:t xml:space="preserve"> module, and </w:t>
@@ -1237,8 +1233,13 @@
         <w:t xml:space="preserve"> (currently Windows only)</w:t>
       </w:r>
       <w:r>
-        <w:t>. You can create an executable for your particular OS by running Pyinstaller</w:t>
-      </w:r>
+        <w:t xml:space="preserve">. You can create an executable for your particular OS by running </w:t>
+      </w:r>
+      <w:proofErr w:type="spellStart"/>
+      <w:r>
+        <w:t>Pyinstaller</w:t>
+      </w:r>
+      <w:proofErr w:type="spellEnd"/>
       <w:r>
         <w:t xml:space="preserve"> </w:t>
       </w:r>
@@ -1246,7 +1247,15 @@
         <w:t>yourself</w:t>
       </w:r>
       <w:r>
-        <w:t>, using the source files provided at the Github repository</w:t>
+        <w:t xml:space="preserve">, using the source files provided at the </w:t>
+      </w:r>
+      <w:proofErr w:type="spellStart"/>
+      <w:r>
+        <w:t>Github</w:t>
+      </w:r>
+      <w:proofErr w:type="spellEnd"/>
+      <w:r>
+        <w:t xml:space="preserve"> repository</w:t>
       </w:r>
       <w:r>
         <w:t xml:space="preserve">, </w:t>
@@ -1278,15 +1287,190 @@
         <w:rPr>
           <w:color w:val="000000" w:themeColor="text1"/>
         </w:rPr>
-        <w:t>Running StrEmbed-6-1 as script</w:t>
+        <w:t>Running StrEmbed</w:t>
+      </w:r>
+      <w:r>
+        <w:rPr>
+          <w:color w:val="000000" w:themeColor="text1"/>
+        </w:rPr>
+        <w:t xml:space="preserve"> as script</w:t>
+      </w:r>
+    </w:p>
+    <w:p>
+      <w:r>
+        <w:t>Firstly, create and activate a suitable Python environment. We recommend Anaconda/</w:t>
+      </w:r>
+      <w:proofErr w:type="spellStart"/>
+      <w:r>
+        <w:t>Miniconda</w:t>
+      </w:r>
+      <w:proofErr w:type="spellEnd"/>
+      <w:r>
+        <w:t xml:space="preserve">, and the file </w:t>
+      </w:r>
+      <w:proofErr w:type="spellStart"/>
+      <w:r>
+        <w:rPr>
+          <w:rFonts w:ascii="Courier New" w:hAnsi="Courier New"/>
+        </w:rPr>
+        <w:t>environment.yml</w:t>
+      </w:r>
+      <w:proofErr w:type="spellEnd"/>
+      <w:r>
+        <w:rPr>
+          <w:rFonts w:ascii="Courier New" w:hAnsi="Courier New"/>
+        </w:rPr>
+        <w:t xml:space="preserve"> </w:t>
+      </w:r>
+      <w:r>
+        <w:t>is</w:t>
+      </w:r>
+      <w:r>
+        <w:t xml:space="preserve"> provided for this purpose. Execute the following commands, choosing a name for your environment.</w:t>
+      </w:r>
+    </w:p>
+    <w:p/>
+    <w:p>
+      <w:pPr>
+        <w:ind w:left="720"/>
+        <w:rPr>
+          <w:rFonts w:ascii="Courier New" w:hAnsi="Courier New"/>
+        </w:rPr>
+      </w:pPr>
+      <w:proofErr w:type="spellStart"/>
+      <w:proofErr w:type="gramStart"/>
+      <w:r>
+        <w:rPr>
+          <w:rFonts w:ascii="Courier New" w:hAnsi="Courier New"/>
+        </w:rPr>
+        <w:t>conda</w:t>
+      </w:r>
+      <w:proofErr w:type="spellEnd"/>
+      <w:proofErr w:type="gramEnd"/>
+      <w:r>
+        <w:rPr>
+          <w:rFonts w:ascii="Courier New" w:hAnsi="Courier New"/>
+        </w:rPr>
+        <w:t xml:space="preserve"> </w:t>
+      </w:r>
+      <w:proofErr w:type="spellStart"/>
+      <w:r>
+        <w:rPr>
+          <w:rFonts w:ascii="Courier New" w:hAnsi="Courier New"/>
+        </w:rPr>
+        <w:t>env</w:t>
+      </w:r>
+      <w:proofErr w:type="spellEnd"/>
+      <w:r>
+        <w:rPr>
+          <w:rFonts w:ascii="Courier New" w:hAnsi="Courier New"/>
+        </w:rPr>
+        <w:t xml:space="preserve"> </w:t>
+      </w:r>
+      <w:r>
+        <w:rPr>
+          <w:rFonts w:ascii="Courier New" w:hAnsi="Courier New"/>
+        </w:rPr>
+        <w:t>create --name &lt;</w:t>
+      </w:r>
+      <w:proofErr w:type="spellStart"/>
+      <w:r>
+        <w:rPr>
+          <w:rFonts w:ascii="Courier New" w:hAnsi="Courier New"/>
+        </w:rPr>
+        <w:t>env_name</w:t>
+      </w:r>
+      <w:proofErr w:type="spellEnd"/>
+      <w:r>
+        <w:rPr>
+          <w:rFonts w:ascii="Courier New" w:hAnsi="Courier New"/>
+        </w:rPr>
+        <w:t xml:space="preserve">&gt; </w:t>
+      </w:r>
+      <w:r>
+        <w:rPr>
+          <w:rFonts w:ascii="Courier New" w:hAnsi="Courier New"/>
+        </w:rPr>
+        <w:t xml:space="preserve">-f </w:t>
+      </w:r>
+      <w:proofErr w:type="spellStart"/>
+      <w:r>
+        <w:rPr>
+          <w:rFonts w:ascii="Courier New" w:hAnsi="Courier New"/>
+        </w:rPr>
+        <w:t>environment.yml</w:t>
+      </w:r>
+      <w:proofErr w:type="spellEnd"/>
+    </w:p>
+    <w:p>
+      <w:pPr>
+        <w:ind w:left="720"/>
+        <w:rPr>
+          <w:rFonts w:ascii="Courier New" w:hAnsi="Courier New"/>
+        </w:rPr>
+      </w:pPr>
+      <w:proofErr w:type="spellStart"/>
+      <w:proofErr w:type="gramStart"/>
+      <w:r>
+        <w:rPr>
+          <w:rFonts w:ascii="Courier New" w:hAnsi="Courier New"/>
+        </w:rPr>
+        <w:t>conda</w:t>
+      </w:r>
+      <w:proofErr w:type="spellEnd"/>
+      <w:proofErr w:type="gramEnd"/>
+      <w:r>
+        <w:rPr>
+          <w:rFonts w:ascii="Courier New" w:hAnsi="Courier New"/>
+        </w:rPr>
+        <w:t xml:space="preserve"> activate &lt;</w:t>
+      </w:r>
+      <w:proofErr w:type="spellStart"/>
+      <w:r>
+        <w:rPr>
+          <w:rFonts w:ascii="Courier New" w:hAnsi="Courier New"/>
+        </w:rPr>
+        <w:t>env_name</w:t>
+      </w:r>
+      <w:proofErr w:type="spellEnd"/>
+      <w:r>
+        <w:rPr>
+          <w:rFonts w:ascii="Courier New" w:hAnsi="Courier New"/>
+        </w:rPr>
+        <w:t>&gt;</w:t>
       </w:r>
     </w:p>
     <w:p>
       <w:pPr>
         <w:spacing w:line="240" w:lineRule="auto"/>
       </w:pPr>
-      <w:r>
-        <w:t xml:space="preserve">Download or clone the repository from Github </w:t>
+    </w:p>
+    <w:p>
+      <w:pPr>
+        <w:spacing w:line="240" w:lineRule="auto"/>
+      </w:pPr>
+      <w:r>
+        <w:t xml:space="preserve">Next, </w:t>
+      </w:r>
+      <w:r>
+        <w:t>d</w:t>
+      </w:r>
+      <w:r>
+        <w:t>ownload the</w:t>
+      </w:r>
+      <w:r>
+        <w:t xml:space="preserve"> StrEmbed</w:t>
+      </w:r>
+      <w:r>
+        <w:t xml:space="preserve"> repository from </w:t>
+      </w:r>
+      <w:proofErr w:type="spellStart"/>
+      <w:r>
+        <w:t>Github</w:t>
+      </w:r>
+      <w:proofErr w:type="spellEnd"/>
+      <w:r>
+        <w:t xml:space="preserve"> </w:t>
       </w:r>
       <w:hyperlink r:id="rId14" w:history="1">
         <w:r>
@@ -1297,25 +1481,119 @@
         </w:r>
       </w:hyperlink>
       <w:r>
-        <w:t xml:space="preserve"> using the command </w:t>
+        <w:t xml:space="preserve">, or clone it </w:t>
+      </w:r>
+      <w:r>
+        <w:t xml:space="preserve">using the command </w:t>
       </w:r>
       <w:r>
         <w:rPr>
           <w:rFonts w:ascii="Courier New" w:hAnsi="Courier New"/>
         </w:rPr>
-        <w:t>git clone https://github.com/paddy-r/StrEmbed-6-1.</w:t>
-      </w:r>
-      <w:r>
+        <w:t xml:space="preserve">git clone </w:t>
+      </w:r>
+      <w:hyperlink r:id="rId15" w:history="1">
+        <w:r>
+          <w:rPr>
+            <w:rStyle w:val="Hyperlink"/>
+            <w:rFonts w:ascii="Courier New" w:hAnsi="Courier New"/>
+          </w:rPr>
+          <w:t>https://github.com/paddy-r/StrEmbed-6-1</w:t>
+        </w:r>
+      </w:hyperlink>
+      <w:r>
+        <w:t xml:space="preserve">, ensuring you have Git installed. It is also necessary to clone and install </w:t>
+      </w:r>
+      <w:r>
+        <w:t xml:space="preserve">the </w:t>
+      </w:r>
+      <w:proofErr w:type="spellStart"/>
+      <w:r>
+        <w:t>PartFind</w:t>
+      </w:r>
+      <w:proofErr w:type="spellEnd"/>
+      <w:r>
+        <w:t xml:space="preserve"> package, </w:t>
+      </w:r>
+      <w:r>
+        <w:t>a dependency of StrEmbed, as follows:</w:t>
+      </w:r>
+    </w:p>
+    <w:p>
+      <w:pPr>
+        <w:spacing w:line="240" w:lineRule="auto"/>
+      </w:pPr>
+    </w:p>
+    <w:p>
+      <w:pPr>
+        <w:ind w:firstLine="720"/>
         <w:rPr>
           <w:rFonts w:ascii="Courier New" w:hAnsi="Courier New"/>
         </w:rPr>
-        <w:t xml:space="preserve"> </w:t>
-      </w:r>
+      </w:pPr>
+      <w:proofErr w:type="gramStart"/>
+      <w:r>
+        <w:rPr>
+          <w:rFonts w:ascii="Courier New" w:hAnsi="Courier New"/>
+        </w:rPr>
+        <w:t>pip</w:t>
+      </w:r>
+      <w:proofErr w:type="gramEnd"/>
+      <w:r>
+        <w:rPr>
+          <w:rFonts w:ascii="Courier New" w:hAnsi="Courier New"/>
+        </w:rPr>
+        <w:t xml:space="preserve"> install </w:t>
+      </w:r>
+      <w:proofErr w:type="spellStart"/>
+      <w:r>
+        <w:rPr>
+          <w:rFonts w:ascii="Courier New" w:hAnsi="Courier New"/>
+        </w:rPr>
+        <w:t>git+https</w:t>
+      </w:r>
+      <w:proofErr w:type="spellEnd"/>
+      <w:r>
+        <w:rPr>
+          <w:rFonts w:ascii="Courier New" w:hAnsi="Courier New"/>
+        </w:rPr>
+        <w:t>://github.com/thazlehurst/</w:t>
+      </w:r>
+      <w:proofErr w:type="spellStart"/>
+      <w:r>
+        <w:rPr>
+          <w:rFonts w:ascii="Courier New" w:hAnsi="Courier New"/>
+        </w:rPr>
+        <w:t>partfind@strembed_legacy</w:t>
+      </w:r>
+      <w:proofErr w:type="spellEnd"/>
+    </w:p>
+    <w:p>
+      <w:pPr>
+        <w:spacing w:line="240" w:lineRule="auto"/>
+      </w:pPr>
+    </w:p>
+    <w:p>
+      <w:pPr>
+        <w:spacing w:line="240" w:lineRule="auto"/>
+      </w:pPr>
       <w:r>
         <w:t xml:space="preserve">Then, </w:t>
       </w:r>
       <w:r>
-        <w:t xml:space="preserve">navigate to the correct directory and </w:t>
+        <w:t xml:space="preserve">navigate to the </w:t>
+      </w:r>
+      <w:r>
+        <w:t>uppermost</w:t>
+      </w:r>
+      <w:r>
+        <w:t xml:space="preserve"> directory </w:t>
+      </w:r>
+      <w:r>
+        <w:t xml:space="preserve">of StrEmbed </w:t>
+      </w:r>
+      <w:r>
+        <w:t xml:space="preserve">and </w:t>
       </w:r>
       <w:r>
         <w:t>either run StrEmbed directly in the command line (Windows), as follows:</w:t>
@@ -1333,86 +1611,39 @@
           <w:rFonts w:ascii="Courier New" w:hAnsi="Courier New"/>
         </w:rPr>
         <w:tab/>
-        <w:t>python StrEmbed_6_1.py</w:t>
-      </w:r>
-    </w:p>
-    <w:p/>
-    <w:p>
-      <w:r>
-        <w:t>or in your Python IDE.</w:t>
-      </w:r>
-      <w:r>
-        <w:t xml:space="preserve"> </w:t>
-      </w:r>
-      <w:r>
-        <w:t xml:space="preserve">To create and activate a suitable Python environment, simply execute the commands below, where </w:t>
-      </w:r>
+      </w:r>
+      <w:proofErr w:type="gramStart"/>
       <w:r>
         <w:rPr>
           <w:rFonts w:ascii="Courier New" w:hAnsi="Courier New"/>
         </w:rPr>
-        <w:t>environment.yml</w:t>
-      </w:r>
-      <w:bookmarkStart w:id="0" w:name="_GoBack"/>
-      <w:bookmarkEnd w:id="0"/>
+        <w:t>python</w:t>
+      </w:r>
+      <w:proofErr w:type="gramEnd"/>
       <w:r>
         <w:rPr>
           <w:rFonts w:ascii="Courier New" w:hAnsi="Courier New"/>
         </w:rPr>
-        <w:t xml:space="preserve"> </w:t>
-      </w:r>
-      <w:r>
-        <w:t xml:space="preserve">is the </w:t>
-      </w:r>
-      <w:r>
-        <w:t>environment setup file provided with StrEmbed</w:t>
+        <w:t xml:space="preserve"> StrEmbed.py</w:t>
       </w:r>
     </w:p>
     <w:p/>
     <w:p>
       <w:pPr>
-        <w:ind w:left="720"/>
         <w:rPr>
           <w:rFonts w:ascii="Courier New" w:hAnsi="Courier New"/>
         </w:rPr>
       </w:pPr>
-      <w:r>
-        <w:rPr>
-          <w:rFonts w:ascii="Courier New" w:hAnsi="Courier New"/>
-        </w:rPr>
-        <w:t xml:space="preserve">conda </w:t>
-      </w:r>
-      <w:r>
-        <w:rPr>
-          <w:rFonts w:ascii="Courier New" w:hAnsi="Courier New"/>
-        </w:rPr>
-        <w:t xml:space="preserve">env </w:t>
-      </w:r>
-      <w:r>
-        <w:rPr>
-          <w:rFonts w:ascii="Courier New" w:hAnsi="Courier New"/>
-        </w:rPr>
-        <w:t xml:space="preserve">create --name &lt;env_name&gt; </w:t>
-      </w:r>
-      <w:r>
-        <w:rPr>
-          <w:rFonts w:ascii="Courier New" w:hAnsi="Courier New"/>
-        </w:rPr>
-        <w:t>-f environment.yml</w:t>
-      </w:r>
-    </w:p>
-    <w:p>
-      <w:pPr>
-        <w:ind w:left="720"/>
-        <w:rPr>
-          <w:rFonts w:ascii="Courier New" w:hAnsi="Courier New"/>
-        </w:rPr>
-      </w:pPr>
-      <w:r>
-        <w:rPr>
-          <w:rFonts w:ascii="Courier New" w:hAnsi="Courier New"/>
-        </w:rPr>
-        <w:t>conda activate &lt;env_name&gt;</w:t>
+      <w:proofErr w:type="gramStart"/>
+      <w:r>
+        <w:t>or</w:t>
+      </w:r>
+      <w:proofErr w:type="gramEnd"/>
+      <w:r>
+        <w:t xml:space="preserve"> in your Python IDE.</w:t>
+      </w:r>
+      <w:r>
+        <w:t xml:space="preserve"> </w:t>
       </w:r>
     </w:p>
     <w:p/>
@@ -1429,18 +1660,46 @@
         <w:rPr>
           <w:color w:val="000000" w:themeColor="text1"/>
         </w:rPr>
-        <w:t>Build your own StrEmbed-6-1 executable (not recommended)</w:t>
+        <w:t>Build your own StrEmbed</w:t>
+      </w:r>
+      <w:r>
+        <w:rPr>
+          <w:color w:val="000000" w:themeColor="text1"/>
+        </w:rPr>
+        <w:t xml:space="preserve"> executable (not recommended)</w:t>
       </w:r>
     </w:p>
     <w:p>
       <w:r>
-        <w:t>The following instructions are for creating your own executables using Pyinstaller, and it is assumed that you wish the executables to be as small as possible.</w:t>
-      </w:r>
-      <w:r>
-        <w:t xml:space="preserve"> First, </w:t>
-      </w:r>
-      <w:r>
-        <w:t>install Pyinstaller itself, as follows:</w:t>
+        <w:t xml:space="preserve">The following instructions are for creating your own executables using </w:t>
+      </w:r>
+      <w:proofErr w:type="spellStart"/>
+      <w:r>
+        <w:t>Pyinstaller</w:t>
+      </w:r>
+      <w:proofErr w:type="spellEnd"/>
+      <w:r>
+        <w:t xml:space="preserve">. </w:t>
+      </w:r>
+      <w:r>
+        <w:t xml:space="preserve">First, </w:t>
+      </w:r>
+      <w:r>
+        <w:t xml:space="preserve">install </w:t>
+      </w:r>
+      <w:proofErr w:type="spellStart"/>
+      <w:r>
+        <w:t>Pyinstaller</w:t>
+      </w:r>
+      <w:proofErr w:type="spellEnd"/>
+      <w:r>
+        <w:t xml:space="preserve"> itself</w:t>
+      </w:r>
+      <w:r>
+        <w:t xml:space="preserve"> in your virtual environment</w:t>
+      </w:r>
+      <w:r>
+        <w:t>, as follows:</w:t>
       </w:r>
     </w:p>
     <w:p/>
@@ -1451,43 +1710,74 @@
           <w:rFonts w:ascii="Courier New" w:hAnsi="Courier New"/>
         </w:rPr>
       </w:pPr>
+      <w:proofErr w:type="gramStart"/>
       <w:r>
         <w:rPr>
           <w:rFonts w:ascii="Courier New" w:hAnsi="Courier New"/>
         </w:rPr>
-        <w:t>pip install pyinstaller</w:t>
-      </w:r>
+        <w:t>pip</w:t>
+      </w:r>
+      <w:proofErr w:type="gramEnd"/>
+      <w:r>
+        <w:rPr>
+          <w:rFonts w:ascii="Courier New" w:hAnsi="Courier New"/>
+        </w:rPr>
+        <w:t xml:space="preserve"> install </w:t>
+      </w:r>
+      <w:proofErr w:type="spellStart"/>
+      <w:r>
+        <w:rPr>
+          <w:rFonts w:ascii="Courier New" w:hAnsi="Courier New"/>
+        </w:rPr>
+        <w:t>pyinstaller</w:t>
+      </w:r>
+      <w:proofErr w:type="spellEnd"/>
     </w:p>
     <w:p/>
     <w:p>
       <w:r>
-        <w:lastRenderedPageBreak/>
-        <w:t xml:space="preserve">It is then necessary to update Pyinstaller using a development version, to solve issues related to the </w:t>
-      </w:r>
-      <w:hyperlink r:id="rId15" w:history="1">
+        <w:t>At time of writing, i</w:t>
+      </w:r>
+      <w:r>
+        <w:t xml:space="preserve">t is then necessary to update </w:t>
+      </w:r>
+      <w:proofErr w:type="spellStart"/>
+      <w:r>
+        <w:t>Pyinstaller</w:t>
+      </w:r>
+      <w:proofErr w:type="spellEnd"/>
+      <w:r>
+        <w:t xml:space="preserve"> using a development version, to solve issues related to the </w:t>
+      </w:r>
+      <w:hyperlink r:id="rId16" w:history="1">
+        <w:proofErr w:type="spellStart"/>
         <w:r>
           <w:rPr>
             <w:rStyle w:val="Hyperlink"/>
           </w:rPr>
-          <w:t>Scikit-learn</w:t>
+          <w:t>Scikit</w:t>
         </w:r>
-      </w:hyperlink>
-      <w:r>
-        <w:t xml:space="preserve"> package, as described in issues </w:t>
-      </w:r>
-      <w:r>
-        <w:t xml:space="preserve">at Github </w:t>
-      </w:r>
-      <w:hyperlink r:id="rId16" w:history="1">
+        <w:proofErr w:type="spellEnd"/>
         <w:r>
           <w:rPr>
             <w:rStyle w:val="Hyperlink"/>
           </w:rPr>
-          <w:t>here</w:t>
+          <w:t>-learn</w:t>
         </w:r>
       </w:hyperlink>
       <w:r>
-        <w:t xml:space="preserve"> and </w:t>
+        <w:t xml:space="preserve"> package, as described in issues </w:t>
+      </w:r>
+      <w:r>
+        <w:t xml:space="preserve">at </w:t>
+      </w:r>
+      <w:proofErr w:type="spellStart"/>
+      <w:r>
+        <w:t>Github</w:t>
+      </w:r>
+      <w:proofErr w:type="spellEnd"/>
+      <w:r>
+        <w:t xml:space="preserve"> </w:t>
       </w:r>
       <w:hyperlink r:id="rId17" w:history="1">
         <w:r>
@@ -1498,7 +1788,34 @@
         </w:r>
       </w:hyperlink>
       <w:r>
-        <w:t>.</w:t>
+        <w:t xml:space="preserve"> and </w:t>
+      </w:r>
+      <w:hyperlink r:id="rId18" w:history="1">
+        <w:r>
+          <w:rPr>
+            <w:rStyle w:val="Hyperlink"/>
+          </w:rPr>
+          <w:t>here</w:t>
+        </w:r>
+      </w:hyperlink>
+      <w:r>
+        <w:t>, using the following command, which should install the "</w:t>
+      </w:r>
+      <w:proofErr w:type="spellStart"/>
+      <w:r>
+        <w:t>pyinstaller</w:t>
+      </w:r>
+      <w:proofErr w:type="spellEnd"/>
+      <w:r>
+        <w:t>-hooks-</w:t>
+      </w:r>
+      <w:proofErr w:type="spellStart"/>
+      <w:r>
+        <w:t>contrib</w:t>
+      </w:r>
+      <w:proofErr w:type="spellEnd"/>
+      <w:r>
+        <w:t>" package at version 2022.8 or higher.</w:t>
       </w:r>
     </w:p>
     <w:p/>
@@ -1509,52 +1826,221 @@
           <w:rFonts w:ascii="Courier New" w:hAnsi="Courier New"/>
         </w:rPr>
       </w:pPr>
+      <w:proofErr w:type="gramStart"/>
       <w:r>
         <w:rPr>
           <w:rFonts w:ascii="Courier New" w:hAnsi="Courier New"/>
         </w:rPr>
-        <w:t>pip install git+https://github.com/pyinstaller/pyinstaller-hooks-contrib.git</w:t>
-      </w:r>
+        <w:t>pip</w:t>
+      </w:r>
+      <w:proofErr w:type="gramEnd"/>
+      <w:r>
+        <w:rPr>
+          <w:rFonts w:ascii="Courier New" w:hAnsi="Courier New"/>
+        </w:rPr>
+        <w:t xml:space="preserve"> install </w:t>
+      </w:r>
+      <w:proofErr w:type="spellStart"/>
+      <w:r>
+        <w:rPr>
+          <w:rFonts w:ascii="Courier New" w:hAnsi="Courier New"/>
+        </w:rPr>
+        <w:t>git+https</w:t>
+      </w:r>
+      <w:proofErr w:type="spellEnd"/>
+      <w:r>
+        <w:rPr>
+          <w:rFonts w:ascii="Courier New" w:hAnsi="Courier New"/>
+        </w:rPr>
+        <w:t>://github.com/</w:t>
+      </w:r>
+      <w:proofErr w:type="spellStart"/>
+      <w:r>
+        <w:rPr>
+          <w:rFonts w:ascii="Courier New" w:hAnsi="Courier New"/>
+        </w:rPr>
+        <w:t>pyinstaller</w:t>
+      </w:r>
+      <w:proofErr w:type="spellEnd"/>
+      <w:r>
+        <w:rPr>
+          <w:rFonts w:ascii="Courier New" w:hAnsi="Courier New"/>
+        </w:rPr>
+        <w:t>/</w:t>
+      </w:r>
+      <w:proofErr w:type="spellStart"/>
+      <w:r>
+        <w:rPr>
+          <w:rFonts w:ascii="Courier New" w:hAnsi="Courier New"/>
+        </w:rPr>
+        <w:t>pyinstaller</w:t>
+      </w:r>
+      <w:proofErr w:type="spellEnd"/>
+      <w:r>
+        <w:rPr>
+          <w:rFonts w:ascii="Courier New" w:hAnsi="Courier New"/>
+        </w:rPr>
+        <w:t>-hooks-</w:t>
+      </w:r>
+      <w:proofErr w:type="spellStart"/>
+      <w:r>
+        <w:rPr>
+          <w:rFonts w:ascii="Courier New" w:hAnsi="Courier New"/>
+        </w:rPr>
+        <w:t>contrib.git</w:t>
+      </w:r>
+      <w:proofErr w:type="spellEnd"/>
     </w:p>
     <w:p/>
     <w:p>
-      <w:pPr>
+      <w:r>
+        <w:t xml:space="preserve">The </w:t>
+      </w:r>
+      <w:proofErr w:type="spellStart"/>
+      <w:r>
+        <w:t>Pyinstaller</w:t>
+      </w:r>
+      <w:proofErr w:type="spellEnd"/>
+      <w:r>
+        <w:t xml:space="preserve"> module allows detailed specifications</w:t>
+      </w:r>
+      <w:r>
+        <w:t xml:space="preserve"> </w:t>
+      </w:r>
+      <w:r>
+        <w:t xml:space="preserve">of the build process </w:t>
+      </w:r>
+      <w:r>
+        <w:t>and you are</w:t>
+      </w:r>
+      <w:r>
+        <w:t xml:space="preserve"> referred to its documentation, but some examples of commands that can be used to generate an executable are provided in </w:t>
+      </w:r>
+      <w:r>
         <w:rPr>
           <w:rFonts w:ascii="Courier New" w:hAnsi="Courier New"/>
         </w:rPr>
-      </w:pPr>
-      <w:r>
-        <w:t>The previous command should install the "pyinstaller-hooks-contrib" package at version 2022.8 or higher</w:t>
+        <w:t>create_exe.txt</w:t>
+      </w:r>
+      <w:r>
+        <w:t xml:space="preserve">. </w:t>
+      </w:r>
+      <w:r>
+        <w:t>I</w:t>
+      </w:r>
+      <w:r>
+        <w:t xml:space="preserve">t is recommended to move your </w:t>
+      </w:r>
+      <w:r>
+        <w:t>executable</w:t>
+      </w:r>
+      <w:r>
+        <w:t xml:space="preserve"> to a folder with a short path name, </w:t>
+      </w:r>
+      <w:r>
+        <w:rPr>
+          <w:i/>
+        </w:rPr>
+        <w:t>e.g.</w:t>
+      </w:r>
+      <w:r>
+        <w:t xml:space="preserve"> the desktop, as longer paths sometimes cause file-not-found errors or similar</w:t>
       </w:r>
       <w:r>
         <w:t>.</w:t>
+      </w:r>
+      <w:r>
+        <w:t xml:space="preserve"> This is not an issue with StrEmbed or Python.</w:t>
       </w:r>
     </w:p>
     <w:p/>
     <w:p>
       <w:r>
-        <w:t>The Pyinstaller module allows detailed specifications</w:t>
+        <w:t xml:space="preserve">You may add the following optional commands to the </w:t>
+      </w:r>
+      <w:proofErr w:type="spellStart"/>
+      <w:r>
+        <w:t>Pyinstaller</w:t>
+      </w:r>
+      <w:proofErr w:type="spellEnd"/>
+      <w:r>
+        <w:t xml:space="preserve"> build command</w:t>
+      </w:r>
+      <w:r>
+        <w:t>: -F (or --</w:t>
+      </w:r>
+      <w:proofErr w:type="spellStart"/>
+      <w:r>
+        <w:t>onefile</w:t>
+      </w:r>
+      <w:proofErr w:type="spellEnd"/>
+      <w:r>
+        <w:t xml:space="preserve">), which means a single executable is created, without any additional folders of libraries, </w:t>
+      </w:r>
+      <w:r>
+        <w:rPr>
+          <w:i/>
+        </w:rPr>
+        <w:t>etc.</w:t>
+      </w:r>
+      <w:r>
+        <w:rPr>
+          <w:i/>
+        </w:rPr>
+        <w:t>;</w:t>
+      </w:r>
+      <w:r>
+        <w:t xml:space="preserve"> and -w (or --</w:t>
+      </w:r>
+      <w:proofErr w:type="spellStart"/>
+      <w:r>
+        <w:t>noconsole</w:t>
+      </w:r>
+      <w:proofErr w:type="spellEnd"/>
+      <w:r>
+        <w:t>) creates an executable without an accompanying console window for debugging. If you do not use the -F option, your executable will be in the "</w:t>
+      </w:r>
+      <w:proofErr w:type="spellStart"/>
+      <w:r>
+        <w:t>dist</w:t>
+      </w:r>
+      <w:proofErr w:type="spellEnd"/>
+      <w:r>
+        <w:t>" directory.</w:t>
       </w:r>
       <w:r>
         <w:t xml:space="preserve"> </w:t>
       </w:r>
       <w:r>
-        <w:t xml:space="preserve">of the build process </w:t>
-      </w:r>
-      <w:r>
-        <w:t>and you are referred to its documentation. I</w:t>
-      </w:r>
-      <w:r>
-        <w:t xml:space="preserve">t is recommended to move your scripts to a folder with a short path name, </w:t>
-      </w:r>
-      <w:r>
-        <w:rPr>
-          <w:i/>
-        </w:rPr>
-        <w:t>e.g.</w:t>
-      </w:r>
-      <w:r>
-        <w:t xml:space="preserve"> the desktop, as longer paths sometimes cause file-not-found errors or similar</w:t>
+        <w:t>You can then double-click the StrEmbed.exe executable</w:t>
+      </w:r>
+      <w:r>
+        <w:t xml:space="preserve"> to run it</w:t>
+      </w:r>
+      <w:r>
+        <w:t xml:space="preserve">. </w:t>
+      </w:r>
+      <w:r>
+        <w:t>I</w:t>
+      </w:r>
+      <w:r>
+        <w:t>f StrEmbed fails to run, you can print the output from your executable to the console and save it to a text file as below, where &lt;</w:t>
+      </w:r>
+      <w:proofErr w:type="spellStart"/>
+      <w:r>
+        <w:t>file_name</w:t>
+      </w:r>
+      <w:proofErr w:type="spellEnd"/>
+      <w:r>
+        <w:t xml:space="preserve">&gt; is whatever you choose; please submit an issue via </w:t>
+      </w:r>
+      <w:proofErr w:type="spellStart"/>
+      <w:r>
+        <w:t>Github</w:t>
+      </w:r>
+      <w:proofErr w:type="spellEnd"/>
+      <w:r>
+        <w:t xml:space="preserve"> in this case</w:t>
       </w:r>
       <w:r>
         <w:t>.</w:t>
@@ -1572,64 +2058,47 @@
         <w:rPr>
           <w:rFonts w:ascii="Courier New" w:hAnsi="Courier New"/>
         </w:rPr>
-        <w:t>pyinstaller --clean --noconfirm StrEmbed_6_1.py --collect-binaries dgl --hiddenimport dgl.backend.pytorch --hiddenimport dgl.distributed.nn.pytorch --hiddenimport dgl.distributed.optim.pytorch --hiddenimport dgl.optim.pytorch --hidden-import grakel --collect-binaries grakel --hidden-import grakel.kernels._isomorphism.intpybliss</w:t>
-      </w:r>
-    </w:p>
-    <w:p/>
-    <w:p>
-      <w:r>
-        <w:t xml:space="preserve">You may add the following optional commands to the above: -F (or --onefile), which means a single executable is created, without any additional folders of libraries, </w:t>
-      </w:r>
-      <w:r>
-        <w:rPr>
-          <w:i/>
-        </w:rPr>
-        <w:t>etc.</w:t>
-      </w:r>
-      <w:r>
-        <w:rPr>
-          <w:i/>
-        </w:rPr>
-        <w:t>;</w:t>
-      </w:r>
-      <w:r>
-        <w:t xml:space="preserve"> and -w (or --noconsole) creates an executable without an accompanying console window for debugging. If you do not use the -F option, your executable will be in the "dist" directory.</w:t>
-      </w:r>
-    </w:p>
-    <w:p/>
-    <w:p>
-      <w:r>
-        <w:t>You can then double-click the StrEmbed_6_1.exe executable</w:t>
-      </w:r>
-      <w:r>
-        <w:t xml:space="preserve"> to run it</w:t>
-      </w:r>
-      <w:r>
-        <w:t xml:space="preserve">. </w:t>
-      </w:r>
-      <w:r>
-        <w:t>I</w:t>
-      </w:r>
-      <w:r>
-        <w:t>f StrEmbed fails to run, you can print the output from your executable to the console and save it to a text file as below, where &lt;file_name&gt; is whatever you choose; please submit an issue via Github in this case</w:t>
-      </w:r>
-      <w:r>
-        <w:t>.</w:t>
-      </w:r>
-    </w:p>
-    <w:p/>
-    <w:p>
-      <w:pPr>
-        <w:ind w:left="720"/>
+        <w:t>StrEmbed</w:t>
+      </w:r>
+      <w:r>
         <w:rPr>
           <w:rFonts w:ascii="Courier New" w:hAnsi="Courier New"/>
         </w:rPr>
-      </w:pPr>
+        <w:t>.exe &gt; &lt;</w:t>
+      </w:r>
+      <w:proofErr w:type="spellStart"/>
       <w:r>
         <w:rPr>
           <w:rFonts w:ascii="Courier New" w:hAnsi="Courier New"/>
         </w:rPr>
-        <w:t>StrEmbed_6_1.exe &gt; &lt;file_name&gt;.txt &amp;&amp; type &lt;file_name&gt;.txt</w:t>
+        <w:t>file_name</w:t>
+      </w:r>
+      <w:proofErr w:type="spellEnd"/>
+      <w:r>
+        <w:rPr>
+          <w:rFonts w:ascii="Courier New" w:hAnsi="Courier New"/>
+        </w:rPr>
+        <w:t>&gt;.txt &amp;</w:t>
+      </w:r>
+      <w:r>
+        <w:rPr>
+          <w:rFonts w:ascii="Courier New" w:hAnsi="Courier New"/>
+        </w:rPr>
+        <w:t xml:space="preserve"> &lt;</w:t>
+      </w:r>
+      <w:proofErr w:type="spellStart"/>
+      <w:r>
+        <w:rPr>
+          <w:rFonts w:ascii="Courier New" w:hAnsi="Courier New"/>
+        </w:rPr>
+        <w:t>file_name</w:t>
+      </w:r>
+      <w:proofErr w:type="spellEnd"/>
+      <w:r>
+        <w:rPr>
+          <w:rFonts w:ascii="Courier New" w:hAnsi="Courier New"/>
+        </w:rPr>
+        <w:t>&gt;.txt</w:t>
       </w:r>
     </w:p>
     <w:p/>
@@ -1645,13 +2114,7 @@
         <w:rPr>
           <w:color w:val="000000" w:themeColor="text1"/>
         </w:rPr>
-        <w:t>Using StrEmbed-</w:t>
-      </w:r>
-      <w:r>
-        <w:rPr>
-          <w:color w:val="000000" w:themeColor="text1"/>
-        </w:rPr>
-        <w:t>6-1</w:t>
+        <w:t>Using StrEmbed</w:t>
       </w:r>
     </w:p>
     <w:p>
@@ -1729,7 +2192,7 @@
         </w:rPr>
         <w:t xml:space="preserve">another CAD system, for example </w:t>
       </w:r>
-      <w:hyperlink r:id="rId18" w:history="1">
+      <w:hyperlink r:id="rId19" w:history="1">
         <w:r>
           <w:rPr>
             <w:rStyle w:val="Hyperlink"/>
@@ -1763,7 +2226,8 @@
         </w:rPr>
         <w:t xml:space="preserve"> </w:t>
       </w:r>
-      <w:hyperlink r:id="rId19" w:history="1">
+      <w:hyperlink r:id="rId20" w:history="1">
+        <w:proofErr w:type="spellStart"/>
         <w:r>
           <w:rPr>
             <w:rStyle w:val="Hyperlink"/>
@@ -1772,6 +2236,7 @@
           </w:rPr>
           <w:t>FreeCAD</w:t>
         </w:r>
+        <w:proofErr w:type="spellEnd"/>
       </w:hyperlink>
       <w:r>
         <w:rPr>
@@ -1864,7 +2329,25 @@
           <w:sz w:val="22"/>
           <w:szCs w:val="22"/>
         </w:rPr>
-        <w:t xml:space="preserve">or .asy file </w:t>
+        <w:t>or .</w:t>
+      </w:r>
+      <w:proofErr w:type="spellStart"/>
+      <w:r>
+        <w:rPr>
+          <w:color w:val="000000" w:themeColor="text1"/>
+          <w:sz w:val="22"/>
+          <w:szCs w:val="22"/>
+        </w:rPr>
+        <w:t>asy</w:t>
+      </w:r>
+      <w:proofErr w:type="spellEnd"/>
+      <w:r>
+        <w:rPr>
+          <w:color w:val="000000" w:themeColor="text1"/>
+          <w:sz w:val="22"/>
+          <w:szCs w:val="22"/>
+        </w:rPr>
+        <w:t xml:space="preserve"> file </w:t>
       </w:r>
       <w:r>
         <w:rPr>
@@ -1880,15 +2363,7 @@
           <w:sz w:val="22"/>
           <w:szCs w:val="22"/>
         </w:rPr>
-        <w:t>StrEmbed-</w:t>
-      </w:r>
-      <w:r>
-        <w:rPr>
-          <w:color w:val="000000" w:themeColor="text1"/>
-          <w:sz w:val="22"/>
-          <w:szCs w:val="22"/>
-        </w:rPr>
-        <w:t>6-1</w:t>
+        <w:t>StrEmbed</w:t>
       </w:r>
     </w:p>
     <w:p>
@@ -1923,25 +2398,25 @@
           <w:sz w:val="22"/>
           <w:szCs w:val="22"/>
         </w:rPr>
-        <w:t>StrEmbed-</w:t>
-      </w:r>
-      <w:r>
-        <w:rPr>
-          <w:rFonts w:cs="Arial"/>
-          <w:color w:val="000000" w:themeColor="text1"/>
-          <w:sz w:val="22"/>
-          <w:szCs w:val="22"/>
-        </w:rPr>
-        <w:t>6-1</w:t>
-      </w:r>
-      <w:r>
-        <w:rPr>
-          <w:rFonts w:cs="Arial"/>
-          <w:color w:val="000000" w:themeColor="text1"/>
-          <w:sz w:val="22"/>
-          <w:szCs w:val="22"/>
-        </w:rPr>
-        <w:t xml:space="preserve"> by any of the methods described in the previous section.</w:t>
+        <w:t>StrEmbed</w:t>
+      </w:r>
+      <w:r>
+        <w:rPr>
+          <w:rFonts w:cs="Arial"/>
+          <w:color w:val="000000" w:themeColor="text1"/>
+          <w:sz w:val="22"/>
+          <w:szCs w:val="22"/>
+        </w:rPr>
+        <w:t xml:space="preserve"> </w:t>
+      </w:r>
+      <w:r>
+        <w:rPr>
+          <w:rFonts w:cs="Arial"/>
+          <w:color w:val="000000" w:themeColor="text1"/>
+          <w:sz w:val="22"/>
+          <w:szCs w:val="22"/>
+        </w:rPr>
+        <w:t>by any of the methods described in the previous section.</w:t>
       </w:r>
     </w:p>
     <w:p>
@@ -1967,6 +2442,7 @@
           <w:sz w:val="22"/>
           <w:szCs w:val="22"/>
         </w:rPr>
+        <w:lastRenderedPageBreak/>
         <w:t>Open a file via the “</w:t>
       </w:r>
       <w:r>
@@ -2092,7 +2568,27 @@
           <w:sz w:val="22"/>
           <w:szCs w:val="22"/>
         </w:rPr>
-        <w:t>. The example used hereafter for illustration is “Torch Assembly.STEP”, which consists of</w:t>
+        <w:t xml:space="preserve">. The example used hereafter for illustration is “Torch </w:t>
+      </w:r>
+      <w:proofErr w:type="spellStart"/>
+      <w:r>
+        <w:rPr>
+          <w:rFonts w:cs="Arial"/>
+          <w:color w:val="000000" w:themeColor="text1"/>
+          <w:sz w:val="22"/>
+          <w:szCs w:val="22"/>
+        </w:rPr>
+        <w:t>Assembly.STEP</w:t>
+      </w:r>
+      <w:proofErr w:type="spellEnd"/>
+      <w:r>
+        <w:rPr>
+          <w:rFonts w:cs="Arial"/>
+          <w:color w:val="000000" w:themeColor="text1"/>
+          <w:sz w:val="22"/>
+          <w:szCs w:val="22"/>
+        </w:rPr>
+        <w:t>”, which consists of</w:t>
       </w:r>
       <w:r>
         <w:rPr>
@@ -2128,16 +2624,7 @@
           <w:sz w:val="22"/>
           <w:szCs w:val="22"/>
         </w:rPr>
-        <w:t>ndled with StrEmbed-</w:t>
-      </w:r>
-      <w:r>
-        <w:rPr>
-          <w:rFonts w:cs="Arial"/>
-          <w:color w:val="000000" w:themeColor="text1"/>
-          <w:sz w:val="22"/>
-          <w:szCs w:val="22"/>
-        </w:rPr>
-        <w:t>6-1</w:t>
+        <w:t>ndled with StrEmbed</w:t>
       </w:r>
       <w:r>
         <w:rPr>
@@ -2155,17 +2642,7 @@
           <w:sz w:val="22"/>
           <w:szCs w:val="22"/>
         </w:rPr>
-        <w:t xml:space="preserve"> Alternatively, </w:t>
-      </w:r>
-      <w:r>
-        <w:rPr>
-          <w:rFonts w:cs="Arial"/>
-          <w:color w:val="000000" w:themeColor="text1"/>
-          <w:sz w:val="22"/>
-          <w:szCs w:val="22"/>
-        </w:rPr>
-        <w:lastRenderedPageBreak/>
-        <w:t>you may right-click on the tab of the active assembly and select “Import StrEmbed assembly from file” to import an assembly from a previous session.</w:t>
+        <w:t xml:space="preserve"> Alternatively, you may right-click on the tab of the active assembly and select “Import StrEmbed assembly from file” to import an assembly from a previous session.</w:t>
       </w:r>
     </w:p>
     <w:p/>
@@ -2230,7 +2707,7 @@
                           <pic:cNvPicPr/>
                         </pic:nvPicPr>
                         <pic:blipFill>
-                          <a:blip r:embed="rId20"/>
+                          <a:blip r:embed="rId21"/>
                           <a:stretch>
                             <a:fillRect/>
                           </a:stretch>
@@ -2295,7 +2772,7 @@
                           </pic:cNvPicPr>
                         </pic:nvPicPr>
                         <pic:blipFill>
-                          <a:blip r:embed="rId21">
+                          <a:blip r:embed="rId22">
                             <a:extLst>
                               <a:ext uri="{28A0092B-C50C-407E-A947-70E740481C1C}">
                                 <a14:useLocalDpi xmlns:a14="http://schemas.microsoft.com/office/drawing/2010/main" val="0"/>
@@ -2349,7 +2826,7 @@
                 <w:szCs w:val="18"/>
               </w:rPr>
             </w:pPr>
-            <w:bookmarkStart w:id="1" w:name="_Ref48220292"/>
+            <w:bookmarkStart w:id="0" w:name="_Ref48220292"/>
             <w:r>
               <w:rPr>
                 <w:color w:val="000000" w:themeColor="text1"/>
@@ -2399,7 +2876,7 @@
               </w:rPr>
               <w:fldChar w:fldCharType="end"/>
             </w:r>
-            <w:bookmarkEnd w:id="1"/>
+            <w:bookmarkEnd w:id="0"/>
             <w:r>
               <w:rPr>
                 <w:color w:val="000000" w:themeColor="text1"/>
@@ -2957,6 +3434,7 @@
                 <w:noProof/>
                 <w:lang w:eastAsia="en-GB"/>
               </w:rPr>
+              <w:lastRenderedPageBreak/>
               <w:drawing>
                 <wp:inline distT="0" distB="0" distL="0" distR="0" wp14:anchorId="46CF3F01" wp14:editId="61DFF4AB">
                   <wp:extent cx="4398945" cy="2964755"/>
@@ -2973,7 +3451,7 @@
                           <pic:cNvPicPr/>
                         </pic:nvPicPr>
                         <pic:blipFill>
-                          <a:blip r:embed="rId22"/>
+                          <a:blip r:embed="rId23"/>
                           <a:stretch>
                             <a:fillRect/>
                           </a:stretch>
@@ -3020,14 +3498,13 @@
                 <w:szCs w:val="18"/>
               </w:rPr>
             </w:pPr>
-            <w:bookmarkStart w:id="2" w:name="_Ref108012544"/>
+            <w:bookmarkStart w:id="1" w:name="_Ref108012544"/>
             <w:r>
               <w:rPr>
                 <w:color w:val="000000" w:themeColor="text1"/>
                 <w:sz w:val="18"/>
                 <w:szCs w:val="18"/>
               </w:rPr>
-              <w:lastRenderedPageBreak/>
               <w:t xml:space="preserve">Figure </w:t>
             </w:r>
             <w:r>
@@ -3071,7 +3548,7 @@
               </w:rPr>
               <w:fldChar w:fldCharType="end"/>
             </w:r>
-            <w:bookmarkEnd w:id="2"/>
+            <w:bookmarkEnd w:id="1"/>
             <w:r>
               <w:rPr>
                 <w:color w:val="000000" w:themeColor="text1"/>
@@ -3157,7 +3634,8 @@
         </w:rPr>
         <w:t xml:space="preserve">via </w:t>
       </w:r>
-      <w:hyperlink r:id="rId23" w:history="1">
+      <w:hyperlink r:id="rId24" w:history="1">
+        <w:proofErr w:type="spellStart"/>
         <w:r>
           <w:rPr>
             <w:rStyle w:val="Hyperlink"/>
@@ -3175,9 +3653,20 @@
           <w:sz w:val="22"/>
           <w:szCs w:val="22"/>
         </w:rPr>
-        <w:t xml:space="preserve">’s </w:t>
-      </w:r>
-      <w:hyperlink r:id="rId24" w:history="1">
+        <w:t>’s</w:t>
+      </w:r>
+      <w:proofErr w:type="spellEnd"/>
+      <w:r>
+        <w:rPr>
+          <w:rFonts w:cs="Arial"/>
+          <w:color w:val="000000" w:themeColor="text1"/>
+          <w:sz w:val="22"/>
+          <w:szCs w:val="22"/>
+        </w:rPr>
+        <w:t xml:space="preserve"> </w:t>
+      </w:r>
+      <w:hyperlink r:id="rId25" w:history="1">
+        <w:proofErr w:type="spellStart"/>
         <w:r>
           <w:rPr>
             <w:rStyle w:val="Hyperlink"/>
@@ -3187,6 +3676,7 @@
           </w:rPr>
           <w:t>FigureCanvas</w:t>
         </w:r>
+        <w:proofErr w:type="spellEnd"/>
       </w:hyperlink>
       <w:r>
         <w:rPr>
@@ -3441,16 +3931,45 @@
           <w:sz w:val="22"/>
           <w:szCs w:val="22"/>
         </w:rPr>
-        <w:t xml:space="preserve"> StrEmbed-6-1</w:t>
-      </w:r>
-      <w:r>
-        <w:rPr>
-          <w:rFonts w:cs="Arial"/>
-          <w:color w:val="000000" w:themeColor="text1"/>
-          <w:sz w:val="22"/>
-          <w:szCs w:val="22"/>
-        </w:rPr>
-        <w:t xml:space="preserve">’s interface, </w:t>
+        <w:t xml:space="preserve"> </w:t>
+      </w:r>
+      <w:proofErr w:type="spellStart"/>
+      <w:r>
+        <w:rPr>
+          <w:rFonts w:cs="Arial"/>
+          <w:color w:val="000000" w:themeColor="text1"/>
+          <w:sz w:val="22"/>
+          <w:szCs w:val="22"/>
+        </w:rPr>
+        <w:t>StrEm</w:t>
+      </w:r>
+      <w:r>
+        <w:rPr>
+          <w:rFonts w:cs="Arial"/>
+          <w:color w:val="000000" w:themeColor="text1"/>
+          <w:sz w:val="22"/>
+          <w:szCs w:val="22"/>
+        </w:rPr>
+        <w:t>bed</w:t>
+      </w:r>
+      <w:r>
+        <w:rPr>
+          <w:rFonts w:cs="Arial"/>
+          <w:color w:val="000000" w:themeColor="text1"/>
+          <w:sz w:val="22"/>
+          <w:szCs w:val="22"/>
+        </w:rPr>
+        <w:t>’s</w:t>
+      </w:r>
+      <w:proofErr w:type="spellEnd"/>
+      <w:r>
+        <w:rPr>
+          <w:rFonts w:cs="Arial"/>
+          <w:color w:val="000000" w:themeColor="text1"/>
+          <w:sz w:val="22"/>
+          <w:szCs w:val="22"/>
+        </w:rPr>
+        <w:t xml:space="preserve"> interface, </w:t>
       </w:r>
       <w:r>
         <w:rPr>
@@ -3801,7 +4320,7 @@
                 <w:szCs w:val="18"/>
               </w:rPr>
             </w:pPr>
-            <w:bookmarkStart w:id="3" w:name="_Ref48220767"/>
+            <w:bookmarkStart w:id="2" w:name="_Ref48220767"/>
             <w:r>
               <w:rPr>
                 <w:sz w:val="18"/>
@@ -3845,7 +4364,7 @@
               </w:rPr>
               <w:fldChar w:fldCharType="end"/>
             </w:r>
-            <w:bookmarkEnd w:id="3"/>
+            <w:bookmarkEnd w:id="2"/>
             <w:r>
               <w:rPr>
                 <w:rFonts w:cs="Arial"/>
@@ -4037,6 +4556,7 @@
                 <w:sz w:val="18"/>
                 <w:szCs w:val="18"/>
               </w:rPr>
+              <w:lastRenderedPageBreak/>
               <w:t>Assemble</w:t>
             </w:r>
           </w:p>
@@ -4122,7 +4642,7 @@
                           </pic:cNvPicPr>
                         </pic:nvPicPr>
                         <pic:blipFill>
-                          <a:blip r:embed="rId25">
+                          <a:blip r:embed="rId26">
                             <a:extLst>
                               <a:ext uri="{28A0092B-C50C-407E-A947-70E740481C1C}">
                                 <a14:useLocalDpi xmlns:a14="http://schemas.microsoft.com/office/drawing/2010/main" val="0"/>
@@ -4256,7 +4776,7 @@
                           </pic:cNvPicPr>
                         </pic:nvPicPr>
                         <pic:blipFill>
-                          <a:blip r:embed="rId26">
+                          <a:blip r:embed="rId27">
                             <a:extLst>
                               <a:ext uri="{28A0092B-C50C-407E-A947-70E740481C1C}">
                                 <a14:useLocalDpi xmlns:a14="http://schemas.microsoft.com/office/drawing/2010/main" val="0"/>
@@ -4385,140 +4905,6 @@
                       <pic:pic xmlns:pic="http://schemas.openxmlformats.org/drawingml/2006/picture">
                         <pic:nvPicPr>
                           <pic:cNvPr id="0" name="Picture 12" descr="C:\Users\prehr\.spyder-py3\_GUI development\Images\disaggregate.bmp"/>
-                          <pic:cNvPicPr>
-                            <a:picLocks noChangeAspect="1" noChangeArrowheads="1"/>
-                          </pic:cNvPicPr>
-                        </pic:nvPicPr>
-                        <pic:blipFill>
-                          <a:blip r:embed="rId27">
-                            <a:extLst>
-                              <a:ext uri="{28A0092B-C50C-407E-A947-70E740481C1C}">
-                                <a14:useLocalDpi xmlns:a14="http://schemas.microsoft.com/office/drawing/2010/main" val="0"/>
-                              </a:ext>
-                            </a:extLst>
-                          </a:blip>
-                          <a:srcRect/>
-                          <a:stretch>
-                            <a:fillRect/>
-                          </a:stretch>
-                        </pic:blipFill>
-                        <pic:spPr bwMode="auto">
-                          <a:xfrm>
-                            <a:off x="0" y="0"/>
-                            <a:ext cx="304800" cy="271145"/>
-                          </a:xfrm>
-                          <a:prstGeom prst="rect">
-                            <a:avLst/>
-                          </a:prstGeom>
-                          <a:noFill/>
-                          <a:ln>
-                            <a:noFill/>
-                          </a:ln>
-                        </pic:spPr>
-                      </pic:pic>
-                    </a:graphicData>
-                  </a:graphic>
-                </wp:inline>
-              </w:drawing>
-            </w:r>
-          </w:p>
-        </w:tc>
-      </w:tr>
-      <w:tr>
-        <w:trPr>
-          <w:trHeight w:val="807"/>
-          <w:jc w:val="center"/>
-        </w:trPr>
-        <w:tc>
-          <w:tcPr>
-            <w:tcW w:w="1406" w:type="dxa"/>
-          </w:tcPr>
-          <w:p>
-            <w:pPr>
-              <w:pStyle w:val="LEUBodyText"/>
-              <w:jc w:val="both"/>
-              <w:rPr>
-                <w:rFonts w:cs="Arial"/>
-                <w:color w:val="000000" w:themeColor="text1"/>
-                <w:sz w:val="18"/>
-                <w:szCs w:val="18"/>
-              </w:rPr>
-            </w:pPr>
-            <w:r>
-              <w:rPr>
-                <w:rFonts w:cs="Arial"/>
-                <w:color w:val="000000" w:themeColor="text1"/>
-                <w:sz w:val="18"/>
-                <w:szCs w:val="18"/>
-              </w:rPr>
-              <w:t>Aggregate</w:t>
-            </w:r>
-          </w:p>
-        </w:tc>
-        <w:tc>
-          <w:tcPr>
-            <w:tcW w:w="5535" w:type="dxa"/>
-          </w:tcPr>
-          <w:p>
-            <w:pPr>
-              <w:pStyle w:val="LEUBodyText"/>
-              <w:jc w:val="both"/>
-              <w:rPr>
-                <w:rFonts w:cs="Arial"/>
-                <w:color w:val="000000" w:themeColor="text1"/>
-                <w:sz w:val="18"/>
-                <w:szCs w:val="18"/>
-              </w:rPr>
-            </w:pPr>
-            <w:r>
-              <w:rPr>
-                <w:rFonts w:cs="Arial"/>
-                <w:color w:val="000000" w:themeColor="text1"/>
-                <w:sz w:val="18"/>
-                <w:szCs w:val="18"/>
-              </w:rPr>
-              <w:t>Reduce sub-assembly to single item by removing all children; child IDs are retained for later use</w:t>
-            </w:r>
-          </w:p>
-        </w:tc>
-        <w:tc>
-          <w:tcPr>
-            <w:tcW w:w="1843" w:type="dxa"/>
-            <w:vAlign w:val="bottom"/>
-          </w:tcPr>
-          <w:p>
-            <w:pPr>
-              <w:pStyle w:val="LEUBodyText"/>
-              <w:jc w:val="center"/>
-              <w:rPr>
-                <w:rFonts w:cs="Arial"/>
-                <w:color w:val="000000" w:themeColor="text1"/>
-                <w:sz w:val="18"/>
-                <w:szCs w:val="18"/>
-              </w:rPr>
-            </w:pPr>
-            <w:r>
-              <w:rPr>
-                <w:rFonts w:cs="Arial"/>
-                <w:noProof/>
-                <w:color w:val="000000" w:themeColor="text1"/>
-                <w:sz w:val="18"/>
-                <w:szCs w:val="18"/>
-                <w:lang w:eastAsia="en-GB"/>
-              </w:rPr>
-              <w:drawing>
-                <wp:inline distT="0" distB="0" distL="0" distR="0" wp14:anchorId="4002445E" wp14:editId="3205A1AA">
-                  <wp:extent cx="304800" cy="271145"/>
-                  <wp:effectExtent l="0" t="0" r="0" b="0"/>
-                  <wp:docPr id="36" name="Picture 36" descr="C:\Users\prehr\.spyder-py3\_GUI development\Images\aggregate.bmp"/>
-                  <wp:cNvGraphicFramePr>
-                    <a:graphicFrameLocks xmlns:a="http://schemas.openxmlformats.org/drawingml/2006/main" noChangeAspect="1"/>
-                  </wp:cNvGraphicFramePr>
-                  <a:graphic xmlns:a="http://schemas.openxmlformats.org/drawingml/2006/main">
-                    <a:graphicData uri="http://schemas.openxmlformats.org/drawingml/2006/picture">
-                      <pic:pic xmlns:pic="http://schemas.openxmlformats.org/drawingml/2006/picture">
-                        <pic:nvPicPr>
-                          <pic:cNvPr id="0" name="Picture 13" descr="C:\Users\prehr\.spyder-py3\_GUI development\Images\aggregate.bmp"/>
                           <pic:cNvPicPr>
                             <a:picLocks noChangeAspect="1" noChangeArrowheads="1"/>
                           </pic:cNvPicPr>
@@ -4560,7 +4946,7 @@
       </w:tr>
       <w:tr>
         <w:trPr>
-          <w:trHeight w:val="698"/>
+          <w:trHeight w:val="807"/>
           <w:jc w:val="center"/>
         </w:trPr>
         <w:tc>
@@ -4585,7 +4971,7 @@
                 <w:sz w:val="18"/>
                 <w:szCs w:val="18"/>
               </w:rPr>
-              <w:t>Add node</w:t>
+              <w:t>Aggregate</w:t>
             </w:r>
           </w:p>
         </w:tc>
@@ -4611,7 +4997,7 @@
                 <w:sz w:val="18"/>
                 <w:szCs w:val="18"/>
               </w:rPr>
-              <w:t>Add new item to a selected sub-assembly</w:t>
+              <w:t>Reduce sub-assembly to single item by removing all children; child IDs are retained for later use</w:t>
             </w:r>
           </w:p>
         </w:tc>
@@ -4641,10 +5027,10 @@
                 <w:lang w:eastAsia="en-GB"/>
               </w:rPr>
               <w:drawing>
-                <wp:inline distT="0" distB="0" distL="0" distR="0" wp14:anchorId="1D17D698" wp14:editId="369044E9">
-                  <wp:extent cx="304800" cy="254000"/>
+                <wp:inline distT="0" distB="0" distL="0" distR="0" wp14:anchorId="4002445E" wp14:editId="3205A1AA">
+                  <wp:extent cx="304800" cy="271145"/>
                   <wp:effectExtent l="0" t="0" r="0" b="0"/>
-                  <wp:docPr id="37" name="Picture 37" descr="C:\Users\prehr\.spyder-py3\_GUI development\Images\add_node.bmp"/>
+                  <wp:docPr id="36" name="Picture 36" descr="C:\Users\prehr\.spyder-py3\_GUI development\Images\aggregate.bmp"/>
                   <wp:cNvGraphicFramePr>
                     <a:graphicFrameLocks xmlns:a="http://schemas.openxmlformats.org/drawingml/2006/main" noChangeAspect="1"/>
                   </wp:cNvGraphicFramePr>
@@ -4652,7 +5038,7 @@
                     <a:graphicData uri="http://schemas.openxmlformats.org/drawingml/2006/picture">
                       <pic:pic xmlns:pic="http://schemas.openxmlformats.org/drawingml/2006/picture">
                         <pic:nvPicPr>
-                          <pic:cNvPr id="0" name="Picture 14" descr="C:\Users\prehr\.spyder-py3\_GUI development\Images\add_node.bmp"/>
+                          <pic:cNvPr id="0" name="Picture 13" descr="C:\Users\prehr\.spyder-py3\_GUI development\Images\aggregate.bmp"/>
                           <pic:cNvPicPr>
                             <a:picLocks noChangeAspect="1" noChangeArrowheads="1"/>
                           </pic:cNvPicPr>
@@ -4673,7 +5059,7 @@
                         <pic:spPr bwMode="auto">
                           <a:xfrm>
                             <a:off x="0" y="0"/>
-                            <a:ext cx="304800" cy="254000"/>
+                            <a:ext cx="304800" cy="271145"/>
                           </a:xfrm>
                           <a:prstGeom prst="rect">
                             <a:avLst/>
@@ -4694,7 +5080,7 @@
       </w:tr>
       <w:tr>
         <w:trPr>
-          <w:trHeight w:val="694"/>
+          <w:trHeight w:val="698"/>
           <w:jc w:val="center"/>
         </w:trPr>
         <w:tc>
@@ -4719,7 +5105,7 @@
                 <w:sz w:val="18"/>
                 <w:szCs w:val="18"/>
               </w:rPr>
-              <w:t>Remove node(s)</w:t>
+              <w:t>Add node</w:t>
             </w:r>
           </w:p>
         </w:tc>
@@ -4745,7 +5131,7 @@
                 <w:sz w:val="18"/>
                 <w:szCs w:val="18"/>
               </w:rPr>
-              <w:t>Remove selected item(s)</w:t>
+              <w:t>Add new item to a selected sub-assembly</w:t>
             </w:r>
           </w:p>
         </w:tc>
@@ -4775,10 +5161,10 @@
                 <w:lang w:eastAsia="en-GB"/>
               </w:rPr>
               <w:drawing>
-                <wp:inline distT="0" distB="0" distL="0" distR="0" wp14:anchorId="57B06141" wp14:editId="248FE6D0">
+                <wp:inline distT="0" distB="0" distL="0" distR="0" wp14:anchorId="1D17D698" wp14:editId="369044E9">
                   <wp:extent cx="304800" cy="254000"/>
                   <wp:effectExtent l="0" t="0" r="0" b="0"/>
-                  <wp:docPr id="38" name="Picture 38" descr="C:\Users\prehr\.spyder-py3\_GUI development\Images\remove_node.bmp"/>
+                  <wp:docPr id="37" name="Picture 37" descr="C:\Users\prehr\.spyder-py3\_GUI development\Images\add_node.bmp"/>
                   <wp:cNvGraphicFramePr>
                     <a:graphicFrameLocks xmlns:a="http://schemas.openxmlformats.org/drawingml/2006/main" noChangeAspect="1"/>
                   </wp:cNvGraphicFramePr>
@@ -4786,7 +5172,7 @@
                     <a:graphicData uri="http://schemas.openxmlformats.org/drawingml/2006/picture">
                       <pic:pic xmlns:pic="http://schemas.openxmlformats.org/drawingml/2006/picture">
                         <pic:nvPicPr>
-                          <pic:cNvPr id="0" name="Picture 15" descr="C:\Users\prehr\.spyder-py3\_GUI development\Images\remove_node.bmp"/>
+                          <pic:cNvPr id="0" name="Picture 14" descr="C:\Users\prehr\.spyder-py3\_GUI development\Images\add_node.bmp"/>
                           <pic:cNvPicPr>
                             <a:picLocks noChangeAspect="1" noChangeArrowheads="1"/>
                           </pic:cNvPicPr>
@@ -4828,6 +5214,140 @@
       </w:tr>
       <w:tr>
         <w:trPr>
+          <w:trHeight w:val="694"/>
+          <w:jc w:val="center"/>
+        </w:trPr>
+        <w:tc>
+          <w:tcPr>
+            <w:tcW w:w="1406" w:type="dxa"/>
+          </w:tcPr>
+          <w:p>
+            <w:pPr>
+              <w:pStyle w:val="LEUBodyText"/>
+              <w:jc w:val="both"/>
+              <w:rPr>
+                <w:rFonts w:cs="Arial"/>
+                <w:color w:val="000000" w:themeColor="text1"/>
+                <w:sz w:val="18"/>
+                <w:szCs w:val="18"/>
+              </w:rPr>
+            </w:pPr>
+            <w:r>
+              <w:rPr>
+                <w:rFonts w:cs="Arial"/>
+                <w:color w:val="000000" w:themeColor="text1"/>
+                <w:sz w:val="18"/>
+                <w:szCs w:val="18"/>
+              </w:rPr>
+              <w:t>Remove node(s)</w:t>
+            </w:r>
+          </w:p>
+        </w:tc>
+        <w:tc>
+          <w:tcPr>
+            <w:tcW w:w="5535" w:type="dxa"/>
+          </w:tcPr>
+          <w:p>
+            <w:pPr>
+              <w:pStyle w:val="LEUBodyText"/>
+              <w:jc w:val="both"/>
+              <w:rPr>
+                <w:rFonts w:cs="Arial"/>
+                <w:color w:val="000000" w:themeColor="text1"/>
+                <w:sz w:val="18"/>
+                <w:szCs w:val="18"/>
+              </w:rPr>
+            </w:pPr>
+            <w:r>
+              <w:rPr>
+                <w:rFonts w:cs="Arial"/>
+                <w:color w:val="000000" w:themeColor="text1"/>
+                <w:sz w:val="18"/>
+                <w:szCs w:val="18"/>
+              </w:rPr>
+              <w:t>Remove selected item(s)</w:t>
+            </w:r>
+          </w:p>
+        </w:tc>
+        <w:tc>
+          <w:tcPr>
+            <w:tcW w:w="1843" w:type="dxa"/>
+            <w:vAlign w:val="bottom"/>
+          </w:tcPr>
+          <w:p>
+            <w:pPr>
+              <w:pStyle w:val="LEUBodyText"/>
+              <w:jc w:val="center"/>
+              <w:rPr>
+                <w:rFonts w:cs="Arial"/>
+                <w:color w:val="000000" w:themeColor="text1"/>
+                <w:sz w:val="18"/>
+                <w:szCs w:val="18"/>
+              </w:rPr>
+            </w:pPr>
+            <w:r>
+              <w:rPr>
+                <w:rFonts w:cs="Arial"/>
+                <w:noProof/>
+                <w:color w:val="000000" w:themeColor="text1"/>
+                <w:sz w:val="18"/>
+                <w:szCs w:val="18"/>
+                <w:lang w:eastAsia="en-GB"/>
+              </w:rPr>
+              <w:drawing>
+                <wp:inline distT="0" distB="0" distL="0" distR="0" wp14:anchorId="57B06141" wp14:editId="248FE6D0">
+                  <wp:extent cx="304800" cy="254000"/>
+                  <wp:effectExtent l="0" t="0" r="0" b="0"/>
+                  <wp:docPr id="38" name="Picture 38" descr="C:\Users\prehr\.spyder-py3\_GUI development\Images\remove_node.bmp"/>
+                  <wp:cNvGraphicFramePr>
+                    <a:graphicFrameLocks xmlns:a="http://schemas.openxmlformats.org/drawingml/2006/main" noChangeAspect="1"/>
+                  </wp:cNvGraphicFramePr>
+                  <a:graphic xmlns:a="http://schemas.openxmlformats.org/drawingml/2006/main">
+                    <a:graphicData uri="http://schemas.openxmlformats.org/drawingml/2006/picture">
+                      <pic:pic xmlns:pic="http://schemas.openxmlformats.org/drawingml/2006/picture">
+                        <pic:nvPicPr>
+                          <pic:cNvPr id="0" name="Picture 15" descr="C:\Users\prehr\.spyder-py3\_GUI development\Images\remove_node.bmp"/>
+                          <pic:cNvPicPr>
+                            <a:picLocks noChangeAspect="1" noChangeArrowheads="1"/>
+                          </pic:cNvPicPr>
+                        </pic:nvPicPr>
+                        <pic:blipFill>
+                          <a:blip r:embed="rId31">
+                            <a:extLst>
+                              <a:ext uri="{28A0092B-C50C-407E-A947-70E740481C1C}">
+                                <a14:useLocalDpi xmlns:a14="http://schemas.microsoft.com/office/drawing/2010/main" val="0"/>
+                              </a:ext>
+                            </a:extLst>
+                          </a:blip>
+                          <a:srcRect/>
+                          <a:stretch>
+                            <a:fillRect/>
+                          </a:stretch>
+                        </pic:blipFill>
+                        <pic:spPr bwMode="auto">
+                          <a:xfrm>
+                            <a:off x="0" y="0"/>
+                            <a:ext cx="304800" cy="254000"/>
+                          </a:xfrm>
+                          <a:prstGeom prst="rect">
+                            <a:avLst/>
+                          </a:prstGeom>
+                          <a:noFill/>
+                          <a:ln>
+                            <a:noFill/>
+                          </a:ln>
+                        </pic:spPr>
+                      </pic:pic>
+                    </a:graphicData>
+                  </a:graphic>
+                </wp:inline>
+              </w:drawing>
+            </w:r>
+          </w:p>
+        </w:tc>
+      </w:tr>
+      <w:tr>
+        <w:trPr>
           <w:trHeight w:val="802"/>
           <w:jc w:val="center"/>
         </w:trPr>
@@ -4853,7 +5373,6 @@
                 <w:sz w:val="18"/>
                 <w:szCs w:val="18"/>
               </w:rPr>
-              <w:lastRenderedPageBreak/>
               <w:t>Toggle sort type</w:t>
             </w:r>
           </w:p>
@@ -4927,7 +5446,7 @@
                           </pic:cNvPicPr>
                         </pic:nvPicPr>
                         <pic:blipFill>
-                          <a:blip r:embed="rId31">
+                          <a:blip r:embed="rId32">
                             <a:extLst>
                               <a:ext uri="{28A0092B-C50C-407E-A947-70E740481C1C}">
                                 <a14:useLocalDpi xmlns:a14="http://schemas.microsoft.com/office/drawing/2010/main" val="0"/>
@@ -5061,7 +5580,7 @@
                           </pic:cNvPicPr>
                         </pic:nvPicPr>
                         <pic:blipFill>
-                          <a:blip r:embed="rId32">
+                          <a:blip r:embed="rId33">
                             <a:extLst>
                               <a:ext uri="{28A0092B-C50C-407E-A947-70E740481C1C}">
                                 <a14:useLocalDpi xmlns:a14="http://schemas.microsoft.com/office/drawing/2010/main" val="0"/>
@@ -5239,142 +5758,6 @@
                       <pic:pic xmlns:pic="http://schemas.openxmlformats.org/drawingml/2006/picture">
                         <pic:nvPicPr>
                           <pic:cNvPr id="0" name="Picture 1" descr="C:\_Work\_DCS project\__ALL CODE\_Repos\StrEmbed-5-5\StrEmbed-5-5 for git\Images\injection.png"/>
-                          <pic:cNvPicPr>
-                            <a:picLocks noChangeAspect="1" noChangeArrowheads="1"/>
-                          </pic:cNvPicPr>
-                        </pic:nvPicPr>
-                        <pic:blipFill>
-                          <a:blip r:embed="rId33" cstate="print">
-                            <a:extLst>
-                              <a:ext uri="{28A0092B-C50C-407E-A947-70E740481C1C}">
-                                <a14:useLocalDpi xmlns:a14="http://schemas.microsoft.com/office/drawing/2010/main" val="0"/>
-                              </a:ext>
-                            </a:extLst>
-                          </a:blip>
-                          <a:srcRect/>
-                          <a:stretch>
-                            <a:fillRect/>
-                          </a:stretch>
-                        </pic:blipFill>
-                        <pic:spPr bwMode="auto">
-                          <a:xfrm>
-                            <a:off x="0" y="0"/>
-                            <a:ext cx="270000" cy="270000"/>
-                          </a:xfrm>
-                          <a:prstGeom prst="rect">
-                            <a:avLst/>
-                          </a:prstGeom>
-                          <a:noFill/>
-                          <a:ln>
-                            <a:noFill/>
-                          </a:ln>
-                        </pic:spPr>
-                      </pic:pic>
-                    </a:graphicData>
-                  </a:graphic>
-                </wp:inline>
-              </w:drawing>
-            </w:r>
-          </w:p>
-        </w:tc>
-      </w:tr>
-      <w:tr>
-        <w:trPr>
-          <w:trHeight w:val="828"/>
-          <w:jc w:val="center"/>
-        </w:trPr>
-        <w:tc>
-          <w:tcPr>
-            <w:tcW w:w="1406" w:type="dxa"/>
-          </w:tcPr>
-          <w:p>
-            <w:pPr>
-              <w:pStyle w:val="LEUBodyText"/>
-              <w:jc w:val="both"/>
-              <w:rPr>
-                <w:rFonts w:cs="Arial"/>
-                <w:color w:val="000000" w:themeColor="text1"/>
-                <w:sz w:val="18"/>
-                <w:szCs w:val="18"/>
-              </w:rPr>
-            </w:pPr>
-            <w:r>
-              <w:rPr>
-                <w:rFonts w:cs="Arial"/>
-                <w:color w:val="000000" w:themeColor="text1"/>
-                <w:sz w:val="18"/>
-                <w:szCs w:val="18"/>
-              </w:rPr>
-              <w:t>Calculate similarity</w:t>
-            </w:r>
-          </w:p>
-        </w:tc>
-        <w:tc>
-          <w:tcPr>
-            <w:tcW w:w="5535" w:type="dxa"/>
-          </w:tcPr>
-          <w:p>
-            <w:pPr>
-              <w:pStyle w:val="LEUBodyText"/>
-              <w:jc w:val="both"/>
-              <w:rPr>
-                <w:rFonts w:cs="Arial"/>
-                <w:color w:val="000000" w:themeColor="text1"/>
-                <w:sz w:val="18"/>
-                <w:szCs w:val="18"/>
-              </w:rPr>
-            </w:pPr>
-            <w:r>
-              <w:rPr>
-                <w:rFonts w:cs="Arial"/>
-                <w:color w:val="000000" w:themeColor="text1"/>
-                <w:sz w:val="18"/>
-                <w:szCs w:val="18"/>
-              </w:rPr>
-              <w:t>Calculate the similarity, which is a user-defined aggregate of part data, assembly structure and part geometry, between two assemblies. (Not yet implemented.)</w:t>
-            </w:r>
-          </w:p>
-        </w:tc>
-        <w:tc>
-          <w:tcPr>
-            <w:tcW w:w="1843" w:type="dxa"/>
-            <w:vAlign w:val="bottom"/>
-          </w:tcPr>
-          <w:p>
-            <w:pPr>
-              <w:pStyle w:val="LEUBodyText"/>
-              <w:jc w:val="center"/>
-              <w:rPr>
-                <w:rFonts w:cs="Arial"/>
-                <w:noProof/>
-                <w:color w:val="000000" w:themeColor="text1"/>
-                <w:sz w:val="18"/>
-                <w:szCs w:val="18"/>
-                <w:lang w:eastAsia="en-GB"/>
-              </w:rPr>
-            </w:pPr>
-            <w:r>
-              <w:rPr>
-                <w:rFonts w:cs="Arial"/>
-                <w:noProof/>
-                <w:color w:val="000000" w:themeColor="text1"/>
-                <w:sz w:val="18"/>
-                <w:szCs w:val="18"/>
-                <w:lang w:eastAsia="en-GB"/>
-              </w:rPr>
-              <w:drawing>
-                <wp:inline distT="0" distB="0" distL="0" distR="0" wp14:anchorId="4548A2A1" wp14:editId="0E93D275">
-                  <wp:extent cx="270000" cy="270000"/>
-                  <wp:effectExtent l="0" t="0" r="0" b="0"/>
-                  <wp:docPr id="16" name="Picture 16" descr="C:\_Work\_DCS project\__ALL CODE\_Repos\StrEmbed-5-5\StrEmbed-5-5 for git\Images\compare.png"/>
-                  <wp:cNvGraphicFramePr>
-                    <a:graphicFrameLocks xmlns:a="http://schemas.openxmlformats.org/drawingml/2006/main" noChangeAspect="1"/>
-                  </wp:cNvGraphicFramePr>
-                  <a:graphic xmlns:a="http://schemas.openxmlformats.org/drawingml/2006/main">
-                    <a:graphicData uri="http://schemas.openxmlformats.org/drawingml/2006/picture">
-                      <pic:pic xmlns:pic="http://schemas.openxmlformats.org/drawingml/2006/picture">
-                        <pic:nvPicPr>
-                          <pic:cNvPr id="0" name="Picture 2" descr="C:\_Work\_DCS project\__ALL CODE\_Repos\StrEmbed-5-5\StrEmbed-5-5 for git\Images\compare.png"/>
                           <pic:cNvPicPr>
                             <a:picLocks noChangeAspect="1" noChangeArrowheads="1"/>
                           </pic:cNvPicPr>
@@ -5441,6 +5824,142 @@
                 <w:sz w:val="18"/>
                 <w:szCs w:val="18"/>
               </w:rPr>
+              <w:t>Calculate similarity</w:t>
+            </w:r>
+          </w:p>
+        </w:tc>
+        <w:tc>
+          <w:tcPr>
+            <w:tcW w:w="5535" w:type="dxa"/>
+          </w:tcPr>
+          <w:p>
+            <w:pPr>
+              <w:pStyle w:val="LEUBodyText"/>
+              <w:jc w:val="both"/>
+              <w:rPr>
+                <w:rFonts w:cs="Arial"/>
+                <w:color w:val="000000" w:themeColor="text1"/>
+                <w:sz w:val="18"/>
+                <w:szCs w:val="18"/>
+              </w:rPr>
+            </w:pPr>
+            <w:r>
+              <w:rPr>
+                <w:rFonts w:cs="Arial"/>
+                <w:color w:val="000000" w:themeColor="text1"/>
+                <w:sz w:val="18"/>
+                <w:szCs w:val="18"/>
+              </w:rPr>
+              <w:t>Calculate the similarity, which is a user-defined aggregate of part data, assembly structure and part geometry, between two assemblies. (Not yet implemented.)</w:t>
+            </w:r>
+          </w:p>
+        </w:tc>
+        <w:tc>
+          <w:tcPr>
+            <w:tcW w:w="1843" w:type="dxa"/>
+            <w:vAlign w:val="bottom"/>
+          </w:tcPr>
+          <w:p>
+            <w:pPr>
+              <w:pStyle w:val="LEUBodyText"/>
+              <w:jc w:val="center"/>
+              <w:rPr>
+                <w:rFonts w:cs="Arial"/>
+                <w:noProof/>
+                <w:color w:val="000000" w:themeColor="text1"/>
+                <w:sz w:val="18"/>
+                <w:szCs w:val="18"/>
+                <w:lang w:eastAsia="en-GB"/>
+              </w:rPr>
+            </w:pPr>
+            <w:r>
+              <w:rPr>
+                <w:rFonts w:cs="Arial"/>
+                <w:noProof/>
+                <w:color w:val="000000" w:themeColor="text1"/>
+                <w:sz w:val="18"/>
+                <w:szCs w:val="18"/>
+                <w:lang w:eastAsia="en-GB"/>
+              </w:rPr>
+              <w:drawing>
+                <wp:inline distT="0" distB="0" distL="0" distR="0" wp14:anchorId="4548A2A1" wp14:editId="0E93D275">
+                  <wp:extent cx="270000" cy="270000"/>
+                  <wp:effectExtent l="0" t="0" r="0" b="0"/>
+                  <wp:docPr id="16" name="Picture 16" descr="C:\_Work\_DCS project\__ALL CODE\_Repos\StrEmbed-5-5\StrEmbed-5-5 for git\Images\compare.png"/>
+                  <wp:cNvGraphicFramePr>
+                    <a:graphicFrameLocks xmlns:a="http://schemas.openxmlformats.org/drawingml/2006/main" noChangeAspect="1"/>
+                  </wp:cNvGraphicFramePr>
+                  <a:graphic xmlns:a="http://schemas.openxmlformats.org/drawingml/2006/main">
+                    <a:graphicData uri="http://schemas.openxmlformats.org/drawingml/2006/picture">
+                      <pic:pic xmlns:pic="http://schemas.openxmlformats.org/drawingml/2006/picture">
+                        <pic:nvPicPr>
+                          <pic:cNvPr id="0" name="Picture 2" descr="C:\_Work\_DCS project\__ALL CODE\_Repos\StrEmbed-5-5\StrEmbed-5-5 for git\Images\compare.png"/>
+                          <pic:cNvPicPr>
+                            <a:picLocks noChangeAspect="1" noChangeArrowheads="1"/>
+                          </pic:cNvPicPr>
+                        </pic:nvPicPr>
+                        <pic:blipFill>
+                          <a:blip r:embed="rId35" cstate="print">
+                            <a:extLst>
+                              <a:ext uri="{28A0092B-C50C-407E-A947-70E740481C1C}">
+                                <a14:useLocalDpi xmlns:a14="http://schemas.microsoft.com/office/drawing/2010/main" val="0"/>
+                              </a:ext>
+                            </a:extLst>
+                          </a:blip>
+                          <a:srcRect/>
+                          <a:stretch>
+                            <a:fillRect/>
+                          </a:stretch>
+                        </pic:blipFill>
+                        <pic:spPr bwMode="auto">
+                          <a:xfrm>
+                            <a:off x="0" y="0"/>
+                            <a:ext cx="270000" cy="270000"/>
+                          </a:xfrm>
+                          <a:prstGeom prst="rect">
+                            <a:avLst/>
+                          </a:prstGeom>
+                          <a:noFill/>
+                          <a:ln>
+                            <a:noFill/>
+                          </a:ln>
+                        </pic:spPr>
+                      </pic:pic>
+                    </a:graphicData>
+                  </a:graphic>
+                </wp:inline>
+              </w:drawing>
+            </w:r>
+          </w:p>
+        </w:tc>
+      </w:tr>
+      <w:tr>
+        <w:trPr>
+          <w:trHeight w:val="828"/>
+          <w:jc w:val="center"/>
+        </w:trPr>
+        <w:tc>
+          <w:tcPr>
+            <w:tcW w:w="1406" w:type="dxa"/>
+          </w:tcPr>
+          <w:p>
+            <w:pPr>
+              <w:pStyle w:val="LEUBodyText"/>
+              <w:jc w:val="both"/>
+              <w:rPr>
+                <w:rFonts w:cs="Arial"/>
+                <w:color w:val="000000" w:themeColor="text1"/>
+                <w:sz w:val="18"/>
+                <w:szCs w:val="18"/>
+              </w:rPr>
+            </w:pPr>
+            <w:r>
+              <w:rPr>
+                <w:rFonts w:cs="Arial"/>
+                <w:color w:val="000000" w:themeColor="text1"/>
+                <w:sz w:val="18"/>
+                <w:szCs w:val="18"/>
+              </w:rPr>
               <w:t>Reconcile assemblies</w:t>
             </w:r>
           </w:p>
@@ -5535,7 +6054,7 @@
                           </pic:cNvPicPr>
                         </pic:nvPicPr>
                         <pic:blipFill>
-                          <a:blip r:embed="rId35">
+                          <a:blip r:embed="rId36">
                             <a:extLst>
                               <a:ext uri="{28A0092B-C50C-407E-A947-70E740481C1C}">
                                 <a14:useLocalDpi xmlns:a14="http://schemas.microsoft.com/office/drawing/2010/main" val="0"/>
@@ -5680,7 +6199,7 @@
                           </pic:cNvPicPr>
                         </pic:nvPicPr>
                         <pic:blipFill>
-                          <a:blip r:embed="rId36" cstate="print">
+                          <a:blip r:embed="rId37" cstate="print">
                             <a:extLst>
                               <a:ext uri="{28A0092B-C50C-407E-A947-70E740481C1C}">
                                 <a14:useLocalDpi xmlns:a14="http://schemas.microsoft.com/office/drawing/2010/main" val="0"/>
@@ -5974,6 +6493,7 @@
                 <w:noProof/>
                 <w:lang w:eastAsia="en-GB"/>
               </w:rPr>
+              <w:lastRenderedPageBreak/>
               <w:drawing>
                 <wp:inline distT="0" distB="0" distL="0" distR="0" wp14:anchorId="3BBA2C2C" wp14:editId="703D6B0C">
                   <wp:extent cx="2700000" cy="1358019"/>
@@ -5992,7 +6512,7 @@
                           </pic:cNvPicPr>
                         </pic:nvPicPr>
                         <pic:blipFill>
-                          <a:blip r:embed="rId37">
+                          <a:blip r:embed="rId38">
                             <a:extLst>
                               <a:ext uri="{28A0092B-C50C-407E-A947-70E740481C1C}">
                                 <a14:useLocalDpi xmlns:a14="http://schemas.microsoft.com/office/drawing/2010/main" val="0"/>
@@ -6065,7 +6585,7 @@
                           </pic:cNvPicPr>
                         </pic:nvPicPr>
                         <pic:blipFill>
-                          <a:blip r:embed="rId38">
+                          <a:blip r:embed="rId39">
                             <a:extLst>
                               <a:ext uri="{28A0092B-C50C-407E-A947-70E740481C1C}">
                                 <a14:useLocalDpi xmlns:a14="http://schemas.microsoft.com/office/drawing/2010/main" val="0"/>
@@ -6117,7 +6637,7 @@
                 <w:szCs w:val="18"/>
               </w:rPr>
             </w:pPr>
-            <w:bookmarkStart w:id="4" w:name="_Ref48221818"/>
+            <w:bookmarkStart w:id="3" w:name="_Ref48221818"/>
             <w:r>
               <w:rPr>
                 <w:color w:val="000000" w:themeColor="text1"/>
@@ -6167,7 +6687,7 @@
               </w:rPr>
               <w:fldChar w:fldCharType="end"/>
             </w:r>
-            <w:bookmarkEnd w:id="4"/>
+            <w:bookmarkEnd w:id="3"/>
             <w:r>
               <w:rPr>
                 <w:color w:val="000000" w:themeColor="text1"/>
@@ -6242,7 +6762,6 @@
                 <w:noProof/>
                 <w:lang w:eastAsia="en-GB"/>
               </w:rPr>
-              <w:lastRenderedPageBreak/>
               <w:drawing>
                 <wp:inline distT="0" distB="0" distL="0" distR="0" wp14:anchorId="7F40AE1B" wp14:editId="6F6440A9">
                   <wp:extent cx="2690112" cy="1377209"/>
@@ -6261,7 +6780,7 @@
                           </pic:cNvPicPr>
                         </pic:nvPicPr>
                         <pic:blipFill>
-                          <a:blip r:embed="rId39">
+                          <a:blip r:embed="rId40">
                             <a:extLst>
                               <a:ext uri="{28A0092B-C50C-407E-A947-70E740481C1C}">
                                 <a14:useLocalDpi xmlns:a14="http://schemas.microsoft.com/office/drawing/2010/main" val="0"/>
@@ -6334,7 +6853,7 @@
                           </pic:cNvPicPr>
                         </pic:nvPicPr>
                         <pic:blipFill>
-                          <a:blip r:embed="rId40">
+                          <a:blip r:embed="rId41">
                             <a:extLst>
                               <a:ext uri="{28A0092B-C50C-407E-A947-70E740481C1C}">
                                 <a14:useLocalDpi xmlns:a14="http://schemas.microsoft.com/office/drawing/2010/main" val="0"/>
@@ -6386,7 +6905,7 @@
                 <w:szCs w:val="18"/>
               </w:rPr>
             </w:pPr>
-            <w:bookmarkStart w:id="5" w:name="_Ref48221819"/>
+            <w:bookmarkStart w:id="4" w:name="_Ref48221819"/>
             <w:r>
               <w:rPr>
                 <w:color w:val="000000" w:themeColor="text1"/>
@@ -6436,7 +6955,7 @@
               </w:rPr>
               <w:fldChar w:fldCharType="end"/>
             </w:r>
-            <w:bookmarkEnd w:id="5"/>
+            <w:bookmarkEnd w:id="4"/>
             <w:r>
               <w:rPr>
                 <w:color w:val="000000" w:themeColor="text1"/>
@@ -6926,7 +7445,25 @@
           <w:sz w:val="22"/>
           <w:szCs w:val="22"/>
         </w:rPr>
-        <w:t>, as measured by the machine learning-trained tool, PartFind, which is also part of the DCS project</w:t>
+        <w:t xml:space="preserve">, as measured by the machine learning-trained tool, </w:t>
+      </w:r>
+      <w:proofErr w:type="spellStart"/>
+      <w:r>
+        <w:rPr>
+          <w:color w:val="000000" w:themeColor="text1"/>
+          <w:sz w:val="22"/>
+          <w:szCs w:val="22"/>
+        </w:rPr>
+        <w:t>PartFind</w:t>
+      </w:r>
+      <w:proofErr w:type="spellEnd"/>
+      <w:r>
+        <w:rPr>
+          <w:color w:val="000000" w:themeColor="text1"/>
+          <w:sz w:val="22"/>
+          <w:szCs w:val="22"/>
+        </w:rPr>
+        <w:t>, which is also part of the DCS project</w:t>
       </w:r>
       <w:r>
         <w:rPr>
@@ -6936,14 +7473,24 @@
         </w:rPr>
         <w:t xml:space="preserve"> and can be found at </w:t>
       </w:r>
-      <w:hyperlink r:id="rId41" w:history="1">
+      <w:hyperlink r:id="rId42" w:history="1">
+        <w:proofErr w:type="spellStart"/>
         <w:r>
           <w:rPr>
             <w:rStyle w:val="Hyperlink"/>
             <w:sz w:val="22"/>
             <w:szCs w:val="22"/>
           </w:rPr>
-          <w:t>Github here</w:t>
+          <w:t>Github</w:t>
+        </w:r>
+        <w:proofErr w:type="spellEnd"/>
+        <w:r>
+          <w:rPr>
+            <w:rStyle w:val="Hyperlink"/>
+            <w:sz w:val="22"/>
+            <w:szCs w:val="22"/>
+          </w:rPr>
+          <w:t xml:space="preserve"> here</w:t>
         </w:r>
       </w:hyperlink>
       <w:r>
@@ -7142,6 +7689,7 @@
           <w:sz w:val="22"/>
           <w:szCs w:val="22"/>
         </w:rPr>
+        <w:lastRenderedPageBreak/>
         <w:t xml:space="preserve">“blocking”, </w:t>
       </w:r>
       <w:r>
@@ -7238,7 +7786,25 @@
           <w:sz w:val="22"/>
           <w:szCs w:val="22"/>
         </w:rPr>
-        <w:t>. One or more of StrEmbed’s view may then change as the lattice is updated.</w:t>
+        <w:t xml:space="preserve">. One or more of </w:t>
+      </w:r>
+      <w:proofErr w:type="spellStart"/>
+      <w:r>
+        <w:rPr>
+          <w:color w:val="000000" w:themeColor="text1"/>
+          <w:sz w:val="22"/>
+          <w:szCs w:val="22"/>
+        </w:rPr>
+        <w:t>StrEmbed’s</w:t>
+      </w:r>
+      <w:proofErr w:type="spellEnd"/>
+      <w:r>
+        <w:rPr>
+          <w:color w:val="000000" w:themeColor="text1"/>
+          <w:sz w:val="22"/>
+          <w:szCs w:val="22"/>
+        </w:rPr>
+        <w:t xml:space="preserve"> view may then change as the lattice is updated.</w:t>
       </w:r>
     </w:p>
     <w:p>
@@ -7333,71 +7899,11 @@
                 <w:szCs w:val="18"/>
                 <w:lang w:eastAsia="en-GB"/>
               </w:rPr>
-              <w:lastRenderedPageBreak/>
               <w:drawing>
                 <wp:inline distT="0" distB="0" distL="0" distR="0" wp14:anchorId="53DE08CF" wp14:editId="65B48BFB">
                   <wp:extent cx="1643512" cy="2381415"/>
                   <wp:effectExtent l="0" t="0" r="0" b="0"/>
                   <wp:docPr id="29" name="Picture 29"/>
-                  <wp:cNvGraphicFramePr>
-                    <a:graphicFrameLocks xmlns:a="http://schemas.openxmlformats.org/drawingml/2006/main" noChangeAspect="1"/>
-                  </wp:cNvGraphicFramePr>
-                  <a:graphic xmlns:a="http://schemas.openxmlformats.org/drawingml/2006/main">
-                    <a:graphicData uri="http://schemas.openxmlformats.org/drawingml/2006/picture">
-                      <pic:pic xmlns:pic="http://schemas.openxmlformats.org/drawingml/2006/picture">
-                        <pic:nvPicPr>
-                          <pic:cNvPr id="1" name=""/>
-                          <pic:cNvPicPr/>
-                        </pic:nvPicPr>
-                        <pic:blipFill>
-                          <a:blip r:embed="rId42"/>
-                          <a:stretch>
-                            <a:fillRect/>
-                          </a:stretch>
-                        </pic:blipFill>
-                        <pic:spPr>
-                          <a:xfrm>
-                            <a:off x="0" y="0"/>
-                            <a:ext cx="1645676" cy="2384551"/>
-                          </a:xfrm>
-                          <a:prstGeom prst="rect">
-                            <a:avLst/>
-                          </a:prstGeom>
-                        </pic:spPr>
-                      </pic:pic>
-                    </a:graphicData>
-                  </a:graphic>
-                </wp:inline>
-              </w:drawing>
-            </w:r>
-          </w:p>
-        </w:tc>
-        <w:tc>
-          <w:tcPr>
-            <w:tcW w:w="6377" w:type="dxa"/>
-            <w:vAlign w:val="center"/>
-          </w:tcPr>
-          <w:p>
-            <w:pPr>
-              <w:spacing w:after="0" w:line="360" w:lineRule="auto"/>
-              <w:jc w:val="center"/>
-              <w:rPr>
-                <w:rFonts w:ascii="Cambria" w:eastAsiaTheme="minorHAnsi" w:hAnsi="Cambria" w:cstheme="minorBidi"/>
-                <w:noProof/>
-                <w:lang w:eastAsia="en-GB"/>
-              </w:rPr>
-            </w:pPr>
-            <w:r>
-              <w:rPr>
-                <w:rFonts w:ascii="Cambria" w:eastAsiaTheme="minorHAnsi" w:hAnsi="Cambria" w:cstheme="minorBidi"/>
-                <w:noProof/>
-                <w:lang w:eastAsia="en-GB"/>
-              </w:rPr>
-              <w:drawing>
-                <wp:inline distT="0" distB="0" distL="0" distR="0" wp14:anchorId="629294A7" wp14:editId="29697DF4">
-                  <wp:extent cx="3388923" cy="1894388"/>
-                  <wp:effectExtent l="0" t="0" r="2540" b="0"/>
-                  <wp:docPr id="30" name="Picture 30"/>
                   <wp:cNvGraphicFramePr>
                     <a:graphicFrameLocks xmlns:a="http://schemas.openxmlformats.org/drawingml/2006/main" noChangeAspect="1"/>
                   </wp:cNvGraphicFramePr>
@@ -7417,6 +7923,65 @@
                         <pic:spPr>
                           <a:xfrm>
                             <a:off x="0" y="0"/>
+                            <a:ext cx="1645676" cy="2384551"/>
+                          </a:xfrm>
+                          <a:prstGeom prst="rect">
+                            <a:avLst/>
+                          </a:prstGeom>
+                        </pic:spPr>
+                      </pic:pic>
+                    </a:graphicData>
+                  </a:graphic>
+                </wp:inline>
+              </w:drawing>
+            </w:r>
+          </w:p>
+        </w:tc>
+        <w:tc>
+          <w:tcPr>
+            <w:tcW w:w="6377" w:type="dxa"/>
+            <w:vAlign w:val="center"/>
+          </w:tcPr>
+          <w:p>
+            <w:pPr>
+              <w:spacing w:after="0" w:line="360" w:lineRule="auto"/>
+              <w:jc w:val="center"/>
+              <w:rPr>
+                <w:rFonts w:ascii="Cambria" w:eastAsiaTheme="minorHAnsi" w:hAnsi="Cambria" w:cstheme="minorBidi"/>
+                <w:noProof/>
+                <w:lang w:eastAsia="en-GB"/>
+              </w:rPr>
+            </w:pPr>
+            <w:r>
+              <w:rPr>
+                <w:rFonts w:ascii="Cambria" w:eastAsiaTheme="minorHAnsi" w:hAnsi="Cambria" w:cstheme="minorBidi"/>
+                <w:noProof/>
+                <w:lang w:eastAsia="en-GB"/>
+              </w:rPr>
+              <w:drawing>
+                <wp:inline distT="0" distB="0" distL="0" distR="0" wp14:anchorId="629294A7" wp14:editId="29697DF4">
+                  <wp:extent cx="3388923" cy="1894388"/>
+                  <wp:effectExtent l="0" t="0" r="2540" b="0"/>
+                  <wp:docPr id="30" name="Picture 30"/>
+                  <wp:cNvGraphicFramePr>
+                    <a:graphicFrameLocks xmlns:a="http://schemas.openxmlformats.org/drawingml/2006/main" noChangeAspect="1"/>
+                  </wp:cNvGraphicFramePr>
+                  <a:graphic xmlns:a="http://schemas.openxmlformats.org/drawingml/2006/main">
+                    <a:graphicData uri="http://schemas.openxmlformats.org/drawingml/2006/picture">
+                      <pic:pic xmlns:pic="http://schemas.openxmlformats.org/drawingml/2006/picture">
+                        <pic:nvPicPr>
+                          <pic:cNvPr id="1" name=""/>
+                          <pic:cNvPicPr/>
+                        </pic:nvPicPr>
+                        <pic:blipFill>
+                          <a:blip r:embed="rId44"/>
+                          <a:stretch>
+                            <a:fillRect/>
+                          </a:stretch>
+                        </pic:blipFill>
+                        <pic:spPr>
+                          <a:xfrm>
+                            <a:off x="0" y="0"/>
                             <a:ext cx="3392891" cy="1896606"/>
                           </a:xfrm>
                           <a:prstGeom prst="rect">
@@ -7449,7 +8014,7 @@
                 <w:szCs w:val="18"/>
               </w:rPr>
             </w:pPr>
-            <w:bookmarkStart w:id="6" w:name="_Ref108017921"/>
+            <w:bookmarkStart w:id="5" w:name="_Ref108017921"/>
             <w:r>
               <w:rPr>
                 <w:color w:val="000000" w:themeColor="text1"/>
@@ -7499,7 +8064,7 @@
               </w:rPr>
               <w:fldChar w:fldCharType="end"/>
             </w:r>
-            <w:bookmarkEnd w:id="6"/>
+            <w:bookmarkEnd w:id="5"/>
             <w:r>
               <w:rPr>
                 <w:color w:val="000000" w:themeColor="text1"/>
@@ -7692,7 +8257,25 @@
           <w:sz w:val="22"/>
           <w:szCs w:val="22"/>
         </w:rPr>
-        <w:t>Second, you may export individual assemblies as StrEmbed-specific .asy files, which can then be loaded later.</w:t>
+        <w:t>Second, you may export individual assemblies as StrEmbed-specific .</w:t>
+      </w:r>
+      <w:proofErr w:type="spellStart"/>
+      <w:r>
+        <w:rPr>
+          <w:color w:val="000000" w:themeColor="text1"/>
+          <w:sz w:val="22"/>
+          <w:szCs w:val="22"/>
+        </w:rPr>
+        <w:t>asy</w:t>
+      </w:r>
+      <w:proofErr w:type="spellEnd"/>
+      <w:r>
+        <w:rPr>
+          <w:color w:val="000000" w:themeColor="text1"/>
+          <w:sz w:val="22"/>
+          <w:szCs w:val="22"/>
+        </w:rPr>
+        <w:t xml:space="preserve"> files, which can then be loaded later.</w:t>
       </w:r>
       <w:r>
         <w:rPr>
@@ -7787,13 +8370,23 @@
         </w:rPr>
         <w:t xml:space="preserve"> are </w:t>
       </w:r>
-      <w:r>
-        <w:rPr>
-          <w:color w:val="000000" w:themeColor="text1"/>
-          <w:sz w:val="22"/>
-          <w:szCs w:val="22"/>
-        </w:rPr>
-        <w:t xml:space="preserve">Prof. </w:t>
+      <w:proofErr w:type="spellStart"/>
+      <w:r>
+        <w:rPr>
+          <w:color w:val="000000" w:themeColor="text1"/>
+          <w:sz w:val="22"/>
+          <w:szCs w:val="22"/>
+        </w:rPr>
+        <w:t>Prof.</w:t>
+      </w:r>
+      <w:proofErr w:type="spellEnd"/>
+      <w:r>
+        <w:rPr>
+          <w:color w:val="000000" w:themeColor="text1"/>
+          <w:sz w:val="22"/>
+          <w:szCs w:val="22"/>
+        </w:rPr>
+        <w:t xml:space="preserve"> </w:t>
       </w:r>
       <w:r>
         <w:rPr>
@@ -7803,13 +8396,23 @@
         </w:rPr>
         <w:t xml:space="preserve">Alison McKay, </w:t>
       </w:r>
-      <w:r>
-        <w:rPr>
-          <w:color w:val="000000" w:themeColor="text1"/>
-          <w:sz w:val="22"/>
-          <w:szCs w:val="22"/>
-        </w:rPr>
-        <w:t xml:space="preserve">Prof. </w:t>
+      <w:proofErr w:type="spellStart"/>
+      <w:r>
+        <w:rPr>
+          <w:color w:val="000000" w:themeColor="text1"/>
+          <w:sz w:val="22"/>
+          <w:szCs w:val="22"/>
+        </w:rPr>
+        <w:t>Prof.</w:t>
+      </w:r>
+      <w:proofErr w:type="spellEnd"/>
+      <w:r>
+        <w:rPr>
+          <w:color w:val="000000" w:themeColor="text1"/>
+          <w:sz w:val="22"/>
+          <w:szCs w:val="22"/>
+        </w:rPr>
+        <w:t xml:space="preserve"> </w:t>
       </w:r>
       <w:r>
         <w:rPr>
@@ -7819,13 +8422,23 @@
         </w:rPr>
         <w:t xml:space="preserve">David Hogg, </w:t>
       </w:r>
-      <w:r>
-        <w:rPr>
-          <w:color w:val="000000" w:themeColor="text1"/>
-          <w:sz w:val="22"/>
-          <w:szCs w:val="22"/>
-        </w:rPr>
-        <w:t xml:space="preserve">Prof. </w:t>
+      <w:proofErr w:type="spellStart"/>
+      <w:r>
+        <w:rPr>
+          <w:color w:val="000000" w:themeColor="text1"/>
+          <w:sz w:val="22"/>
+          <w:szCs w:val="22"/>
+        </w:rPr>
+        <w:t>Prof.</w:t>
+      </w:r>
+      <w:proofErr w:type="spellEnd"/>
+      <w:r>
+        <w:rPr>
+          <w:color w:val="000000" w:themeColor="text1"/>
+          <w:sz w:val="22"/>
+          <w:szCs w:val="22"/>
+        </w:rPr>
+        <w:t xml:space="preserve"> </w:t>
       </w:r>
       <w:r>
         <w:rPr>
@@ -7835,13 +8448,23 @@
         </w:rPr>
         <w:t xml:space="preserve">Alan de Pennington, </w:t>
       </w:r>
-      <w:r>
-        <w:rPr>
-          <w:color w:val="000000" w:themeColor="text1"/>
-          <w:sz w:val="22"/>
-          <w:szCs w:val="22"/>
-        </w:rPr>
-        <w:t xml:space="preserve">Dr. </w:t>
+      <w:proofErr w:type="spellStart"/>
+      <w:r>
+        <w:rPr>
+          <w:color w:val="000000" w:themeColor="text1"/>
+          <w:sz w:val="22"/>
+          <w:szCs w:val="22"/>
+        </w:rPr>
+        <w:t>Dr.</w:t>
+      </w:r>
+      <w:proofErr w:type="spellEnd"/>
+      <w:r>
+        <w:rPr>
+          <w:color w:val="000000" w:themeColor="text1"/>
+          <w:sz w:val="22"/>
+          <w:szCs w:val="22"/>
+        </w:rPr>
+        <w:t xml:space="preserve"> </w:t>
       </w:r>
       <w:r>
         <w:rPr>
@@ -7851,13 +8474,23 @@
         </w:rPr>
         <w:t xml:space="preserve">Mark Robinson, </w:t>
       </w:r>
-      <w:r>
-        <w:rPr>
-          <w:color w:val="000000" w:themeColor="text1"/>
-          <w:sz w:val="22"/>
-          <w:szCs w:val="22"/>
-        </w:rPr>
-        <w:t xml:space="preserve">Dr. </w:t>
+      <w:proofErr w:type="spellStart"/>
+      <w:r>
+        <w:rPr>
+          <w:color w:val="000000" w:themeColor="text1"/>
+          <w:sz w:val="22"/>
+          <w:szCs w:val="22"/>
+        </w:rPr>
+        <w:t>Dr.</w:t>
+      </w:r>
+      <w:proofErr w:type="spellEnd"/>
+      <w:r>
+        <w:rPr>
+          <w:color w:val="000000" w:themeColor="text1"/>
+          <w:sz w:val="22"/>
+          <w:szCs w:val="22"/>
+        </w:rPr>
+        <w:t xml:space="preserve"> </w:t>
       </w:r>
       <w:r>
         <w:rPr>
@@ -7867,13 +8500,23 @@
         </w:rPr>
         <w:t xml:space="preserve">Tiziana Callari, </w:t>
       </w:r>
-      <w:r>
-        <w:rPr>
-          <w:color w:val="000000" w:themeColor="text1"/>
-          <w:sz w:val="22"/>
-          <w:szCs w:val="22"/>
-        </w:rPr>
-        <w:t xml:space="preserve">Dr. </w:t>
+      <w:proofErr w:type="spellStart"/>
+      <w:r>
+        <w:rPr>
+          <w:color w:val="000000" w:themeColor="text1"/>
+          <w:sz w:val="22"/>
+          <w:szCs w:val="22"/>
+        </w:rPr>
+        <w:t>Dr.</w:t>
+      </w:r>
+      <w:proofErr w:type="spellEnd"/>
+      <w:r>
+        <w:rPr>
+          <w:color w:val="000000" w:themeColor="text1"/>
+          <w:sz w:val="22"/>
+          <w:szCs w:val="22"/>
+        </w:rPr>
+        <w:t xml:space="preserve"> </w:t>
       </w:r>
       <w:r>
         <w:rPr>
@@ -7883,13 +8526,23 @@
         </w:rPr>
         <w:t xml:space="preserve">Hau Hing Chau, </w:t>
       </w:r>
-      <w:r>
-        <w:rPr>
-          <w:color w:val="000000" w:themeColor="text1"/>
-          <w:sz w:val="22"/>
-          <w:szCs w:val="22"/>
-        </w:rPr>
-        <w:t xml:space="preserve">Dr. </w:t>
+      <w:proofErr w:type="spellStart"/>
+      <w:r>
+        <w:rPr>
+          <w:color w:val="000000" w:themeColor="text1"/>
+          <w:sz w:val="22"/>
+          <w:szCs w:val="22"/>
+        </w:rPr>
+        <w:t>Dr.</w:t>
+      </w:r>
+      <w:proofErr w:type="spellEnd"/>
+      <w:r>
+        <w:rPr>
+          <w:color w:val="000000" w:themeColor="text1"/>
+          <w:sz w:val="22"/>
+          <w:szCs w:val="22"/>
+        </w:rPr>
+        <w:t xml:space="preserve"> </w:t>
       </w:r>
       <w:r>
         <w:rPr>
@@ -7915,13 +8568,23 @@
         </w:rPr>
         <w:t xml:space="preserve">and </w:t>
       </w:r>
-      <w:r>
-        <w:rPr>
-          <w:color w:val="000000" w:themeColor="text1"/>
-          <w:sz w:val="22"/>
-          <w:szCs w:val="22"/>
-        </w:rPr>
-        <w:t xml:space="preserve">Dr. </w:t>
+      <w:proofErr w:type="spellStart"/>
+      <w:r>
+        <w:rPr>
+          <w:color w:val="000000" w:themeColor="text1"/>
+          <w:sz w:val="22"/>
+          <w:szCs w:val="22"/>
+        </w:rPr>
+        <w:t>Dr.</w:t>
+      </w:r>
+      <w:proofErr w:type="spellEnd"/>
+      <w:r>
+        <w:rPr>
+          <w:color w:val="000000" w:themeColor="text1"/>
+          <w:sz w:val="22"/>
+          <w:szCs w:val="22"/>
+        </w:rPr>
+        <w:t xml:space="preserve"> </w:t>
       </w:r>
       <w:r>
         <w:rPr>
@@ -7992,6 +8655,7 @@
           <w:sz w:val="22"/>
           <w:szCs w:val="22"/>
         </w:rPr>
+        <w:lastRenderedPageBreak/>
         <w:t>Known b</w:t>
       </w:r>
       <w:r>
@@ -8000,9 +8664,27 @@
           <w:sz w:val="22"/>
           <w:szCs w:val="22"/>
         </w:rPr>
-        <w:t xml:space="preserve">ugs and issues are tracked at the Github repository </w:t>
-      </w:r>
-      <w:hyperlink r:id="rId44" w:history="1">
+        <w:t xml:space="preserve">ugs and issues are tracked at the </w:t>
+      </w:r>
+      <w:proofErr w:type="spellStart"/>
+      <w:r>
+        <w:rPr>
+          <w:color w:val="000000" w:themeColor="text1"/>
+          <w:sz w:val="22"/>
+          <w:szCs w:val="22"/>
+        </w:rPr>
+        <w:t>Github</w:t>
+      </w:r>
+      <w:proofErr w:type="spellEnd"/>
+      <w:r>
+        <w:rPr>
+          <w:color w:val="000000" w:themeColor="text1"/>
+          <w:sz w:val="22"/>
+          <w:szCs w:val="22"/>
+        </w:rPr>
+        <w:t xml:space="preserve"> repository </w:t>
+      </w:r>
+      <w:hyperlink r:id="rId45" w:history="1">
         <w:r>
           <w:rPr>
             <w:rStyle w:val="Hyperlink"/>
@@ -8247,7 +8929,7 @@
           <w:szCs w:val="22"/>
         </w:rPr>
       </w:pPr>
-      <w:hyperlink r:id="rId45" w:history="1">
+      <w:hyperlink r:id="rId46" w:history="1">
         <w:r>
           <w:rPr>
             <w:rStyle w:val="Hyperlink"/>
@@ -8281,7 +8963,6 @@
         <w:rPr>
           <w:color w:val="000000" w:themeColor="text1"/>
         </w:rPr>
-        <w:lastRenderedPageBreak/>
         <w:br w:type="page"/>
       </w:r>
     </w:p>
@@ -8317,7 +8998,33 @@
           <w:sz w:val="22"/>
           <w:szCs w:val="22"/>
         </w:rPr>
-        <w:t xml:space="preserve">StrEmbed-6-1 uses the Wxpython module for its graphical user interface (GUI), a kind of event-driven system in which the application reacts to user’s interactions </w:t>
+        <w:t>StrEmbed</w:t>
+      </w:r>
+      <w:r>
+        <w:rPr>
+          <w:color w:val="000000" w:themeColor="text1"/>
+          <w:sz w:val="22"/>
+          <w:szCs w:val="22"/>
+        </w:rPr>
+        <w:t xml:space="preserve"> uses the </w:t>
+      </w:r>
+      <w:proofErr w:type="spellStart"/>
+      <w:r>
+        <w:rPr>
+          <w:color w:val="000000" w:themeColor="text1"/>
+          <w:sz w:val="22"/>
+          <w:szCs w:val="22"/>
+        </w:rPr>
+        <w:t>Wxpython</w:t>
+      </w:r>
+      <w:proofErr w:type="spellEnd"/>
+      <w:r>
+        <w:rPr>
+          <w:color w:val="000000" w:themeColor="text1"/>
+          <w:sz w:val="22"/>
+          <w:szCs w:val="22"/>
+        </w:rPr>
+        <w:t xml:space="preserve"> module for its graphical user interface (GUI), a kind of event-driven system in which the application reacts to user’s interactions </w:t>
       </w:r>
       <w:r>
         <w:rPr>
@@ -8335,13 +9042,41 @@
         </w:rPr>
         <w:t xml:space="preserve"> the mouse and keyboard. </w:t>
       </w:r>
-      <w:r>
-        <w:rPr>
-          <w:color w:val="000000" w:themeColor="text1"/>
-          <w:sz w:val="22"/>
-          <w:szCs w:val="22"/>
-        </w:rPr>
-        <w:t xml:space="preserve">StrEmbed’s GUI has multiple views, currently the parts, selector, 3D and lattice views. A user interacts with an object in one view, and the effects of the interaction must be propagated to all. This </w:t>
+      <w:proofErr w:type="spellStart"/>
+      <w:r>
+        <w:rPr>
+          <w:color w:val="000000" w:themeColor="text1"/>
+          <w:sz w:val="22"/>
+          <w:szCs w:val="22"/>
+        </w:rPr>
+        <w:t>StrEmbed’s</w:t>
+      </w:r>
+      <w:proofErr w:type="spellEnd"/>
+      <w:r>
+        <w:rPr>
+          <w:color w:val="000000" w:themeColor="text1"/>
+          <w:sz w:val="22"/>
+          <w:szCs w:val="22"/>
+        </w:rPr>
+        <w:t xml:space="preserve"> GUI has multiple views, currently the parts, </w:t>
+      </w:r>
+      <w:proofErr w:type="gramStart"/>
+      <w:r>
+        <w:rPr>
+          <w:color w:val="000000" w:themeColor="text1"/>
+          <w:sz w:val="22"/>
+          <w:szCs w:val="22"/>
+        </w:rPr>
+        <w:t>selector</w:t>
+      </w:r>
+      <w:proofErr w:type="gramEnd"/>
+      <w:r>
+        <w:rPr>
+          <w:color w:val="000000" w:themeColor="text1"/>
+          <w:sz w:val="22"/>
+          <w:szCs w:val="22"/>
+        </w:rPr>
+        <w:t xml:space="preserve">, 3D and lattice views. A user interacts with an object in one view, and the effects of the interaction must be propagated to all. This </w:t>
       </w:r>
       <w:r>
         <w:rPr>
@@ -8463,7 +9198,7 @@
                 <w:szCs w:val="20"/>
               </w:rPr>
             </w:pPr>
-            <w:bookmarkStart w:id="7" w:name="_Ref88733474"/>
+            <w:bookmarkStart w:id="6" w:name="_Ref88733474"/>
             <w:r>
               <w:rPr>
                 <w:rFonts w:cstheme="minorHAnsi"/>
@@ -8519,7 +9254,7 @@
               </w:rPr>
               <w:fldChar w:fldCharType="end"/>
             </w:r>
-            <w:bookmarkEnd w:id="7"/>
+            <w:bookmarkEnd w:id="6"/>
             <w:r>
               <w:rPr>
                 <w:rFonts w:cstheme="minorHAnsi"/>
@@ -9757,7 +10492,7 @@
                 <w:szCs w:val="20"/>
               </w:rPr>
             </w:pPr>
-            <w:bookmarkStart w:id="8" w:name="_Ref88733579"/>
+            <w:bookmarkStart w:id="7" w:name="_Ref88733579"/>
             <w:r>
               <w:rPr>
                 <w:rFonts w:cstheme="minorHAnsi"/>
@@ -9813,7 +10548,7 @@
               </w:rPr>
               <w:fldChar w:fldCharType="end"/>
             </w:r>
-            <w:bookmarkEnd w:id="8"/>
+            <w:bookmarkEnd w:id="7"/>
             <w:r>
               <w:rPr>
                 <w:rFonts w:cstheme="minorHAnsi"/>
@@ -9823,6 +10558,7 @@
               </w:rPr>
               <w:t xml:space="preserve">: Identities/method of computation of key sets for each view; IDS is set of nodes that user interacted with; </w:t>
             </w:r>
+            <w:proofErr w:type="spellStart"/>
             <w:r>
               <w:rPr>
                 <w:rFonts w:cstheme="minorHAnsi"/>
@@ -9833,15 +10569,37 @@
               </w:rPr>
               <w:t>selected_items</w:t>
             </w:r>
-            <w:r>
-              <w:rPr>
-                <w:rFonts w:cstheme="minorHAnsi"/>
-                <w:color w:val="000000" w:themeColor="text1"/>
-                <w:sz w:val="20"/>
-                <w:szCs w:val="20"/>
-              </w:rPr>
-              <w:t xml:space="preserve"> is a method within StrEmbed that retieves all selected items from the parts view. Function </w:t>
-            </w:r>
+            <w:proofErr w:type="spellEnd"/>
+            <w:r>
+              <w:rPr>
+                <w:rFonts w:cstheme="minorHAnsi"/>
+                <w:color w:val="000000" w:themeColor="text1"/>
+                <w:sz w:val="20"/>
+                <w:szCs w:val="20"/>
+              </w:rPr>
+              <w:t xml:space="preserve"> is a method within StrEmbed that </w:t>
+            </w:r>
+            <w:proofErr w:type="spellStart"/>
+            <w:r>
+              <w:rPr>
+                <w:rFonts w:cstheme="minorHAnsi"/>
+                <w:color w:val="000000" w:themeColor="text1"/>
+                <w:sz w:val="20"/>
+                <w:szCs w:val="20"/>
+              </w:rPr>
+              <w:t>retieves</w:t>
+            </w:r>
+            <w:proofErr w:type="spellEnd"/>
+            <w:r>
+              <w:rPr>
+                <w:rFonts w:cstheme="minorHAnsi"/>
+                <w:color w:val="000000" w:themeColor="text1"/>
+                <w:sz w:val="20"/>
+                <w:szCs w:val="20"/>
+              </w:rPr>
+              <w:t xml:space="preserve"> all selected items from the parts view. Function </w:t>
+            </w:r>
+            <w:proofErr w:type="spellStart"/>
             <w:r>
               <w:rPr>
                 <w:rFonts w:cstheme="minorHAnsi"/>
@@ -9852,6 +10610,7 @@
               </w:rPr>
               <w:t>get_NS</w:t>
             </w:r>
+            <w:proofErr w:type="spellEnd"/>
             <w:r>
               <w:rPr>
                 <w:rFonts w:cstheme="minorHAnsi"/>
@@ -10226,6 +10985,7 @@
                 <w:szCs w:val="20"/>
               </w:rPr>
             </w:pPr>
+            <w:proofErr w:type="spellStart"/>
             <w:r>
               <w:rPr>
                 <w:rFonts w:cstheme="minorHAnsi"/>
@@ -10236,6 +10996,7 @@
               </w:rPr>
               <w:t>selected_items</w:t>
             </w:r>
+            <w:proofErr w:type="spellEnd"/>
           </w:p>
         </w:tc>
         <w:tc>
@@ -10275,6 +11036,7 @@
                 <w:szCs w:val="20"/>
               </w:rPr>
             </w:pPr>
+            <w:proofErr w:type="spellStart"/>
             <w:r>
               <w:rPr>
                 <w:rFonts w:cstheme="minorHAnsi"/>
@@ -10285,6 +11047,7 @@
               </w:rPr>
               <w:t>get_NS</w:t>
             </w:r>
+            <w:proofErr w:type="spellEnd"/>
             <w:r>
               <w:rPr>
                 <w:rFonts w:cstheme="minorHAnsi"/>
@@ -10313,6 +11076,7 @@
               </w:rPr>
               <w:t xml:space="preserve"> = T, </w:t>
             </w:r>
+            <w:proofErr w:type="spellStart"/>
             <w:r>
               <w:rPr>
                 <w:rFonts w:cstheme="minorHAnsi"/>
@@ -10323,6 +11087,7 @@
               </w:rPr>
               <w:t>select_children</w:t>
             </w:r>
+            <w:proofErr w:type="spellEnd"/>
             <w:r>
               <w:rPr>
                 <w:rFonts w:cstheme="minorHAnsi"/>
@@ -10424,6 +11189,7 @@
                 <w:szCs w:val="20"/>
               </w:rPr>
             </w:pPr>
+            <w:proofErr w:type="spellStart"/>
             <w:r>
               <w:rPr>
                 <w:rFonts w:cstheme="minorHAnsi"/>
@@ -10434,6 +11200,7 @@
               </w:rPr>
               <w:t>selected_items</w:t>
             </w:r>
+            <w:proofErr w:type="spellEnd"/>
           </w:p>
         </w:tc>
         <w:tc>
@@ -10473,6 +11240,7 @@
                 <w:szCs w:val="20"/>
               </w:rPr>
             </w:pPr>
+            <w:proofErr w:type="spellStart"/>
             <w:r>
               <w:rPr>
                 <w:rFonts w:cstheme="minorHAnsi"/>
@@ -10483,6 +11251,7 @@
               </w:rPr>
               <w:t>get_NS</w:t>
             </w:r>
+            <w:proofErr w:type="spellEnd"/>
             <w:r>
               <w:rPr>
                 <w:rFonts w:cstheme="minorHAnsi"/>
@@ -10511,6 +11280,7 @@
               </w:rPr>
               <w:t xml:space="preserve"> = T/F, </w:t>
             </w:r>
+            <w:proofErr w:type="spellStart"/>
             <w:r>
               <w:rPr>
                 <w:rFonts w:cstheme="minorHAnsi"/>
@@ -10521,6 +11291,7 @@
               </w:rPr>
               <w:t>select_children</w:t>
             </w:r>
+            <w:proofErr w:type="spellEnd"/>
             <w:r>
               <w:rPr>
                 <w:rFonts w:cstheme="minorHAnsi"/>
@@ -10622,6 +11393,7 @@
                 <w:szCs w:val="20"/>
               </w:rPr>
             </w:pPr>
+            <w:proofErr w:type="spellStart"/>
             <w:r>
               <w:rPr>
                 <w:rFonts w:cstheme="minorHAnsi"/>
@@ -10632,6 +11404,7 @@
               </w:rPr>
               <w:t>selected_items</w:t>
             </w:r>
+            <w:proofErr w:type="spellEnd"/>
           </w:p>
         </w:tc>
         <w:tc>
@@ -10691,6 +11464,7 @@
                 <w:szCs w:val="20"/>
               </w:rPr>
             </w:pPr>
+            <w:proofErr w:type="spellStart"/>
             <w:r>
               <w:rPr>
                 <w:rFonts w:cstheme="minorHAnsi"/>
@@ -10701,6 +11475,7 @@
               </w:rPr>
               <w:t>get_NS</w:t>
             </w:r>
+            <w:proofErr w:type="spellEnd"/>
             <w:r>
               <w:rPr>
                 <w:rFonts w:cstheme="minorHAnsi"/>
@@ -10729,6 +11504,7 @@
               </w:rPr>
               <w:t xml:space="preserve"> = T, </w:t>
             </w:r>
+            <w:proofErr w:type="spellStart"/>
             <w:r>
               <w:rPr>
                 <w:rFonts w:cstheme="minorHAnsi"/>
@@ -10739,6 +11515,7 @@
               </w:rPr>
               <w:t>select_children</w:t>
             </w:r>
+            <w:proofErr w:type="spellEnd"/>
             <w:r>
               <w:rPr>
                 <w:rFonts w:cstheme="minorHAnsi"/>
@@ -10840,6 +11617,7 @@
                 <w:szCs w:val="20"/>
               </w:rPr>
             </w:pPr>
+            <w:proofErr w:type="spellStart"/>
             <w:r>
               <w:rPr>
                 <w:rFonts w:cstheme="minorHAnsi"/>
@@ -10850,6 +11628,7 @@
               </w:rPr>
               <w:t>selected_items</w:t>
             </w:r>
+            <w:proofErr w:type="spellEnd"/>
             <w:r>
               <w:rPr>
                 <w:rFonts w:cstheme="minorHAnsi"/>
@@ -10875,6 +11654,7 @@
                 <w:szCs w:val="20"/>
               </w:rPr>
             </w:pPr>
+            <w:proofErr w:type="spellStart"/>
             <w:r>
               <w:rPr>
                 <w:rFonts w:cstheme="minorHAnsi"/>
@@ -10885,6 +11665,7 @@
               </w:rPr>
               <w:t>selected_items</w:t>
             </w:r>
+            <w:proofErr w:type="spellEnd"/>
             <w:r>
               <w:rPr>
                 <w:rFonts w:cstheme="minorHAnsi"/>
@@ -11111,6 +11892,7 @@
               </w:rPr>
               <w:t xml:space="preserve">(3) NS in parts view depends on whether </w:t>
             </w:r>
+            <w:proofErr w:type="spellStart"/>
             <w:r>
               <w:rPr>
                 <w:rFonts w:cstheme="minorHAnsi"/>
@@ -11121,6 +11903,7 @@
               </w:rPr>
               <w:t>select_children</w:t>
             </w:r>
+            <w:proofErr w:type="spellEnd"/>
             <w:r>
               <w:rPr>
                 <w:rFonts w:cstheme="minorHAnsi"/>
@@ -11142,6 +11925,7 @@
       <w:r>
         <w:t xml:space="preserve">for the function </w:t>
       </w:r>
+      <w:proofErr w:type="spellStart"/>
       <w:r>
         <w:rPr>
           <w:i/>
@@ -11154,6 +11938,7 @@
         </w:rPr>
         <w:t>t_NS</w:t>
       </w:r>
+      <w:proofErr w:type="spellEnd"/>
       <w:r>
         <w:t xml:space="preserve">, which computes </w:t>
       </w:r>
@@ -11275,6 +12060,7 @@
               <w:lastRenderedPageBreak/>
               <w:t xml:space="preserve">function </w:t>
             </w:r>
+            <w:proofErr w:type="spellStart"/>
             <w:r>
               <w:rPr>
                 <w:i/>
@@ -11291,6 +12077,7 @@
               </w:rPr>
               <w:t>NS</w:t>
             </w:r>
+            <w:proofErr w:type="spellEnd"/>
             <w:r>
               <w:rPr>
                 <w:sz w:val="20"/>
@@ -11327,6 +12114,7 @@
               </w:rPr>
               <w:t xml:space="preserve"> = T/F, </w:t>
             </w:r>
+            <w:proofErr w:type="spellStart"/>
             <w:r>
               <w:rPr>
                 <w:i/>
@@ -11335,6 +12123,7 @@
               </w:rPr>
               <w:t>select_children</w:t>
             </w:r>
+            <w:proofErr w:type="spellEnd"/>
             <w:r>
               <w:rPr>
                 <w:sz w:val="20"/>
@@ -11687,6 +12476,7 @@
               </w:rPr>
               <w:t xml:space="preserve">if </w:t>
             </w:r>
+            <w:proofErr w:type="spellStart"/>
             <w:r>
               <w:rPr>
                 <w:i/>
@@ -11695,6 +12485,7 @@
               </w:rPr>
               <w:t>select_children</w:t>
             </w:r>
+            <w:proofErr w:type="spellEnd"/>
             <w:r>
               <w:rPr>
                 <w:sz w:val="20"/>
@@ -12010,6 +12801,7 @@
               </w:rPr>
               <w:t xml:space="preserve">if </w:t>
             </w:r>
+            <w:proofErr w:type="spellStart"/>
             <w:r>
               <w:rPr>
                 <w:i/>
@@ -12018,6 +12810,7 @@
               </w:rPr>
               <w:t>select_children</w:t>
             </w:r>
+            <w:proofErr w:type="spellEnd"/>
             <w:r>
               <w:rPr>
                 <w:sz w:val="20"/>
@@ -12458,6 +13251,7 @@
               <w:tab/>
               <w:t xml:space="preserve">if </w:t>
             </w:r>
+            <w:proofErr w:type="spellStart"/>
             <w:r>
               <w:rPr>
                 <w:i/>
@@ -12466,6 +13260,7 @@
               </w:rPr>
               <w:t>select_children</w:t>
             </w:r>
+            <w:proofErr w:type="spellEnd"/>
             <w:r>
               <w:rPr>
                 <w:sz w:val="20"/>
@@ -12608,7 +13403,7 @@
                 <w:szCs w:val="20"/>
               </w:rPr>
             </w:pPr>
-            <w:bookmarkStart w:id="9" w:name="_Ref88731737"/>
+            <w:bookmarkStart w:id="8" w:name="_Ref88731737"/>
             <w:r>
               <w:rPr>
                 <w:rFonts w:cstheme="minorHAnsi"/>
@@ -12664,7 +13459,7 @@
               </w:rPr>
               <w:fldChar w:fldCharType="end"/>
             </w:r>
-            <w:bookmarkEnd w:id="9"/>
+            <w:bookmarkEnd w:id="8"/>
             <w:r>
               <w:rPr>
                 <w:rFonts w:cstheme="minorHAnsi"/>
@@ -12693,6 +13488,7 @@
               </w:rPr>
               <w:t xml:space="preserve"> and </w:t>
             </w:r>
+            <w:proofErr w:type="spellStart"/>
             <w:r>
               <w:rPr>
                 <w:rFonts w:cstheme="minorHAnsi"/>
@@ -12701,7 +13497,18 @@
                 <w:sz w:val="20"/>
                 <w:szCs w:val="20"/>
               </w:rPr>
-              <w:t xml:space="preserve">select_children </w:t>
+              <w:t>select_children</w:t>
+            </w:r>
+            <w:proofErr w:type="spellEnd"/>
+            <w:r>
+              <w:rPr>
+                <w:rFonts w:cstheme="minorHAnsi"/>
+                <w:i/>
+                <w:color w:val="000000" w:themeColor="text1"/>
+                <w:sz w:val="20"/>
+                <w:szCs w:val="20"/>
+              </w:rPr>
+              <w:t xml:space="preserve"> </w:t>
             </w:r>
             <w:r>
               <w:rPr>
@@ -12763,12 +13570,14 @@
       <w:r>
         <w:t xml:space="preserve"> for the </w:t>
       </w:r>
+      <w:proofErr w:type="spellStart"/>
       <w:r>
         <w:rPr>
           <w:i/>
         </w:rPr>
         <w:t>update_GUI</w:t>
       </w:r>
+      <w:proofErr w:type="spellEnd"/>
       <w:r>
         <w:t xml:space="preserve"> function (see </w:t>
       </w:r>
@@ -12909,7 +13718,7 @@
                           </pic:cNvPicPr>
                         </pic:nvPicPr>
                         <pic:blipFill>
-                          <a:blip r:embed="rId46"/>
+                          <a:blip r:embed="rId47"/>
                           <a:stretch>
                             <a:fillRect/>
                           </a:stretch>
@@ -12954,7 +13763,7 @@
                 <w:szCs w:val="20"/>
               </w:rPr>
             </w:pPr>
-            <w:bookmarkStart w:id="10" w:name="_Ref88743597"/>
+            <w:bookmarkStart w:id="9" w:name="_Ref88743597"/>
             <w:r>
               <w:rPr>
                 <w:rFonts w:cstheme="minorHAnsi"/>
@@ -13010,7 +13819,7 @@
               </w:rPr>
               <w:fldChar w:fldCharType="end"/>
             </w:r>
-            <w:bookmarkEnd w:id="10"/>
+            <w:bookmarkEnd w:id="9"/>
             <w:r>
               <w:rPr>
                 <w:rFonts w:cstheme="minorHAnsi"/>
@@ -13073,6 +13882,7 @@
               </w:rPr>
               <w:t xml:space="preserve">function </w:t>
             </w:r>
+            <w:proofErr w:type="spellStart"/>
             <w:r>
               <w:rPr>
                 <w:i/>
@@ -13097,6 +13907,7 @@
               </w:rPr>
               <w:t>GUI</w:t>
             </w:r>
+            <w:proofErr w:type="spellEnd"/>
             <w:r>
               <w:rPr>
                 <w:sz w:val="20"/>
@@ -13111,6 +13922,7 @@
               </w:rPr>
               <w:t>, NS, **</w:t>
             </w:r>
+            <w:proofErr w:type="spellStart"/>
             <w:r>
               <w:rPr>
                 <w:i/>
@@ -13119,6 +13931,7 @@
               </w:rPr>
               <w:t>kwargs</w:t>
             </w:r>
+            <w:proofErr w:type="spellEnd"/>
             <w:r>
               <w:rPr>
                 <w:sz w:val="20"/>
@@ -13240,6 +14053,7 @@
               </w:rPr>
               <w:tab/>
             </w:r>
+            <w:proofErr w:type="spellStart"/>
             <w:r>
               <w:rPr>
                 <w:rFonts w:eastAsiaTheme="minorEastAsia"/>
@@ -13250,6 +14064,7 @@
               </w:rPr>
               <w:t>veto_selector</w:t>
             </w:r>
+            <w:proofErr w:type="spellEnd"/>
             <w:r>
               <w:rPr>
                 <w:rFonts w:eastAsiaTheme="minorEastAsia"/>
@@ -13300,6 +14115,7 @@
               </w:rPr>
               <w:tab/>
             </w:r>
+            <w:proofErr w:type="spellStart"/>
             <w:r>
               <w:rPr>
                 <w:rFonts w:eastAsiaTheme="minorEastAsia"/>
@@ -13320,6 +14136,7 @@
               </w:rPr>
               <w:t>selector</w:t>
             </w:r>
+            <w:proofErr w:type="spellEnd"/>
             <w:r>
               <w:rPr>
                 <w:rFonts w:eastAsiaTheme="minorEastAsia"/>
@@ -13360,6 +14177,7 @@
               </w:rPr>
               <w:tab/>
             </w:r>
+            <w:proofErr w:type="spellStart"/>
             <w:r>
               <w:rPr>
                 <w:rFonts w:eastAsiaTheme="minorEastAsia"/>
@@ -13370,6 +14188,7 @@
               </w:rPr>
               <w:t>veto_parts</w:t>
             </w:r>
+            <w:proofErr w:type="spellEnd"/>
             <w:r>
               <w:rPr>
                 <w:rFonts w:eastAsiaTheme="minorEastAsia"/>
@@ -13418,6 +14237,7 @@
               </w:rPr>
               <w:tab/>
             </w:r>
+            <w:proofErr w:type="spellStart"/>
             <w:r>
               <w:rPr>
                 <w:rFonts w:eastAsiaTheme="minorEastAsia"/>
@@ -13428,6 +14248,7 @@
               </w:rPr>
               <w:t>veto_parts</w:t>
             </w:r>
+            <w:proofErr w:type="spellEnd"/>
             <w:r>
               <w:rPr>
                 <w:rFonts w:eastAsiaTheme="minorEastAsia"/>
@@ -13461,7 +14282,7 @@
                 <w:szCs w:val="20"/>
               </w:rPr>
             </w:pPr>
-            <w:bookmarkStart w:id="11" w:name="_Ref88744540"/>
+            <w:bookmarkStart w:id="10" w:name="_Ref88744540"/>
             <w:r>
               <w:rPr>
                 <w:rFonts w:cstheme="minorHAnsi"/>
@@ -13517,7 +14338,7 @@
               </w:rPr>
               <w:fldChar w:fldCharType="end"/>
             </w:r>
-            <w:bookmarkEnd w:id="11"/>
+            <w:bookmarkEnd w:id="10"/>
             <w:r>
               <w:rPr>
                 <w:rFonts w:cstheme="minorHAnsi"/>
@@ -13554,6 +14375,7 @@
               </w:rPr>
               <w:t xml:space="preserve"> **</w:t>
             </w:r>
+            <w:proofErr w:type="spellStart"/>
             <w:r>
               <w:rPr>
                 <w:rFonts w:cstheme="minorHAnsi"/>
@@ -13564,6 +14386,7 @@
               </w:rPr>
               <w:t>kwargs</w:t>
             </w:r>
+            <w:proofErr w:type="spellEnd"/>
             <w:r>
               <w:rPr>
                 <w:rFonts w:cstheme="minorHAnsi"/>
@@ -13593,11 +14416,13 @@
           <w:szCs w:val="22"/>
         </w:rPr>
       </w:pPr>
+      <w:bookmarkStart w:id="11" w:name="_GoBack"/>
+      <w:bookmarkEnd w:id="11"/>
     </w:p>
     <w:sectPr>
-      <w:headerReference w:type="default" r:id="rId47"/>
-      <w:footerReference w:type="default" r:id="rId48"/>
-      <w:headerReference w:type="first" r:id="rId49"/>
+      <w:headerReference w:type="default" r:id="rId48"/>
+      <w:footerReference w:type="default" r:id="rId49"/>
+      <w:headerReference w:type="first" r:id="rId50"/>
       <w:pgSz w:w="11906" w:h="16838" w:code="9"/>
       <w:pgMar w:top="2552" w:right="567" w:bottom="1418" w:left="567" w:header="709" w:footer="709" w:gutter="0"/>
       <w:cols w:space="708"/>
@@ -13713,7 +14538,7 @@
                             <w:rPr>
                               <w:noProof/>
                             </w:rPr>
-                            <w:t>2</w:t>
+                            <w:t>13</w:t>
                           </w:r>
                           <w:r>
                             <w:fldChar w:fldCharType="end"/>
@@ -13762,7 +14587,7 @@
                       <w:rPr>
                         <w:noProof/>
                       </w:rPr>
-                      <w:t>2</w:t>
+                      <w:t>13</w:t>
                     </w:r>
                     <w:r>
                       <w:fldChar w:fldCharType="end"/>
@@ -14276,7 +15101,7 @@
             </wp:anchor>
           </w:drawing>
         </mc:Choice>
-        <mc:Fallback xmlns:w16sdtdh="http://schemas.microsoft.com/office/word/2020/wordml/sdtdatahash" xmlns:w16="http://schemas.microsoft.com/office/word/2018/wordml" xmlns:w16cid="http://schemas.microsoft.com/office/word/2016/wordml/cid" xmlns:w16cex="http://schemas.microsoft.com/office/word/2018/wordml/cex" xmlns:oel="http://schemas.microsoft.com/office/2019/extlst" xmlns:am3d="http://schemas.microsoft.com/office/drawing/2017/model3d" xmlns:aink="http://schemas.microsoft.com/office/drawing/2016/ink" xmlns:cx8="http://schemas.microsoft.com/office/drawing/2016/5/14/chartex" xmlns:cx7="http://schemas.microsoft.com/office/drawing/2016/5/13/chartex" xmlns:cx6="http://schemas.microsoft.com/office/drawing/2016/5/12/chartex" xmlns:cx5="http://schemas.microsoft.com/office/drawing/2016/5/11/chartex" xmlns:cx4="http://schemas.microsoft.com/office/drawing/2016/5/10/chartex" xmlns:cx3="http://schemas.microsoft.com/office/drawing/2016/5/9/chartex" xmlns:cx2="http://schemas.microsoft.com/office/drawing/2015/10/21/chartex">
+        <mc:Fallback xmlns:cx2="http://schemas.microsoft.com/office/drawing/2015/10/21/chartex" xmlns:cx3="http://schemas.microsoft.com/office/drawing/2016/5/9/chartex" xmlns:cx4="http://schemas.microsoft.com/office/drawing/2016/5/10/chartex" xmlns:cx5="http://schemas.microsoft.com/office/drawing/2016/5/11/chartex" xmlns:cx6="http://schemas.microsoft.com/office/drawing/2016/5/12/chartex" xmlns:cx7="http://schemas.microsoft.com/office/drawing/2016/5/13/chartex" xmlns:cx8="http://schemas.microsoft.com/office/drawing/2016/5/14/chartex" xmlns:aink="http://schemas.microsoft.com/office/drawing/2016/ink" xmlns:am3d="http://schemas.microsoft.com/office/drawing/2017/model3d" xmlns:oel="http://schemas.microsoft.com/office/2019/extlst" xmlns:w16cex="http://schemas.microsoft.com/office/word/2018/wordml/cex" xmlns:w16cid="http://schemas.microsoft.com/office/word/2016/wordml/cid" xmlns:w16="http://schemas.microsoft.com/office/word/2018/wordml" xmlns:w16sdtdh="http://schemas.microsoft.com/office/word/2020/wordml/sdtdatahash">
           <w:pict>
             <v:shapetype w14:anchorId="1FB422EE" id="_x0000_t202" coordsize="21600,21600" o:spt="202" path="m,l,21600r21600,l21600,xe">
               <v:stroke joinstyle="miter"/>
@@ -14419,7 +15244,7 @@
             </wp:anchor>
           </w:drawing>
         </mc:Choice>
-        <mc:Fallback xmlns:w16sdtdh="http://schemas.microsoft.com/office/word/2020/wordml/sdtdatahash" xmlns:w16="http://schemas.microsoft.com/office/word/2018/wordml" xmlns:w16cid="http://schemas.microsoft.com/office/word/2016/wordml/cid" xmlns:w16cex="http://schemas.microsoft.com/office/word/2018/wordml/cex" xmlns:oel="http://schemas.microsoft.com/office/2019/extlst" xmlns:am3d="http://schemas.microsoft.com/office/drawing/2017/model3d" xmlns:aink="http://schemas.microsoft.com/office/drawing/2016/ink" xmlns:cx8="http://schemas.microsoft.com/office/drawing/2016/5/14/chartex" xmlns:cx7="http://schemas.microsoft.com/office/drawing/2016/5/13/chartex" xmlns:cx6="http://schemas.microsoft.com/office/drawing/2016/5/12/chartex" xmlns:cx5="http://schemas.microsoft.com/office/drawing/2016/5/11/chartex" xmlns:cx4="http://schemas.microsoft.com/office/drawing/2016/5/10/chartex" xmlns:cx3="http://schemas.microsoft.com/office/drawing/2016/5/9/chartex" xmlns:cx2="http://schemas.microsoft.com/office/drawing/2015/10/21/chartex">
+        <mc:Fallback xmlns:cx2="http://schemas.microsoft.com/office/drawing/2015/10/21/chartex" xmlns:cx3="http://schemas.microsoft.com/office/drawing/2016/5/9/chartex" xmlns:cx4="http://schemas.microsoft.com/office/drawing/2016/5/10/chartex" xmlns:cx5="http://schemas.microsoft.com/office/drawing/2016/5/11/chartex" xmlns:cx6="http://schemas.microsoft.com/office/drawing/2016/5/12/chartex" xmlns:cx7="http://schemas.microsoft.com/office/drawing/2016/5/13/chartex" xmlns:cx8="http://schemas.microsoft.com/office/drawing/2016/5/14/chartex" xmlns:aink="http://schemas.microsoft.com/office/drawing/2016/ink" xmlns:am3d="http://schemas.microsoft.com/office/drawing/2017/model3d" xmlns:oel="http://schemas.microsoft.com/office/2019/extlst" xmlns:w16cex="http://schemas.microsoft.com/office/word/2018/wordml/cex" xmlns:w16cid="http://schemas.microsoft.com/office/word/2016/wordml/cid" xmlns:w16="http://schemas.microsoft.com/office/word/2018/wordml" xmlns:w16sdtdh="http://schemas.microsoft.com/office/word/2020/wordml/sdtdatahash">
           <w:pict>
             <v:line w14:anchorId="1A6C1894" id="Line 4" o:spid="_x0000_s1026" style="position:absolute;z-index:251659264;visibility:visible;mso-wrap-style:square;mso-width-percent:0;mso-height-percent:0;mso-wrap-distance-left:9pt;mso-wrap-distance-top:0;mso-wrap-distance-right:9pt;mso-wrap-distance-bottom:0;mso-position-horizontal:absolute;mso-position-horizontal-relative:page;mso-position-vertical:absolute;mso-position-vertical-relative:page;mso-width-percent:0;mso-height-percent:0;mso-width-relative:page;mso-height-relative:page" from="13.05pt,197.5pt" to="580pt,197.5pt" o:gfxdata="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">
               <w10:wrap anchorx="page" anchory="page"/>

</xml_diff>

<commit_message>
Moved do_fixes call from StrEmbed to setup
</commit_message>
<xml_diff>
--- a/StrEmbed-6-1 users manual.docx
+++ b/StrEmbed-6-1 users manual.docx
@@ -287,15 +287,7 @@
         <w:t>BoMs are usually related to sepa</w:t>
       </w:r>
       <w:r>
-        <w:t xml:space="preserve">rate digital definitions of the same product. This creates significant data management problems that add cost, time and rework into product development processes. If resolved, substantial business benefits, through improved efficiency and effectiveness of product </w:t>
-      </w:r>
-      <w:proofErr w:type="gramStart"/>
-      <w:r>
-        <w:t>development</w:t>
-      </w:r>
-      <w:proofErr w:type="gramEnd"/>
-      <w:r>
-        <w:t xml:space="preserve"> processes, could be achieved.</w:t>
+        <w:t>rate digital definitions of the same product. This creates significant data management problems that add cost, time and rework into product development processes. If resolved, substantial business benefits, through improved efficiency and effectiveness of product development processes, could be achieved.</w:t>
       </w:r>
     </w:p>
     <w:p>
@@ -419,15 +411,7 @@
         <w:t xml:space="preserve"> </w:t>
       </w:r>
       <w:r>
-        <w:t>An order lattice is representation of a partially ordered set (</w:t>
-      </w:r>
-      <w:proofErr w:type="spellStart"/>
-      <w:r>
-        <w:t>poset</w:t>
-      </w:r>
-      <w:proofErr w:type="spellEnd"/>
-      <w:r>
-        <w:t xml:space="preserve">) of the constituent parts of a product – the partial ordering being part-whole relationships between parts and sub-assemblies </w:t>
+        <w:t xml:space="preserve">An order lattice is representation of a partially ordered set (poset) of the constituent parts of a product – the partial ordering being part-whole relationships between parts and sub-assemblies </w:t>
       </w:r>
       <w:r>
         <w:t>– wh</w:t>
@@ -535,15 +519,7 @@
         <w:t xml:space="preserve"> </w:t>
       </w:r>
       <w:r>
-        <w:t>Both individual assemblies and whole projects, which may contain multiple BoMs, can be exported to StrEmbed-specific assembly (.</w:t>
-      </w:r>
-      <w:proofErr w:type="spellStart"/>
-      <w:r>
-        <w:t>asy</w:t>
-      </w:r>
-      <w:proofErr w:type="spellEnd"/>
-      <w:r>
-        <w:t>) files (single assemblies only) or Microsoft Excel files for further analysis.</w:t>
+        <w:t>Both individual assemblies and whole projects, which may contain multiple BoMs, can be exported to StrEmbed-specific assembly (.asy) files (single assemblies only) or Microsoft Excel files for further analysis.</w:t>
       </w:r>
     </w:p>
     <w:p/>
@@ -930,7 +906,6 @@
         <w:t xml:space="preserve"> the cross-platform GUI interface module </w:t>
       </w:r>
       <w:hyperlink r:id="rId9" w:history="1">
-        <w:proofErr w:type="spellStart"/>
         <w:r>
           <w:rPr>
             <w:rStyle w:val="Hyperlink"/>
@@ -939,7 +914,6 @@
           </w:rPr>
           <w:t>Wxpython</w:t>
         </w:r>
-        <w:proofErr w:type="spellEnd"/>
       </w:hyperlink>
       <w:r>
         <w:rPr>
@@ -1031,7 +1005,6 @@
         <w:t xml:space="preserve"> the module </w:t>
       </w:r>
       <w:hyperlink r:id="rId11" w:history="1">
-        <w:proofErr w:type="spellStart"/>
         <w:r>
           <w:rPr>
             <w:rStyle w:val="Hyperlink"/>
@@ -1041,7 +1014,6 @@
           </w:rPr>
           <w:t>PythonOCC</w:t>
         </w:r>
-        <w:proofErr w:type="spellEnd"/>
       </w:hyperlink>
       <w:r>
         <w:rPr>
@@ -1120,19 +1092,11 @@
         <w:t xml:space="preserve">from the </w:t>
       </w:r>
       <w:hyperlink r:id="rId12" w:history="1">
-        <w:proofErr w:type="spellStart"/>
         <w:r>
           <w:rPr>
             <w:rStyle w:val="Hyperlink"/>
           </w:rPr>
-          <w:t>Github</w:t>
-        </w:r>
-        <w:proofErr w:type="spellEnd"/>
-        <w:r>
-          <w:rPr>
-            <w:rStyle w:val="Hyperlink"/>
-          </w:rPr>
-          <w:t xml:space="preserve"> repository</w:t>
+          <w:t>Github repository</w:t>
         </w:r>
       </w:hyperlink>
       <w:r>
@@ -1211,14 +1175,12 @@
         <w:t xml:space="preserve">g the </w:t>
       </w:r>
       <w:hyperlink r:id="rId13" w:history="1">
-        <w:proofErr w:type="spellStart"/>
         <w:r>
           <w:rPr>
             <w:rStyle w:val="Hyperlink"/>
           </w:rPr>
           <w:t>Pyinstaller</w:t>
         </w:r>
-        <w:proofErr w:type="spellEnd"/>
       </w:hyperlink>
       <w:r>
         <w:t xml:space="preserve"> module, and </w:t>
@@ -1233,13 +1195,8 @@
         <w:t xml:space="preserve"> (currently Windows only)</w:t>
       </w:r>
       <w:r>
-        <w:t xml:space="preserve">. You can create an executable for your particular OS by running </w:t>
-      </w:r>
-      <w:proofErr w:type="spellStart"/>
-      <w:r>
-        <w:t>Pyinstaller</w:t>
-      </w:r>
-      <w:proofErr w:type="spellEnd"/>
+        <w:t>. You can create an executable for your particular OS by running Pyinstaller</w:t>
+      </w:r>
       <w:r>
         <w:t xml:space="preserve"> </w:t>
       </w:r>
@@ -1247,15 +1204,7 @@
         <w:t>yourself</w:t>
       </w:r>
       <w:r>
-        <w:t xml:space="preserve">, using the source files provided at the </w:t>
-      </w:r>
-      <w:proofErr w:type="spellStart"/>
-      <w:r>
-        <w:t>Github</w:t>
-      </w:r>
-      <w:proofErr w:type="spellEnd"/>
-      <w:r>
-        <w:t xml:space="preserve"> repository</w:t>
+        <w:t>, using the source files provided at the Github repository</w:t>
       </w:r>
       <w:r>
         <w:t xml:space="preserve">, </w:t>
@@ -1298,29 +1247,13 @@
     </w:p>
     <w:p>
       <w:r>
-        <w:t>Firstly, create and activate a suitable Python environment. We recommend Anaconda/</w:t>
-      </w:r>
-      <w:proofErr w:type="spellStart"/>
-      <w:r>
-        <w:t>Miniconda</w:t>
-      </w:r>
-      <w:proofErr w:type="spellEnd"/>
-      <w:r>
-        <w:t xml:space="preserve">, and the file </w:t>
-      </w:r>
-      <w:proofErr w:type="spellStart"/>
+        <w:t xml:space="preserve">Firstly, create and activate a suitable Python environment. We recommend Anaconda/Miniconda, and the file </w:t>
+      </w:r>
       <w:r>
         <w:rPr>
           <w:rFonts w:ascii="Courier New" w:hAnsi="Courier New"/>
         </w:rPr>
-        <w:t>environment.yml</w:t>
-      </w:r>
-      <w:proofErr w:type="spellEnd"/>
-      <w:r>
-        <w:rPr>
-          <w:rFonts w:ascii="Courier New" w:hAnsi="Courier New"/>
-        </w:rPr>
-        <w:t xml:space="preserve"> </w:t>
+        <w:t xml:space="preserve">environment.yml </w:t>
       </w:r>
       <w:r>
         <w:t>is</w:t>
@@ -1337,70 +1270,30 @@
           <w:rFonts w:ascii="Courier New" w:hAnsi="Courier New"/>
         </w:rPr>
       </w:pPr>
-      <w:proofErr w:type="spellStart"/>
-      <w:proofErr w:type="gramStart"/>
       <w:r>
         <w:rPr>
           <w:rFonts w:ascii="Courier New" w:hAnsi="Courier New"/>
         </w:rPr>
-        <w:t>conda</w:t>
-      </w:r>
-      <w:proofErr w:type="spellEnd"/>
-      <w:proofErr w:type="gramEnd"/>
+        <w:t xml:space="preserve">conda </w:t>
+      </w:r>
       <w:r>
         <w:rPr>
           <w:rFonts w:ascii="Courier New" w:hAnsi="Courier New"/>
         </w:rPr>
-        <w:t xml:space="preserve"> </w:t>
-      </w:r>
-      <w:proofErr w:type="spellStart"/>
+        <w:t xml:space="preserve">env </w:t>
+      </w:r>
       <w:r>
         <w:rPr>
           <w:rFonts w:ascii="Courier New" w:hAnsi="Courier New"/>
         </w:rPr>
-        <w:t>env</w:t>
-      </w:r>
-      <w:proofErr w:type="spellEnd"/>
+        <w:t xml:space="preserve">create --name &lt;env_name&gt; </w:t>
+      </w:r>
       <w:r>
         <w:rPr>
           <w:rFonts w:ascii="Courier New" w:hAnsi="Courier New"/>
         </w:rPr>
-        <w:t xml:space="preserve"> </w:t>
-      </w:r>
-      <w:r>
-        <w:rPr>
-          <w:rFonts w:ascii="Courier New" w:hAnsi="Courier New"/>
-        </w:rPr>
-        <w:t>create --name &lt;</w:t>
-      </w:r>
-      <w:proofErr w:type="spellStart"/>
-      <w:r>
-        <w:rPr>
-          <w:rFonts w:ascii="Courier New" w:hAnsi="Courier New"/>
-        </w:rPr>
-        <w:t>env_name</w:t>
-      </w:r>
-      <w:proofErr w:type="spellEnd"/>
-      <w:r>
-        <w:rPr>
-          <w:rFonts w:ascii="Courier New" w:hAnsi="Courier New"/>
-        </w:rPr>
-        <w:t xml:space="preserve">&gt; </w:t>
-      </w:r>
-      <w:r>
-        <w:rPr>
-          <w:rFonts w:ascii="Courier New" w:hAnsi="Courier New"/>
-        </w:rPr>
-        <w:t xml:space="preserve">-f </w:t>
-      </w:r>
-      <w:proofErr w:type="spellStart"/>
-      <w:r>
-        <w:rPr>
-          <w:rFonts w:ascii="Courier New" w:hAnsi="Courier New"/>
-        </w:rPr>
-        <w:t>environment.yml</w:t>
-      </w:r>
-      <w:proofErr w:type="spellEnd"/>
+        <w:t>-f environment.yml</w:t>
+      </w:r>
     </w:p>
     <w:p>
       <w:pPr>
@@ -1409,35 +1302,11 @@
           <w:rFonts w:ascii="Courier New" w:hAnsi="Courier New"/>
         </w:rPr>
       </w:pPr>
-      <w:proofErr w:type="spellStart"/>
-      <w:proofErr w:type="gramStart"/>
       <w:r>
         <w:rPr>
           <w:rFonts w:ascii="Courier New" w:hAnsi="Courier New"/>
         </w:rPr>
-        <w:t>conda</w:t>
-      </w:r>
-      <w:proofErr w:type="spellEnd"/>
-      <w:proofErr w:type="gramEnd"/>
-      <w:r>
-        <w:rPr>
-          <w:rFonts w:ascii="Courier New" w:hAnsi="Courier New"/>
-        </w:rPr>
-        <w:t xml:space="preserve"> activate &lt;</w:t>
-      </w:r>
-      <w:proofErr w:type="spellStart"/>
-      <w:r>
-        <w:rPr>
-          <w:rFonts w:ascii="Courier New" w:hAnsi="Courier New"/>
-        </w:rPr>
-        <w:t>env_name</w:t>
-      </w:r>
-      <w:proofErr w:type="spellEnd"/>
-      <w:r>
-        <w:rPr>
-          <w:rFonts w:ascii="Courier New" w:hAnsi="Courier New"/>
-        </w:rPr>
-        <w:t>&gt;</w:t>
+        <w:t>conda activate &lt;env_name&gt;</w:t>
       </w:r>
     </w:p>
     <w:p>
@@ -1462,15 +1331,7 @@
         <w:t xml:space="preserve"> StrEmbed</w:t>
       </w:r>
       <w:r>
-        <w:t xml:space="preserve"> repository from </w:t>
-      </w:r>
-      <w:proofErr w:type="spellStart"/>
-      <w:r>
-        <w:t>Github</w:t>
-      </w:r>
-      <w:proofErr w:type="spellEnd"/>
-      <w:r>
-        <w:t xml:space="preserve"> </w:t>
+        <w:t xml:space="preserve"> repository from Github </w:t>
       </w:r>
       <w:hyperlink r:id="rId14" w:history="1">
         <w:r>
@@ -1502,18 +1363,30 @@
         </w:r>
       </w:hyperlink>
       <w:r>
-        <w:t xml:space="preserve">, ensuring you have Git installed. It is also necessary to clone and install </w:t>
-      </w:r>
-      <w:r>
-        <w:t xml:space="preserve">the </w:t>
-      </w:r>
-      <w:proofErr w:type="spellStart"/>
-      <w:r>
-        <w:t>PartFind</w:t>
-      </w:r>
-      <w:proofErr w:type="spellEnd"/>
-      <w:r>
-        <w:t xml:space="preserve"> package, </w:t>
+        <w:t>, ensuring you have Git installed</w:t>
+      </w:r>
+      <w:r>
+        <w:t xml:space="preserve">, then install it into your Python environment with </w:t>
+      </w:r>
+      <w:r>
+        <w:rPr>
+          <w:rFonts w:ascii="Courier New" w:hAnsi="Courier New"/>
+        </w:rPr>
+        <w:t>pip install –v –e .</w:t>
+      </w:r>
+      <w:r>
+        <w:t>, noting the final full stop/period</w:t>
+      </w:r>
+      <w:r>
+        <w:t xml:space="preserve">. It is also necessary to clone </w:t>
+      </w:r>
+      <w:bookmarkStart w:id="0" w:name="_GoBack"/>
+      <w:bookmarkEnd w:id="0"/>
+      <w:r>
+        <w:t xml:space="preserve">and install </w:t>
+      </w:r>
+      <w:r>
+        <w:t xml:space="preserve">the PartFind package, </w:t>
       </w:r>
       <w:r>
         <w:t>a dependency of StrEmbed, as follows:</w:t>
@@ -1531,42 +1404,12 @@
           <w:rFonts w:ascii="Courier New" w:hAnsi="Courier New"/>
         </w:rPr>
       </w:pPr>
-      <w:proofErr w:type="gramStart"/>
       <w:r>
         <w:rPr>
           <w:rFonts w:ascii="Courier New" w:hAnsi="Courier New"/>
         </w:rPr>
-        <w:t>pip</w:t>
-      </w:r>
-      <w:proofErr w:type="gramEnd"/>
-      <w:r>
-        <w:rPr>
-          <w:rFonts w:ascii="Courier New" w:hAnsi="Courier New"/>
-        </w:rPr>
-        <w:t xml:space="preserve"> install </w:t>
-      </w:r>
-      <w:proofErr w:type="spellStart"/>
-      <w:r>
-        <w:rPr>
-          <w:rFonts w:ascii="Courier New" w:hAnsi="Courier New"/>
-        </w:rPr>
-        <w:t>git+https</w:t>
-      </w:r>
-      <w:proofErr w:type="spellEnd"/>
-      <w:r>
-        <w:rPr>
-          <w:rFonts w:ascii="Courier New" w:hAnsi="Courier New"/>
-        </w:rPr>
-        <w:t>://github.com/thazlehurst/</w:t>
-      </w:r>
-      <w:proofErr w:type="spellStart"/>
-      <w:r>
-        <w:rPr>
-          <w:rFonts w:ascii="Courier New" w:hAnsi="Courier New"/>
-        </w:rPr>
-        <w:t>partfind@strembed_legacy</w:t>
-      </w:r>
-      <w:proofErr w:type="spellEnd"/>
+        <w:t>pip install git+https://github.com/thazlehurst/partfind@strembed_legacy</w:t>
+      </w:r>
     </w:p>
     <w:p>
       <w:pPr>
@@ -1610,21 +1453,9 @@
         <w:rPr>
           <w:rFonts w:ascii="Courier New" w:hAnsi="Courier New"/>
         </w:rPr>
+        <w:lastRenderedPageBreak/>
         <w:tab/>
-      </w:r>
-      <w:proofErr w:type="gramStart"/>
-      <w:r>
-        <w:rPr>
-          <w:rFonts w:ascii="Courier New" w:hAnsi="Courier New"/>
-        </w:rPr>
-        <w:t>python</w:t>
-      </w:r>
-      <w:proofErr w:type="gramEnd"/>
-      <w:r>
-        <w:rPr>
-          <w:rFonts w:ascii="Courier New" w:hAnsi="Courier New"/>
-        </w:rPr>
-        <w:t xml:space="preserve"> StrEmbed.py</w:t>
+        <w:t>python StrEmbed.py</w:t>
       </w:r>
     </w:p>
     <w:p/>
@@ -1634,13 +1465,8 @@
           <w:rFonts w:ascii="Courier New" w:hAnsi="Courier New"/>
         </w:rPr>
       </w:pPr>
-      <w:proofErr w:type="gramStart"/>
-      <w:r>
-        <w:t>or</w:t>
-      </w:r>
-      <w:proofErr w:type="gramEnd"/>
-      <w:r>
-        <w:t xml:space="preserve"> in your Python IDE.</w:t>
+      <w:r>
+        <w:t>or in your Python IDE.</w:t>
       </w:r>
       <w:r>
         <w:t xml:space="preserve"> </w:t>
@@ -1671,13 +1497,8 @@
     </w:p>
     <w:p>
       <w:r>
-        <w:t xml:space="preserve">The following instructions are for creating your own executables using </w:t>
-      </w:r>
-      <w:proofErr w:type="spellStart"/>
-      <w:r>
-        <w:t>Pyinstaller</w:t>
-      </w:r>
-      <w:proofErr w:type="spellEnd"/>
+        <w:t>The following instructions are for creating your own executables using Pyinstaller</w:t>
+      </w:r>
       <w:r>
         <w:t xml:space="preserve">. </w:t>
       </w:r>
@@ -1685,15 +1506,7 @@
         <w:t xml:space="preserve">First, </w:t>
       </w:r>
       <w:r>
-        <w:t xml:space="preserve">install </w:t>
-      </w:r>
-      <w:proofErr w:type="spellStart"/>
-      <w:r>
-        <w:t>Pyinstaller</w:t>
-      </w:r>
-      <w:proofErr w:type="spellEnd"/>
-      <w:r>
-        <w:t xml:space="preserve"> itself</w:t>
+        <w:t>install Pyinstaller itself</w:t>
       </w:r>
       <w:r>
         <w:t xml:space="preserve"> in your virtual environment</w:t>
@@ -1710,28 +1523,12 @@
           <w:rFonts w:ascii="Courier New" w:hAnsi="Courier New"/>
         </w:rPr>
       </w:pPr>
-      <w:proofErr w:type="gramStart"/>
       <w:r>
         <w:rPr>
           <w:rFonts w:ascii="Courier New" w:hAnsi="Courier New"/>
         </w:rPr>
-        <w:t>pip</w:t>
-      </w:r>
-      <w:proofErr w:type="gramEnd"/>
-      <w:r>
-        <w:rPr>
-          <w:rFonts w:ascii="Courier New" w:hAnsi="Courier New"/>
-        </w:rPr>
-        <w:t xml:space="preserve"> install </w:t>
-      </w:r>
-      <w:proofErr w:type="spellStart"/>
-      <w:r>
-        <w:rPr>
-          <w:rFonts w:ascii="Courier New" w:hAnsi="Courier New"/>
-        </w:rPr>
-        <w:t>pyinstaller</w:t>
-      </w:r>
-      <w:proofErr w:type="spellEnd"/>
+        <w:t>pip install pyinstaller</w:t>
+      </w:r>
     </w:p>
     <w:p/>
     <w:p>
@@ -1739,45 +1536,21 @@
         <w:t>At time of writing, i</w:t>
       </w:r>
       <w:r>
-        <w:t xml:space="preserve">t is then necessary to update </w:t>
-      </w:r>
-      <w:proofErr w:type="spellStart"/>
-      <w:r>
-        <w:t>Pyinstaller</w:t>
-      </w:r>
-      <w:proofErr w:type="spellEnd"/>
-      <w:r>
-        <w:t xml:space="preserve"> using a development version, to solve issues related to the </w:t>
+        <w:t xml:space="preserve">t is then necessary to update Pyinstaller using a development version, to solve issues related to the </w:t>
       </w:r>
       <w:hyperlink r:id="rId16" w:history="1">
-        <w:proofErr w:type="spellStart"/>
         <w:r>
           <w:rPr>
             <w:rStyle w:val="Hyperlink"/>
           </w:rPr>
-          <w:t>Scikit</w:t>
-        </w:r>
-        <w:proofErr w:type="spellEnd"/>
-        <w:r>
-          <w:rPr>
-            <w:rStyle w:val="Hyperlink"/>
-          </w:rPr>
-          <w:t>-learn</w:t>
+          <w:t>Scikit-learn</w:t>
         </w:r>
       </w:hyperlink>
       <w:r>
         <w:t xml:space="preserve"> package, as described in issues </w:t>
       </w:r>
       <w:r>
-        <w:t xml:space="preserve">at </w:t>
-      </w:r>
-      <w:proofErr w:type="spellStart"/>
-      <w:r>
-        <w:t>Github</w:t>
-      </w:r>
-      <w:proofErr w:type="spellEnd"/>
-      <w:r>
-        <w:t xml:space="preserve"> </w:t>
+        <w:t xml:space="preserve">at Github </w:t>
       </w:r>
       <w:hyperlink r:id="rId17" w:history="1">
         <w:r>
@@ -1799,23 +1572,7 @@
         </w:r>
       </w:hyperlink>
       <w:r>
-        <w:t>, using the following command, which should install the "</w:t>
-      </w:r>
-      <w:proofErr w:type="spellStart"/>
-      <w:r>
-        <w:t>pyinstaller</w:t>
-      </w:r>
-      <w:proofErr w:type="spellEnd"/>
-      <w:r>
-        <w:t>-hooks-</w:t>
-      </w:r>
-      <w:proofErr w:type="spellStart"/>
-      <w:r>
-        <w:t>contrib</w:t>
-      </w:r>
-      <w:proofErr w:type="spellEnd"/>
-      <w:r>
-        <w:t>" package at version 2022.8 or higher.</w:t>
+        <w:t>, using the following command, which should install the "pyinstaller-hooks-contrib" package at version 2022.8 or higher.</w:t>
       </w:r>
     </w:p>
     <w:p/>
@@ -1826,83 +1583,17 @@
           <w:rFonts w:ascii="Courier New" w:hAnsi="Courier New"/>
         </w:rPr>
       </w:pPr>
-      <w:proofErr w:type="gramStart"/>
       <w:r>
         <w:rPr>
           <w:rFonts w:ascii="Courier New" w:hAnsi="Courier New"/>
         </w:rPr>
-        <w:t>pip</w:t>
-      </w:r>
-      <w:proofErr w:type="gramEnd"/>
-      <w:r>
-        <w:rPr>
-          <w:rFonts w:ascii="Courier New" w:hAnsi="Courier New"/>
-        </w:rPr>
-        <w:t xml:space="preserve"> install </w:t>
-      </w:r>
-      <w:proofErr w:type="spellStart"/>
-      <w:r>
-        <w:rPr>
-          <w:rFonts w:ascii="Courier New" w:hAnsi="Courier New"/>
-        </w:rPr>
-        <w:t>git+https</w:t>
-      </w:r>
-      <w:proofErr w:type="spellEnd"/>
-      <w:r>
-        <w:rPr>
-          <w:rFonts w:ascii="Courier New" w:hAnsi="Courier New"/>
-        </w:rPr>
-        <w:t>://github.com/</w:t>
-      </w:r>
-      <w:proofErr w:type="spellStart"/>
-      <w:r>
-        <w:rPr>
-          <w:rFonts w:ascii="Courier New" w:hAnsi="Courier New"/>
-        </w:rPr>
-        <w:t>pyinstaller</w:t>
-      </w:r>
-      <w:proofErr w:type="spellEnd"/>
-      <w:r>
-        <w:rPr>
-          <w:rFonts w:ascii="Courier New" w:hAnsi="Courier New"/>
-        </w:rPr>
-        <w:t>/</w:t>
-      </w:r>
-      <w:proofErr w:type="spellStart"/>
-      <w:r>
-        <w:rPr>
-          <w:rFonts w:ascii="Courier New" w:hAnsi="Courier New"/>
-        </w:rPr>
-        <w:t>pyinstaller</w:t>
-      </w:r>
-      <w:proofErr w:type="spellEnd"/>
-      <w:r>
-        <w:rPr>
-          <w:rFonts w:ascii="Courier New" w:hAnsi="Courier New"/>
-        </w:rPr>
-        <w:t>-hooks-</w:t>
-      </w:r>
-      <w:proofErr w:type="spellStart"/>
-      <w:r>
-        <w:rPr>
-          <w:rFonts w:ascii="Courier New" w:hAnsi="Courier New"/>
-        </w:rPr>
-        <w:t>contrib.git</w:t>
-      </w:r>
-      <w:proofErr w:type="spellEnd"/>
+        <w:t>pip install git+https://github.com/pyinstaller/pyinstaller-hooks-contrib.git</w:t>
+      </w:r>
     </w:p>
     <w:p/>
     <w:p>
       <w:r>
-        <w:t xml:space="preserve">The </w:t>
-      </w:r>
-      <w:proofErr w:type="spellStart"/>
-      <w:r>
-        <w:t>Pyinstaller</w:t>
-      </w:r>
-      <w:proofErr w:type="spellEnd"/>
-      <w:r>
-        <w:t xml:space="preserve"> module allows detailed specifications</w:t>
+        <w:t>The Pyinstaller module allows detailed specifications</w:t>
       </w:r>
       <w:r>
         <w:t xml:space="preserve"> </w:t>
@@ -1958,24 +1649,11 @@
       <w:r>
         <w:t xml:space="preserve">You may add the following optional commands to the </w:t>
       </w:r>
-      <w:proofErr w:type="spellStart"/>
-      <w:r>
-        <w:t>Pyinstaller</w:t>
-      </w:r>
-      <w:proofErr w:type="spellEnd"/>
-      <w:r>
-        <w:t xml:space="preserve"> build command</w:t>
-      </w:r>
-      <w:r>
-        <w:t>: -F (or --</w:t>
-      </w:r>
-      <w:proofErr w:type="spellStart"/>
-      <w:r>
-        <w:t>onefile</w:t>
-      </w:r>
-      <w:proofErr w:type="spellEnd"/>
-      <w:r>
-        <w:t xml:space="preserve">), which means a single executable is created, without any additional folders of libraries, </w:t>
+      <w:r>
+        <w:t>Pyinstaller build command</w:t>
+      </w:r>
+      <w:r>
+        <w:t xml:space="preserve">: -F (or --onefile), which means a single executable is created, without any additional folders of libraries, </w:t>
       </w:r>
       <w:r>
         <w:rPr>
@@ -1990,23 +1668,7 @@
         <w:t>;</w:t>
       </w:r>
       <w:r>
-        <w:t xml:space="preserve"> and -w (or --</w:t>
-      </w:r>
-      <w:proofErr w:type="spellStart"/>
-      <w:r>
-        <w:t>noconsole</w:t>
-      </w:r>
-      <w:proofErr w:type="spellEnd"/>
-      <w:r>
-        <w:t>) creates an executable without an accompanying console window for debugging. If you do not use the -F option, your executable will be in the "</w:t>
-      </w:r>
-      <w:proofErr w:type="spellStart"/>
-      <w:r>
-        <w:t>dist</w:t>
-      </w:r>
-      <w:proofErr w:type="spellEnd"/>
-      <w:r>
-        <w:t>" directory.</w:t>
+        <w:t xml:space="preserve"> and -w (or --noconsole) creates an executable without an accompanying console window for debugging. If you do not use the -F option, your executable will be in the "dist" directory.</w:t>
       </w:r>
       <w:r>
         <w:t xml:space="preserve"> </w:t>
@@ -2024,23 +1686,7 @@
         <w:t>I</w:t>
       </w:r>
       <w:r>
-        <w:t>f StrEmbed fails to run, you can print the output from your executable to the console and save it to a text file as below, where &lt;</w:t>
-      </w:r>
-      <w:proofErr w:type="spellStart"/>
-      <w:r>
-        <w:t>file_name</w:t>
-      </w:r>
-      <w:proofErr w:type="spellEnd"/>
-      <w:r>
-        <w:t xml:space="preserve">&gt; is whatever you choose; please submit an issue via </w:t>
-      </w:r>
-      <w:proofErr w:type="spellStart"/>
-      <w:r>
-        <w:t>Github</w:t>
-      </w:r>
-      <w:proofErr w:type="spellEnd"/>
-      <w:r>
-        <w:t xml:space="preserve"> in this case</w:t>
+        <w:t>f StrEmbed fails to run, you can print the output from your executable to the console and save it to a text file as below, where &lt;file_name&gt; is whatever you choose; please submit an issue via Github in this case</w:t>
       </w:r>
       <w:r>
         <w:t>.</w:t>
@@ -2064,41 +1710,13 @@
         <w:rPr>
           <w:rFonts w:ascii="Courier New" w:hAnsi="Courier New"/>
         </w:rPr>
-        <w:t>.exe &gt; &lt;</w:t>
-      </w:r>
-      <w:proofErr w:type="spellStart"/>
+        <w:t>.exe &gt; &lt;file_name&gt;.txt &amp;</w:t>
+      </w:r>
       <w:r>
         <w:rPr>
           <w:rFonts w:ascii="Courier New" w:hAnsi="Courier New"/>
         </w:rPr>
-        <w:t>file_name</w:t>
-      </w:r>
-      <w:proofErr w:type="spellEnd"/>
-      <w:r>
-        <w:rPr>
-          <w:rFonts w:ascii="Courier New" w:hAnsi="Courier New"/>
-        </w:rPr>
-        <w:t>&gt;.txt &amp;</w:t>
-      </w:r>
-      <w:r>
-        <w:rPr>
-          <w:rFonts w:ascii="Courier New" w:hAnsi="Courier New"/>
-        </w:rPr>
-        <w:t xml:space="preserve"> &lt;</w:t>
-      </w:r>
-      <w:proofErr w:type="spellStart"/>
-      <w:r>
-        <w:rPr>
-          <w:rFonts w:ascii="Courier New" w:hAnsi="Courier New"/>
-        </w:rPr>
-        <w:t>file_name</w:t>
-      </w:r>
-      <w:proofErr w:type="spellEnd"/>
-      <w:r>
-        <w:rPr>
-          <w:rFonts w:ascii="Courier New" w:hAnsi="Courier New"/>
-        </w:rPr>
-        <w:t>&gt;.txt</w:t>
+        <w:t xml:space="preserve"> &lt;file_name&gt;.txt</w:t>
       </w:r>
     </w:p>
     <w:p/>
@@ -2227,7 +1845,6 @@
         <w:t xml:space="preserve"> </w:t>
       </w:r>
       <w:hyperlink r:id="rId20" w:history="1">
-        <w:proofErr w:type="spellStart"/>
         <w:r>
           <w:rPr>
             <w:rStyle w:val="Hyperlink"/>
@@ -2236,7 +1853,6 @@
           </w:rPr>
           <w:t>FreeCAD</w:t>
         </w:r>
-        <w:proofErr w:type="spellEnd"/>
       </w:hyperlink>
       <w:r>
         <w:rPr>
@@ -2329,25 +1945,7 @@
           <w:sz w:val="22"/>
           <w:szCs w:val="22"/>
         </w:rPr>
-        <w:t>or .</w:t>
-      </w:r>
-      <w:proofErr w:type="spellStart"/>
-      <w:r>
-        <w:rPr>
-          <w:color w:val="000000" w:themeColor="text1"/>
-          <w:sz w:val="22"/>
-          <w:szCs w:val="22"/>
-        </w:rPr>
-        <w:t>asy</w:t>
-      </w:r>
-      <w:proofErr w:type="spellEnd"/>
-      <w:r>
-        <w:rPr>
-          <w:color w:val="000000" w:themeColor="text1"/>
-          <w:sz w:val="22"/>
-          <w:szCs w:val="22"/>
-        </w:rPr>
-        <w:t xml:space="preserve"> file </w:t>
+        <w:t xml:space="preserve">or .asy file </w:t>
       </w:r>
       <w:r>
         <w:rPr>
@@ -2568,27 +2166,7 @@
           <w:sz w:val="22"/>
           <w:szCs w:val="22"/>
         </w:rPr>
-        <w:t xml:space="preserve">. The example used hereafter for illustration is “Torch </w:t>
-      </w:r>
-      <w:proofErr w:type="spellStart"/>
-      <w:r>
-        <w:rPr>
-          <w:rFonts w:cs="Arial"/>
-          <w:color w:val="000000" w:themeColor="text1"/>
-          <w:sz w:val="22"/>
-          <w:szCs w:val="22"/>
-        </w:rPr>
-        <w:t>Assembly.STEP</w:t>
-      </w:r>
-      <w:proofErr w:type="spellEnd"/>
-      <w:r>
-        <w:rPr>
-          <w:rFonts w:cs="Arial"/>
-          <w:color w:val="000000" w:themeColor="text1"/>
-          <w:sz w:val="22"/>
-          <w:szCs w:val="22"/>
-        </w:rPr>
-        <w:t>”, which consists of</w:t>
+        <w:t>. The example used hereafter for illustration is “Torch Assembly.STEP”, which consists of</w:t>
       </w:r>
       <w:r>
         <w:rPr>
@@ -2826,7 +2404,7 @@
                 <w:szCs w:val="18"/>
               </w:rPr>
             </w:pPr>
-            <w:bookmarkStart w:id="0" w:name="_Ref48220292"/>
+            <w:bookmarkStart w:id="1" w:name="_Ref48220292"/>
             <w:r>
               <w:rPr>
                 <w:color w:val="000000" w:themeColor="text1"/>
@@ -2876,7 +2454,7 @@
               </w:rPr>
               <w:fldChar w:fldCharType="end"/>
             </w:r>
-            <w:bookmarkEnd w:id="0"/>
+            <w:bookmarkEnd w:id="1"/>
             <w:r>
               <w:rPr>
                 <w:color w:val="000000" w:themeColor="text1"/>
@@ -3498,7 +3076,7 @@
                 <w:szCs w:val="18"/>
               </w:rPr>
             </w:pPr>
-            <w:bookmarkStart w:id="1" w:name="_Ref108012544"/>
+            <w:bookmarkStart w:id="2" w:name="_Ref108012544"/>
             <w:r>
               <w:rPr>
                 <w:color w:val="000000" w:themeColor="text1"/>
@@ -3548,7 +3126,7 @@
               </w:rPr>
               <w:fldChar w:fldCharType="end"/>
             </w:r>
-            <w:bookmarkEnd w:id="1"/>
+            <w:bookmarkEnd w:id="2"/>
             <w:r>
               <w:rPr>
                 <w:color w:val="000000" w:themeColor="text1"/>
@@ -3635,7 +3213,6 @@
         <w:t xml:space="preserve">via </w:t>
       </w:r>
       <w:hyperlink r:id="rId24" w:history="1">
-        <w:proofErr w:type="spellStart"/>
         <w:r>
           <w:rPr>
             <w:rStyle w:val="Hyperlink"/>
@@ -3653,20 +3230,9 @@
           <w:sz w:val="22"/>
           <w:szCs w:val="22"/>
         </w:rPr>
-        <w:t>’s</w:t>
-      </w:r>
-      <w:proofErr w:type="spellEnd"/>
-      <w:r>
-        <w:rPr>
-          <w:rFonts w:cs="Arial"/>
-          <w:color w:val="000000" w:themeColor="text1"/>
-          <w:sz w:val="22"/>
-          <w:szCs w:val="22"/>
-        </w:rPr>
-        <w:t xml:space="preserve"> </w:t>
+        <w:t xml:space="preserve">’s </w:t>
       </w:r>
       <w:hyperlink r:id="rId25" w:history="1">
-        <w:proofErr w:type="spellStart"/>
         <w:r>
           <w:rPr>
             <w:rStyle w:val="Hyperlink"/>
@@ -3676,7 +3242,6 @@
           </w:rPr>
           <w:t>FigureCanvas</w:t>
         </w:r>
-        <w:proofErr w:type="spellEnd"/>
       </w:hyperlink>
       <w:r>
         <w:rPr>
@@ -3931,17 +3496,7 @@
           <w:sz w:val="22"/>
           <w:szCs w:val="22"/>
         </w:rPr>
-        <w:t xml:space="preserve"> </w:t>
-      </w:r>
-      <w:proofErr w:type="spellStart"/>
-      <w:r>
-        <w:rPr>
-          <w:rFonts w:cs="Arial"/>
-          <w:color w:val="000000" w:themeColor="text1"/>
-          <w:sz w:val="22"/>
-          <w:szCs w:val="22"/>
-        </w:rPr>
-        <w:t>StrEm</w:t>
+        <w:t xml:space="preserve"> StrEm</w:t>
       </w:r>
       <w:r>
         <w:rPr>
@@ -3959,17 +3514,7 @@
           <w:sz w:val="22"/>
           <w:szCs w:val="22"/>
         </w:rPr>
-        <w:t>’s</w:t>
-      </w:r>
-      <w:proofErr w:type="spellEnd"/>
-      <w:r>
-        <w:rPr>
-          <w:rFonts w:cs="Arial"/>
-          <w:color w:val="000000" w:themeColor="text1"/>
-          <w:sz w:val="22"/>
-          <w:szCs w:val="22"/>
-        </w:rPr>
-        <w:t xml:space="preserve"> interface, </w:t>
+        <w:t xml:space="preserve">’s interface, </w:t>
       </w:r>
       <w:r>
         <w:rPr>
@@ -4320,7 +3865,7 @@
                 <w:szCs w:val="18"/>
               </w:rPr>
             </w:pPr>
-            <w:bookmarkStart w:id="2" w:name="_Ref48220767"/>
+            <w:bookmarkStart w:id="3" w:name="_Ref48220767"/>
             <w:r>
               <w:rPr>
                 <w:sz w:val="18"/>
@@ -4364,7 +3909,7 @@
               </w:rPr>
               <w:fldChar w:fldCharType="end"/>
             </w:r>
-            <w:bookmarkEnd w:id="2"/>
+            <w:bookmarkEnd w:id="3"/>
             <w:r>
               <w:rPr>
                 <w:rFonts w:cs="Arial"/>
@@ -6637,7 +6182,7 @@
                 <w:szCs w:val="18"/>
               </w:rPr>
             </w:pPr>
-            <w:bookmarkStart w:id="3" w:name="_Ref48221818"/>
+            <w:bookmarkStart w:id="4" w:name="_Ref48221818"/>
             <w:r>
               <w:rPr>
                 <w:color w:val="000000" w:themeColor="text1"/>
@@ -6687,7 +6232,7 @@
               </w:rPr>
               <w:fldChar w:fldCharType="end"/>
             </w:r>
-            <w:bookmarkEnd w:id="3"/>
+            <w:bookmarkEnd w:id="4"/>
             <w:r>
               <w:rPr>
                 <w:color w:val="000000" w:themeColor="text1"/>
@@ -6905,7 +6450,7 @@
                 <w:szCs w:val="18"/>
               </w:rPr>
             </w:pPr>
-            <w:bookmarkStart w:id="4" w:name="_Ref48221819"/>
+            <w:bookmarkStart w:id="5" w:name="_Ref48221819"/>
             <w:r>
               <w:rPr>
                 <w:color w:val="000000" w:themeColor="text1"/>
@@ -6955,7 +6500,7 @@
               </w:rPr>
               <w:fldChar w:fldCharType="end"/>
             </w:r>
-            <w:bookmarkEnd w:id="4"/>
+            <w:bookmarkEnd w:id="5"/>
             <w:r>
               <w:rPr>
                 <w:color w:val="000000" w:themeColor="text1"/>
@@ -7445,25 +6990,7 @@
           <w:sz w:val="22"/>
           <w:szCs w:val="22"/>
         </w:rPr>
-        <w:t xml:space="preserve">, as measured by the machine learning-trained tool, </w:t>
-      </w:r>
-      <w:proofErr w:type="spellStart"/>
-      <w:r>
-        <w:rPr>
-          <w:color w:val="000000" w:themeColor="text1"/>
-          <w:sz w:val="22"/>
-          <w:szCs w:val="22"/>
-        </w:rPr>
-        <w:t>PartFind</w:t>
-      </w:r>
-      <w:proofErr w:type="spellEnd"/>
-      <w:r>
-        <w:rPr>
-          <w:color w:val="000000" w:themeColor="text1"/>
-          <w:sz w:val="22"/>
-          <w:szCs w:val="22"/>
-        </w:rPr>
-        <w:t>, which is also part of the DCS project</w:t>
+        <w:t>, as measured by the machine learning-trained tool, PartFind, which is also part of the DCS project</w:t>
       </w:r>
       <w:r>
         <w:rPr>
@@ -7474,23 +7001,13 @@
         <w:t xml:space="preserve"> and can be found at </w:t>
       </w:r>
       <w:hyperlink r:id="rId42" w:history="1">
-        <w:proofErr w:type="spellStart"/>
         <w:r>
           <w:rPr>
             <w:rStyle w:val="Hyperlink"/>
             <w:sz w:val="22"/>
             <w:szCs w:val="22"/>
           </w:rPr>
-          <w:t>Github</w:t>
-        </w:r>
-        <w:proofErr w:type="spellEnd"/>
-        <w:r>
-          <w:rPr>
-            <w:rStyle w:val="Hyperlink"/>
-            <w:sz w:val="22"/>
-            <w:szCs w:val="22"/>
-          </w:rPr>
-          <w:t xml:space="preserve"> here</w:t>
+          <w:t>Github here</w:t>
         </w:r>
       </w:hyperlink>
       <w:r>
@@ -7786,25 +7303,7 @@
           <w:sz w:val="22"/>
           <w:szCs w:val="22"/>
         </w:rPr>
-        <w:t xml:space="preserve">. One or more of </w:t>
-      </w:r>
-      <w:proofErr w:type="spellStart"/>
-      <w:r>
-        <w:rPr>
-          <w:color w:val="000000" w:themeColor="text1"/>
-          <w:sz w:val="22"/>
-          <w:szCs w:val="22"/>
-        </w:rPr>
-        <w:t>StrEmbed’s</w:t>
-      </w:r>
-      <w:proofErr w:type="spellEnd"/>
-      <w:r>
-        <w:rPr>
-          <w:color w:val="000000" w:themeColor="text1"/>
-          <w:sz w:val="22"/>
-          <w:szCs w:val="22"/>
-        </w:rPr>
-        <w:t xml:space="preserve"> view may then change as the lattice is updated.</w:t>
+        <w:t>. One or more of StrEmbed’s view may then change as the lattice is updated.</w:t>
       </w:r>
     </w:p>
     <w:p>
@@ -8014,7 +7513,7 @@
                 <w:szCs w:val="18"/>
               </w:rPr>
             </w:pPr>
-            <w:bookmarkStart w:id="5" w:name="_Ref108017921"/>
+            <w:bookmarkStart w:id="6" w:name="_Ref108017921"/>
             <w:r>
               <w:rPr>
                 <w:color w:val="000000" w:themeColor="text1"/>
@@ -8064,7 +7563,7 @@
               </w:rPr>
               <w:fldChar w:fldCharType="end"/>
             </w:r>
-            <w:bookmarkEnd w:id="5"/>
+            <w:bookmarkEnd w:id="6"/>
             <w:r>
               <w:rPr>
                 <w:color w:val="000000" w:themeColor="text1"/>
@@ -8257,25 +7756,7 @@
           <w:sz w:val="22"/>
           <w:szCs w:val="22"/>
         </w:rPr>
-        <w:t>Second, you may export individual assemblies as StrEmbed-specific .</w:t>
-      </w:r>
-      <w:proofErr w:type="spellStart"/>
-      <w:r>
-        <w:rPr>
-          <w:color w:val="000000" w:themeColor="text1"/>
-          <w:sz w:val="22"/>
-          <w:szCs w:val="22"/>
-        </w:rPr>
-        <w:t>asy</w:t>
-      </w:r>
-      <w:proofErr w:type="spellEnd"/>
-      <w:r>
-        <w:rPr>
-          <w:color w:val="000000" w:themeColor="text1"/>
-          <w:sz w:val="22"/>
-          <w:szCs w:val="22"/>
-        </w:rPr>
-        <w:t xml:space="preserve"> files, which can then be loaded later.</w:t>
+        <w:t>Second, you may export individual assemblies as StrEmbed-specific .asy files, which can then be loaded later.</w:t>
       </w:r>
       <w:r>
         <w:rPr>
@@ -8370,16 +7851,118 @@
         </w:rPr>
         <w:t xml:space="preserve"> are </w:t>
       </w:r>
-      <w:proofErr w:type="spellStart"/>
-      <w:r>
-        <w:rPr>
-          <w:color w:val="000000" w:themeColor="text1"/>
-          <w:sz w:val="22"/>
-          <w:szCs w:val="22"/>
-        </w:rPr>
-        <w:t>Prof.</w:t>
-      </w:r>
-      <w:proofErr w:type="spellEnd"/>
+      <w:r>
+        <w:rPr>
+          <w:color w:val="000000" w:themeColor="text1"/>
+          <w:sz w:val="22"/>
+          <w:szCs w:val="22"/>
+        </w:rPr>
+        <w:t xml:space="preserve">Prof. </w:t>
+      </w:r>
+      <w:r>
+        <w:rPr>
+          <w:color w:val="000000" w:themeColor="text1"/>
+          <w:sz w:val="22"/>
+          <w:szCs w:val="22"/>
+        </w:rPr>
+        <w:t xml:space="preserve">Alison McKay, </w:t>
+      </w:r>
+      <w:r>
+        <w:rPr>
+          <w:color w:val="000000" w:themeColor="text1"/>
+          <w:sz w:val="22"/>
+          <w:szCs w:val="22"/>
+        </w:rPr>
+        <w:t xml:space="preserve">Prof. </w:t>
+      </w:r>
+      <w:r>
+        <w:rPr>
+          <w:color w:val="000000" w:themeColor="text1"/>
+          <w:sz w:val="22"/>
+          <w:szCs w:val="22"/>
+        </w:rPr>
+        <w:t xml:space="preserve">David Hogg, </w:t>
+      </w:r>
+      <w:r>
+        <w:rPr>
+          <w:color w:val="000000" w:themeColor="text1"/>
+          <w:sz w:val="22"/>
+          <w:szCs w:val="22"/>
+        </w:rPr>
+        <w:t xml:space="preserve">Prof. </w:t>
+      </w:r>
+      <w:r>
+        <w:rPr>
+          <w:color w:val="000000" w:themeColor="text1"/>
+          <w:sz w:val="22"/>
+          <w:szCs w:val="22"/>
+        </w:rPr>
+        <w:t xml:space="preserve">Alan de Pennington, </w:t>
+      </w:r>
+      <w:r>
+        <w:rPr>
+          <w:color w:val="000000" w:themeColor="text1"/>
+          <w:sz w:val="22"/>
+          <w:szCs w:val="22"/>
+        </w:rPr>
+        <w:t xml:space="preserve">Dr. </w:t>
+      </w:r>
+      <w:r>
+        <w:rPr>
+          <w:color w:val="000000" w:themeColor="text1"/>
+          <w:sz w:val="22"/>
+          <w:szCs w:val="22"/>
+        </w:rPr>
+        <w:t xml:space="preserve">Mark Robinson, </w:t>
+      </w:r>
+      <w:r>
+        <w:rPr>
+          <w:color w:val="000000" w:themeColor="text1"/>
+          <w:sz w:val="22"/>
+          <w:szCs w:val="22"/>
+        </w:rPr>
+        <w:t xml:space="preserve">Dr. </w:t>
+      </w:r>
+      <w:r>
+        <w:rPr>
+          <w:color w:val="000000" w:themeColor="text1"/>
+          <w:sz w:val="22"/>
+          <w:szCs w:val="22"/>
+        </w:rPr>
+        <w:t xml:space="preserve">Tiziana Callari, </w:t>
+      </w:r>
+      <w:r>
+        <w:rPr>
+          <w:color w:val="000000" w:themeColor="text1"/>
+          <w:sz w:val="22"/>
+          <w:szCs w:val="22"/>
+        </w:rPr>
+        <w:t xml:space="preserve">Dr. </w:t>
+      </w:r>
+      <w:r>
+        <w:rPr>
+          <w:color w:val="000000" w:themeColor="text1"/>
+          <w:sz w:val="22"/>
+          <w:szCs w:val="22"/>
+        </w:rPr>
+        <w:t xml:space="preserve">Hau Hing Chau, </w:t>
+      </w:r>
+      <w:r>
+        <w:rPr>
+          <w:color w:val="000000" w:themeColor="text1"/>
+          <w:sz w:val="22"/>
+          <w:szCs w:val="22"/>
+        </w:rPr>
+        <w:t xml:space="preserve">Dr. </w:t>
+      </w:r>
+      <w:r>
+        <w:rPr>
+          <w:color w:val="000000" w:themeColor="text1"/>
+          <w:sz w:val="22"/>
+          <w:szCs w:val="22"/>
+        </w:rPr>
+        <w:t>Tom Hazlehurst</w:t>
+      </w:r>
       <w:r>
         <w:rPr>
           <w:color w:val="000000" w:themeColor="text1"/>
@@ -8394,197 +7977,15 @@
           <w:sz w:val="22"/>
           <w:szCs w:val="22"/>
         </w:rPr>
-        <w:t xml:space="preserve">Alison McKay, </w:t>
-      </w:r>
-      <w:proofErr w:type="spellStart"/>
-      <w:r>
-        <w:rPr>
-          <w:color w:val="000000" w:themeColor="text1"/>
-          <w:sz w:val="22"/>
-          <w:szCs w:val="22"/>
-        </w:rPr>
-        <w:t>Prof.</w:t>
-      </w:r>
-      <w:proofErr w:type="spellEnd"/>
-      <w:r>
-        <w:rPr>
-          <w:color w:val="000000" w:themeColor="text1"/>
-          <w:sz w:val="22"/>
-          <w:szCs w:val="22"/>
-        </w:rPr>
-        <w:t xml:space="preserve"> </w:t>
-      </w:r>
-      <w:r>
-        <w:rPr>
-          <w:color w:val="000000" w:themeColor="text1"/>
-          <w:sz w:val="22"/>
-          <w:szCs w:val="22"/>
-        </w:rPr>
-        <w:t xml:space="preserve">David Hogg, </w:t>
-      </w:r>
-      <w:proofErr w:type="spellStart"/>
-      <w:r>
-        <w:rPr>
-          <w:color w:val="000000" w:themeColor="text1"/>
-          <w:sz w:val="22"/>
-          <w:szCs w:val="22"/>
-        </w:rPr>
-        <w:t>Prof.</w:t>
-      </w:r>
-      <w:proofErr w:type="spellEnd"/>
-      <w:r>
-        <w:rPr>
-          <w:color w:val="000000" w:themeColor="text1"/>
-          <w:sz w:val="22"/>
-          <w:szCs w:val="22"/>
-        </w:rPr>
-        <w:t xml:space="preserve"> </w:t>
-      </w:r>
-      <w:r>
-        <w:rPr>
-          <w:color w:val="000000" w:themeColor="text1"/>
-          <w:sz w:val="22"/>
-          <w:szCs w:val="22"/>
-        </w:rPr>
-        <w:t xml:space="preserve">Alan de Pennington, </w:t>
-      </w:r>
-      <w:proofErr w:type="spellStart"/>
-      <w:r>
-        <w:rPr>
-          <w:color w:val="000000" w:themeColor="text1"/>
-          <w:sz w:val="22"/>
-          <w:szCs w:val="22"/>
-        </w:rPr>
-        <w:t>Dr.</w:t>
-      </w:r>
-      <w:proofErr w:type="spellEnd"/>
-      <w:r>
-        <w:rPr>
-          <w:color w:val="000000" w:themeColor="text1"/>
-          <w:sz w:val="22"/>
-          <w:szCs w:val="22"/>
-        </w:rPr>
-        <w:t xml:space="preserve"> </w:t>
-      </w:r>
-      <w:r>
-        <w:rPr>
-          <w:color w:val="000000" w:themeColor="text1"/>
-          <w:sz w:val="22"/>
-          <w:szCs w:val="22"/>
-        </w:rPr>
-        <w:t xml:space="preserve">Mark Robinson, </w:t>
-      </w:r>
-      <w:proofErr w:type="spellStart"/>
-      <w:r>
-        <w:rPr>
-          <w:color w:val="000000" w:themeColor="text1"/>
-          <w:sz w:val="22"/>
-          <w:szCs w:val="22"/>
-        </w:rPr>
-        <w:t>Dr.</w:t>
-      </w:r>
-      <w:proofErr w:type="spellEnd"/>
-      <w:r>
-        <w:rPr>
-          <w:color w:val="000000" w:themeColor="text1"/>
-          <w:sz w:val="22"/>
-          <w:szCs w:val="22"/>
-        </w:rPr>
-        <w:t xml:space="preserve"> </w:t>
-      </w:r>
-      <w:r>
-        <w:rPr>
-          <w:color w:val="000000" w:themeColor="text1"/>
-          <w:sz w:val="22"/>
-          <w:szCs w:val="22"/>
-        </w:rPr>
-        <w:t xml:space="preserve">Tiziana Callari, </w:t>
-      </w:r>
-      <w:proofErr w:type="spellStart"/>
-      <w:r>
-        <w:rPr>
-          <w:color w:val="000000" w:themeColor="text1"/>
-          <w:sz w:val="22"/>
-          <w:szCs w:val="22"/>
-        </w:rPr>
-        <w:t>Dr.</w:t>
-      </w:r>
-      <w:proofErr w:type="spellEnd"/>
-      <w:r>
-        <w:rPr>
-          <w:color w:val="000000" w:themeColor="text1"/>
-          <w:sz w:val="22"/>
-          <w:szCs w:val="22"/>
-        </w:rPr>
-        <w:t xml:space="preserve"> </w:t>
-      </w:r>
-      <w:r>
-        <w:rPr>
-          <w:color w:val="000000" w:themeColor="text1"/>
-          <w:sz w:val="22"/>
-          <w:szCs w:val="22"/>
-        </w:rPr>
-        <w:t xml:space="preserve">Hau Hing Chau, </w:t>
-      </w:r>
-      <w:proofErr w:type="spellStart"/>
-      <w:r>
-        <w:rPr>
-          <w:color w:val="000000" w:themeColor="text1"/>
-          <w:sz w:val="22"/>
-          <w:szCs w:val="22"/>
-        </w:rPr>
-        <w:t>Dr.</w:t>
-      </w:r>
-      <w:proofErr w:type="spellEnd"/>
-      <w:r>
-        <w:rPr>
-          <w:color w:val="000000" w:themeColor="text1"/>
-          <w:sz w:val="22"/>
-          <w:szCs w:val="22"/>
-        </w:rPr>
-        <w:t xml:space="preserve"> </w:t>
-      </w:r>
-      <w:r>
-        <w:rPr>
-          <w:color w:val="000000" w:themeColor="text1"/>
-          <w:sz w:val="22"/>
-          <w:szCs w:val="22"/>
-        </w:rPr>
-        <w:t>Tom Hazlehurst</w:t>
-      </w:r>
-      <w:r>
-        <w:rPr>
-          <w:color w:val="000000" w:themeColor="text1"/>
-          <w:sz w:val="22"/>
-          <w:szCs w:val="22"/>
-        </w:rPr>
-        <w:t xml:space="preserve"> </w:t>
-      </w:r>
-      <w:r>
-        <w:rPr>
-          <w:color w:val="000000" w:themeColor="text1"/>
-          <w:sz w:val="22"/>
-          <w:szCs w:val="22"/>
-        </w:rPr>
         <w:t xml:space="preserve">and </w:t>
       </w:r>
-      <w:proofErr w:type="spellStart"/>
-      <w:r>
-        <w:rPr>
-          <w:color w:val="000000" w:themeColor="text1"/>
-          <w:sz w:val="22"/>
-          <w:szCs w:val="22"/>
-        </w:rPr>
-        <w:t>Dr.</w:t>
-      </w:r>
-      <w:proofErr w:type="spellEnd"/>
-      <w:r>
-        <w:rPr>
-          <w:color w:val="000000" w:themeColor="text1"/>
-          <w:sz w:val="22"/>
-          <w:szCs w:val="22"/>
-        </w:rPr>
-        <w:t xml:space="preserve"> </w:t>
+      <w:r>
+        <w:rPr>
+          <w:color w:val="000000" w:themeColor="text1"/>
+          <w:sz w:val="22"/>
+          <w:szCs w:val="22"/>
+        </w:rPr>
+        <w:t xml:space="preserve">Dr. </w:t>
       </w:r>
       <w:r>
         <w:rPr>
@@ -8664,25 +8065,7 @@
           <w:sz w:val="22"/>
           <w:szCs w:val="22"/>
         </w:rPr>
-        <w:t xml:space="preserve">ugs and issues are tracked at the </w:t>
-      </w:r>
-      <w:proofErr w:type="spellStart"/>
-      <w:r>
-        <w:rPr>
-          <w:color w:val="000000" w:themeColor="text1"/>
-          <w:sz w:val="22"/>
-          <w:szCs w:val="22"/>
-        </w:rPr>
-        <w:t>Github</w:t>
-      </w:r>
-      <w:proofErr w:type="spellEnd"/>
-      <w:r>
-        <w:rPr>
-          <w:color w:val="000000" w:themeColor="text1"/>
-          <w:sz w:val="22"/>
-          <w:szCs w:val="22"/>
-        </w:rPr>
-        <w:t xml:space="preserve"> repository </w:t>
+        <w:t xml:space="preserve">ugs and issues are tracked at the Github repository </w:t>
       </w:r>
       <w:hyperlink r:id="rId45" w:history="1">
         <w:r>
@@ -9006,25 +8389,7 @@
           <w:sz w:val="22"/>
           <w:szCs w:val="22"/>
         </w:rPr>
-        <w:t xml:space="preserve"> uses the </w:t>
-      </w:r>
-      <w:proofErr w:type="spellStart"/>
-      <w:r>
-        <w:rPr>
-          <w:color w:val="000000" w:themeColor="text1"/>
-          <w:sz w:val="22"/>
-          <w:szCs w:val="22"/>
-        </w:rPr>
-        <w:t>Wxpython</w:t>
-      </w:r>
-      <w:proofErr w:type="spellEnd"/>
-      <w:r>
-        <w:rPr>
-          <w:color w:val="000000" w:themeColor="text1"/>
-          <w:sz w:val="22"/>
-          <w:szCs w:val="22"/>
-        </w:rPr>
-        <w:t xml:space="preserve"> module for its graphical user interface (GUI), a kind of event-driven system in which the application reacts to user’s interactions </w:t>
+        <w:t xml:space="preserve"> uses the Wxpython module for its graphical user interface (GUI), a kind of event-driven system in which the application reacts to user’s interactions </w:t>
       </w:r>
       <w:r>
         <w:rPr>
@@ -9042,41 +8407,13 @@
         </w:rPr>
         <w:t xml:space="preserve"> the mouse and keyboard. </w:t>
       </w:r>
-      <w:proofErr w:type="spellStart"/>
-      <w:r>
-        <w:rPr>
-          <w:color w:val="000000" w:themeColor="text1"/>
-          <w:sz w:val="22"/>
-          <w:szCs w:val="22"/>
-        </w:rPr>
-        <w:t>StrEmbed’s</w:t>
-      </w:r>
-      <w:proofErr w:type="spellEnd"/>
-      <w:r>
-        <w:rPr>
-          <w:color w:val="000000" w:themeColor="text1"/>
-          <w:sz w:val="22"/>
-          <w:szCs w:val="22"/>
-        </w:rPr>
-        <w:t xml:space="preserve"> GUI has multiple views, currently the parts, </w:t>
-      </w:r>
-      <w:proofErr w:type="gramStart"/>
-      <w:r>
-        <w:rPr>
-          <w:color w:val="000000" w:themeColor="text1"/>
-          <w:sz w:val="22"/>
-          <w:szCs w:val="22"/>
-        </w:rPr>
-        <w:t>selector</w:t>
-      </w:r>
-      <w:proofErr w:type="gramEnd"/>
-      <w:r>
-        <w:rPr>
-          <w:color w:val="000000" w:themeColor="text1"/>
-          <w:sz w:val="22"/>
-          <w:szCs w:val="22"/>
-        </w:rPr>
-        <w:t xml:space="preserve">, 3D and lattice views. A user interacts with an object in one view, and the effects of the interaction must be propagated to all. This </w:t>
+      <w:r>
+        <w:rPr>
+          <w:color w:val="000000" w:themeColor="text1"/>
+          <w:sz w:val="22"/>
+          <w:szCs w:val="22"/>
+        </w:rPr>
+        <w:t xml:space="preserve">StrEmbed’s GUI has multiple views, currently the parts, selector, 3D and lattice views. A user interacts with an object in one view, and the effects of the interaction must be propagated to all. This </w:t>
       </w:r>
       <w:r>
         <w:rPr>
@@ -9198,7 +8535,7 @@
                 <w:szCs w:val="20"/>
               </w:rPr>
             </w:pPr>
-            <w:bookmarkStart w:id="6" w:name="_Ref88733474"/>
+            <w:bookmarkStart w:id="7" w:name="_Ref88733474"/>
             <w:r>
               <w:rPr>
                 <w:rFonts w:cstheme="minorHAnsi"/>
@@ -9254,7 +8591,7 @@
               </w:rPr>
               <w:fldChar w:fldCharType="end"/>
             </w:r>
-            <w:bookmarkEnd w:id="6"/>
+            <w:bookmarkEnd w:id="7"/>
             <w:r>
               <w:rPr>
                 <w:rFonts w:cstheme="minorHAnsi"/>
@@ -10492,7 +9829,7 @@
                 <w:szCs w:val="20"/>
               </w:rPr>
             </w:pPr>
-            <w:bookmarkStart w:id="7" w:name="_Ref88733579"/>
+            <w:bookmarkStart w:id="8" w:name="_Ref88733579"/>
             <w:r>
               <w:rPr>
                 <w:rFonts w:cstheme="minorHAnsi"/>
@@ -10548,7 +9885,7 @@
               </w:rPr>
               <w:fldChar w:fldCharType="end"/>
             </w:r>
-            <w:bookmarkEnd w:id="7"/>
+            <w:bookmarkEnd w:id="8"/>
             <w:r>
               <w:rPr>
                 <w:rFonts w:cstheme="minorHAnsi"/>
@@ -10558,7 +9895,6 @@
               </w:rPr>
               <w:t xml:space="preserve">: Identities/method of computation of key sets for each view; IDS is set of nodes that user interacted with; </w:t>
             </w:r>
-            <w:proofErr w:type="spellStart"/>
             <w:r>
               <w:rPr>
                 <w:rFonts w:cstheme="minorHAnsi"/>
@@ -10569,37 +9905,15 @@
               </w:rPr>
               <w:t>selected_items</w:t>
             </w:r>
-            <w:proofErr w:type="spellEnd"/>
-            <w:r>
-              <w:rPr>
-                <w:rFonts w:cstheme="minorHAnsi"/>
-                <w:color w:val="000000" w:themeColor="text1"/>
-                <w:sz w:val="20"/>
-                <w:szCs w:val="20"/>
-              </w:rPr>
-              <w:t xml:space="preserve"> is a method within StrEmbed that </w:t>
-            </w:r>
-            <w:proofErr w:type="spellStart"/>
-            <w:r>
-              <w:rPr>
-                <w:rFonts w:cstheme="minorHAnsi"/>
-                <w:color w:val="000000" w:themeColor="text1"/>
-                <w:sz w:val="20"/>
-                <w:szCs w:val="20"/>
-              </w:rPr>
-              <w:t>retieves</w:t>
-            </w:r>
-            <w:proofErr w:type="spellEnd"/>
-            <w:r>
-              <w:rPr>
-                <w:rFonts w:cstheme="minorHAnsi"/>
-                <w:color w:val="000000" w:themeColor="text1"/>
-                <w:sz w:val="20"/>
-                <w:szCs w:val="20"/>
-              </w:rPr>
-              <w:t xml:space="preserve"> all selected items from the parts view. Function </w:t>
-            </w:r>
-            <w:proofErr w:type="spellStart"/>
+            <w:r>
+              <w:rPr>
+                <w:rFonts w:cstheme="minorHAnsi"/>
+                <w:color w:val="000000" w:themeColor="text1"/>
+                <w:sz w:val="20"/>
+                <w:szCs w:val="20"/>
+              </w:rPr>
+              <w:t xml:space="preserve"> is a method within StrEmbed that retieves all selected items from the parts view. Function </w:t>
+            </w:r>
             <w:r>
               <w:rPr>
                 <w:rFonts w:cstheme="minorHAnsi"/>
@@ -10610,7 +9924,6 @@
               </w:rPr>
               <w:t>get_NS</w:t>
             </w:r>
-            <w:proofErr w:type="spellEnd"/>
             <w:r>
               <w:rPr>
                 <w:rFonts w:cstheme="minorHAnsi"/>
@@ -10985,7 +10298,6 @@
                 <w:szCs w:val="20"/>
               </w:rPr>
             </w:pPr>
-            <w:proofErr w:type="spellStart"/>
             <w:r>
               <w:rPr>
                 <w:rFonts w:cstheme="minorHAnsi"/>
@@ -10996,7 +10308,6 @@
               </w:rPr>
               <w:t>selected_items</w:t>
             </w:r>
-            <w:proofErr w:type="spellEnd"/>
           </w:p>
         </w:tc>
         <w:tc>
@@ -11036,7 +10347,6 @@
                 <w:szCs w:val="20"/>
               </w:rPr>
             </w:pPr>
-            <w:proofErr w:type="spellStart"/>
             <w:r>
               <w:rPr>
                 <w:rFonts w:cstheme="minorHAnsi"/>
@@ -11047,7 +10357,6 @@
               </w:rPr>
               <w:t>get_NS</w:t>
             </w:r>
-            <w:proofErr w:type="spellEnd"/>
             <w:r>
               <w:rPr>
                 <w:rFonts w:cstheme="minorHAnsi"/>
@@ -11076,7 +10385,6 @@
               </w:rPr>
               <w:t xml:space="preserve"> = T, </w:t>
             </w:r>
-            <w:proofErr w:type="spellStart"/>
             <w:r>
               <w:rPr>
                 <w:rFonts w:cstheme="minorHAnsi"/>
@@ -11087,7 +10395,6 @@
               </w:rPr>
               <w:t>select_children</w:t>
             </w:r>
-            <w:proofErr w:type="spellEnd"/>
             <w:r>
               <w:rPr>
                 <w:rFonts w:cstheme="minorHAnsi"/>
@@ -11189,7 +10496,6 @@
                 <w:szCs w:val="20"/>
               </w:rPr>
             </w:pPr>
-            <w:proofErr w:type="spellStart"/>
             <w:r>
               <w:rPr>
                 <w:rFonts w:cstheme="minorHAnsi"/>
@@ -11200,7 +10506,6 @@
               </w:rPr>
               <w:t>selected_items</w:t>
             </w:r>
-            <w:proofErr w:type="spellEnd"/>
           </w:p>
         </w:tc>
         <w:tc>
@@ -11240,7 +10545,6 @@
                 <w:szCs w:val="20"/>
               </w:rPr>
             </w:pPr>
-            <w:proofErr w:type="spellStart"/>
             <w:r>
               <w:rPr>
                 <w:rFonts w:cstheme="minorHAnsi"/>
@@ -11251,7 +10555,6 @@
               </w:rPr>
               <w:t>get_NS</w:t>
             </w:r>
-            <w:proofErr w:type="spellEnd"/>
             <w:r>
               <w:rPr>
                 <w:rFonts w:cstheme="minorHAnsi"/>
@@ -11280,7 +10583,6 @@
               </w:rPr>
               <w:t xml:space="preserve"> = T/F, </w:t>
             </w:r>
-            <w:proofErr w:type="spellStart"/>
             <w:r>
               <w:rPr>
                 <w:rFonts w:cstheme="minorHAnsi"/>
@@ -11291,7 +10593,6 @@
               </w:rPr>
               <w:t>select_children</w:t>
             </w:r>
-            <w:proofErr w:type="spellEnd"/>
             <w:r>
               <w:rPr>
                 <w:rFonts w:cstheme="minorHAnsi"/>
@@ -11393,7 +10694,6 @@
                 <w:szCs w:val="20"/>
               </w:rPr>
             </w:pPr>
-            <w:proofErr w:type="spellStart"/>
             <w:r>
               <w:rPr>
                 <w:rFonts w:cstheme="minorHAnsi"/>
@@ -11404,7 +10704,6 @@
               </w:rPr>
               <w:t>selected_items</w:t>
             </w:r>
-            <w:proofErr w:type="spellEnd"/>
           </w:p>
         </w:tc>
         <w:tc>
@@ -11464,7 +10763,6 @@
                 <w:szCs w:val="20"/>
               </w:rPr>
             </w:pPr>
-            <w:proofErr w:type="spellStart"/>
             <w:r>
               <w:rPr>
                 <w:rFonts w:cstheme="minorHAnsi"/>
@@ -11475,7 +10773,6 @@
               </w:rPr>
               <w:t>get_NS</w:t>
             </w:r>
-            <w:proofErr w:type="spellEnd"/>
             <w:r>
               <w:rPr>
                 <w:rFonts w:cstheme="minorHAnsi"/>
@@ -11504,7 +10801,6 @@
               </w:rPr>
               <w:t xml:space="preserve"> = T, </w:t>
             </w:r>
-            <w:proofErr w:type="spellStart"/>
             <w:r>
               <w:rPr>
                 <w:rFonts w:cstheme="minorHAnsi"/>
@@ -11515,7 +10811,6 @@
               </w:rPr>
               <w:t>select_children</w:t>
             </w:r>
-            <w:proofErr w:type="spellEnd"/>
             <w:r>
               <w:rPr>
                 <w:rFonts w:cstheme="minorHAnsi"/>
@@ -11617,7 +10912,6 @@
                 <w:szCs w:val="20"/>
               </w:rPr>
             </w:pPr>
-            <w:proofErr w:type="spellStart"/>
             <w:r>
               <w:rPr>
                 <w:rFonts w:cstheme="minorHAnsi"/>
@@ -11628,7 +10922,6 @@
               </w:rPr>
               <w:t>selected_items</w:t>
             </w:r>
-            <w:proofErr w:type="spellEnd"/>
             <w:r>
               <w:rPr>
                 <w:rFonts w:cstheme="minorHAnsi"/>
@@ -11654,7 +10947,6 @@
                 <w:szCs w:val="20"/>
               </w:rPr>
             </w:pPr>
-            <w:proofErr w:type="spellStart"/>
             <w:r>
               <w:rPr>
                 <w:rFonts w:cstheme="minorHAnsi"/>
@@ -11665,7 +10957,6 @@
               </w:rPr>
               <w:t>selected_items</w:t>
             </w:r>
-            <w:proofErr w:type="spellEnd"/>
             <w:r>
               <w:rPr>
                 <w:rFonts w:cstheme="minorHAnsi"/>
@@ -11892,7 +11183,6 @@
               </w:rPr>
               <w:t xml:space="preserve">(3) NS in parts view depends on whether </w:t>
             </w:r>
-            <w:proofErr w:type="spellStart"/>
             <w:r>
               <w:rPr>
                 <w:rFonts w:cstheme="minorHAnsi"/>
@@ -11903,7 +11193,6 @@
               </w:rPr>
               <w:t>select_children</w:t>
             </w:r>
-            <w:proofErr w:type="spellEnd"/>
             <w:r>
               <w:rPr>
                 <w:rFonts w:cstheme="minorHAnsi"/>
@@ -11925,7 +11214,6 @@
       <w:r>
         <w:t xml:space="preserve">for the function </w:t>
       </w:r>
-      <w:proofErr w:type="spellStart"/>
       <w:r>
         <w:rPr>
           <w:i/>
@@ -11938,7 +11226,6 @@
         </w:rPr>
         <w:t>t_NS</w:t>
       </w:r>
-      <w:proofErr w:type="spellEnd"/>
       <w:r>
         <w:t xml:space="preserve">, which computes </w:t>
       </w:r>
@@ -12060,7 +11347,6 @@
               <w:lastRenderedPageBreak/>
               <w:t xml:space="preserve">function </w:t>
             </w:r>
-            <w:proofErr w:type="spellStart"/>
             <w:r>
               <w:rPr>
                 <w:i/>
@@ -12077,7 +11363,6 @@
               </w:rPr>
               <w:t>NS</w:t>
             </w:r>
-            <w:proofErr w:type="spellEnd"/>
             <w:r>
               <w:rPr>
                 <w:sz w:val="20"/>
@@ -12114,7 +11399,6 @@
               </w:rPr>
               <w:t xml:space="preserve"> = T/F, </w:t>
             </w:r>
-            <w:proofErr w:type="spellStart"/>
             <w:r>
               <w:rPr>
                 <w:i/>
@@ -12123,7 +11407,6 @@
               </w:rPr>
               <w:t>select_children</w:t>
             </w:r>
-            <w:proofErr w:type="spellEnd"/>
             <w:r>
               <w:rPr>
                 <w:sz w:val="20"/>
@@ -12476,7 +11759,6 @@
               </w:rPr>
               <w:t xml:space="preserve">if </w:t>
             </w:r>
-            <w:proofErr w:type="spellStart"/>
             <w:r>
               <w:rPr>
                 <w:i/>
@@ -12485,7 +11767,6 @@
               </w:rPr>
               <w:t>select_children</w:t>
             </w:r>
-            <w:proofErr w:type="spellEnd"/>
             <w:r>
               <w:rPr>
                 <w:sz w:val="20"/>
@@ -12801,7 +12082,6 @@
               </w:rPr>
               <w:t xml:space="preserve">if </w:t>
             </w:r>
-            <w:proofErr w:type="spellStart"/>
             <w:r>
               <w:rPr>
                 <w:i/>
@@ -12810,7 +12090,6 @@
               </w:rPr>
               <w:t>select_children</w:t>
             </w:r>
-            <w:proofErr w:type="spellEnd"/>
             <w:r>
               <w:rPr>
                 <w:sz w:val="20"/>
@@ -13251,7 +12530,6 @@
               <w:tab/>
               <w:t xml:space="preserve">if </w:t>
             </w:r>
-            <w:proofErr w:type="spellStart"/>
             <w:r>
               <w:rPr>
                 <w:i/>
@@ -13260,7 +12538,6 @@
               </w:rPr>
               <w:t>select_children</w:t>
             </w:r>
-            <w:proofErr w:type="spellEnd"/>
             <w:r>
               <w:rPr>
                 <w:sz w:val="20"/>
@@ -13403,7 +12680,7 @@
                 <w:szCs w:val="20"/>
               </w:rPr>
             </w:pPr>
-            <w:bookmarkStart w:id="8" w:name="_Ref88731737"/>
+            <w:bookmarkStart w:id="9" w:name="_Ref88731737"/>
             <w:r>
               <w:rPr>
                 <w:rFonts w:cstheme="minorHAnsi"/>
@@ -13459,7 +12736,7 @@
               </w:rPr>
               <w:fldChar w:fldCharType="end"/>
             </w:r>
-            <w:bookmarkEnd w:id="8"/>
+            <w:bookmarkEnd w:id="9"/>
             <w:r>
               <w:rPr>
                 <w:rFonts w:cstheme="minorHAnsi"/>
@@ -13488,7 +12765,6 @@
               </w:rPr>
               <w:t xml:space="preserve"> and </w:t>
             </w:r>
-            <w:proofErr w:type="spellStart"/>
             <w:r>
               <w:rPr>
                 <w:rFonts w:cstheme="minorHAnsi"/>
@@ -13497,18 +12773,7 @@
                 <w:sz w:val="20"/>
                 <w:szCs w:val="20"/>
               </w:rPr>
-              <w:t>select_children</w:t>
-            </w:r>
-            <w:proofErr w:type="spellEnd"/>
-            <w:r>
-              <w:rPr>
-                <w:rFonts w:cstheme="minorHAnsi"/>
-                <w:i/>
-                <w:color w:val="000000" w:themeColor="text1"/>
-                <w:sz w:val="20"/>
-                <w:szCs w:val="20"/>
-              </w:rPr>
-              <w:t xml:space="preserve"> </w:t>
+              <w:t xml:space="preserve">select_children </w:t>
             </w:r>
             <w:r>
               <w:rPr>
@@ -13570,14 +12835,12 @@
       <w:r>
         <w:t xml:space="preserve"> for the </w:t>
       </w:r>
-      <w:proofErr w:type="spellStart"/>
       <w:r>
         <w:rPr>
           <w:i/>
         </w:rPr>
         <w:t>update_GUI</w:t>
       </w:r>
-      <w:proofErr w:type="spellEnd"/>
       <w:r>
         <w:t xml:space="preserve"> function (see </w:t>
       </w:r>
@@ -13763,7 +13026,7 @@
                 <w:szCs w:val="20"/>
               </w:rPr>
             </w:pPr>
-            <w:bookmarkStart w:id="9" w:name="_Ref88743597"/>
+            <w:bookmarkStart w:id="10" w:name="_Ref88743597"/>
             <w:r>
               <w:rPr>
                 <w:rFonts w:cstheme="minorHAnsi"/>
@@ -13819,7 +13082,7 @@
               </w:rPr>
               <w:fldChar w:fldCharType="end"/>
             </w:r>
-            <w:bookmarkEnd w:id="9"/>
+            <w:bookmarkEnd w:id="10"/>
             <w:r>
               <w:rPr>
                 <w:rFonts w:cstheme="minorHAnsi"/>
@@ -13882,7 +13145,6 @@
               </w:rPr>
               <w:t xml:space="preserve">function </w:t>
             </w:r>
-            <w:proofErr w:type="spellStart"/>
             <w:r>
               <w:rPr>
                 <w:i/>
@@ -13907,7 +13169,6 @@
               </w:rPr>
               <w:t>GUI</w:t>
             </w:r>
-            <w:proofErr w:type="spellEnd"/>
             <w:r>
               <w:rPr>
                 <w:sz w:val="20"/>
@@ -13922,7 +13183,6 @@
               </w:rPr>
               <w:t>, NS, **</w:t>
             </w:r>
-            <w:proofErr w:type="spellStart"/>
             <w:r>
               <w:rPr>
                 <w:i/>
@@ -13931,7 +13191,6 @@
               </w:rPr>
               <w:t>kwargs</w:t>
             </w:r>
-            <w:proofErr w:type="spellEnd"/>
             <w:r>
               <w:rPr>
                 <w:sz w:val="20"/>
@@ -14053,7 +13312,6 @@
               </w:rPr>
               <w:tab/>
             </w:r>
-            <w:proofErr w:type="spellStart"/>
             <w:r>
               <w:rPr>
                 <w:rFonts w:eastAsiaTheme="minorEastAsia"/>
@@ -14064,7 +13322,6 @@
               </w:rPr>
               <w:t>veto_selector</w:t>
             </w:r>
-            <w:proofErr w:type="spellEnd"/>
             <w:r>
               <w:rPr>
                 <w:rFonts w:eastAsiaTheme="minorEastAsia"/>
@@ -14115,7 +13372,6 @@
               </w:rPr>
               <w:tab/>
             </w:r>
-            <w:proofErr w:type="spellStart"/>
             <w:r>
               <w:rPr>
                 <w:rFonts w:eastAsiaTheme="minorEastAsia"/>
@@ -14136,7 +13392,6 @@
               </w:rPr>
               <w:t>selector</w:t>
             </w:r>
-            <w:proofErr w:type="spellEnd"/>
             <w:r>
               <w:rPr>
                 <w:rFonts w:eastAsiaTheme="minorEastAsia"/>
@@ -14177,7 +13432,6 @@
               </w:rPr>
               <w:tab/>
             </w:r>
-            <w:proofErr w:type="spellStart"/>
             <w:r>
               <w:rPr>
                 <w:rFonts w:eastAsiaTheme="minorEastAsia"/>
@@ -14188,7 +13442,6 @@
               </w:rPr>
               <w:t>veto_parts</w:t>
             </w:r>
-            <w:proofErr w:type="spellEnd"/>
             <w:r>
               <w:rPr>
                 <w:rFonts w:eastAsiaTheme="minorEastAsia"/>
@@ -14237,7 +13490,6 @@
               </w:rPr>
               <w:tab/>
             </w:r>
-            <w:proofErr w:type="spellStart"/>
             <w:r>
               <w:rPr>
                 <w:rFonts w:eastAsiaTheme="minorEastAsia"/>
@@ -14248,7 +13500,6 @@
               </w:rPr>
               <w:t>veto_parts</w:t>
             </w:r>
-            <w:proofErr w:type="spellEnd"/>
             <w:r>
               <w:rPr>
                 <w:rFonts w:eastAsiaTheme="minorEastAsia"/>
@@ -14282,7 +13533,7 @@
                 <w:szCs w:val="20"/>
               </w:rPr>
             </w:pPr>
-            <w:bookmarkStart w:id="10" w:name="_Ref88744540"/>
+            <w:bookmarkStart w:id="11" w:name="_Ref88744540"/>
             <w:r>
               <w:rPr>
                 <w:rFonts w:cstheme="minorHAnsi"/>
@@ -14338,7 +13589,7 @@
               </w:rPr>
               <w:fldChar w:fldCharType="end"/>
             </w:r>
-            <w:bookmarkEnd w:id="10"/>
+            <w:bookmarkEnd w:id="11"/>
             <w:r>
               <w:rPr>
                 <w:rFonts w:cstheme="minorHAnsi"/>
@@ -14375,7 +13626,6 @@
               </w:rPr>
               <w:t xml:space="preserve"> **</w:t>
             </w:r>
-            <w:proofErr w:type="spellStart"/>
             <w:r>
               <w:rPr>
                 <w:rFonts w:cstheme="minorHAnsi"/>
@@ -14386,7 +13636,6 @@
               </w:rPr>
               <w:t>kwargs</w:t>
             </w:r>
-            <w:proofErr w:type="spellEnd"/>
             <w:r>
               <w:rPr>
                 <w:rFonts w:cstheme="minorHAnsi"/>
@@ -14416,8 +13665,6 @@
           <w:szCs w:val="22"/>
         </w:rPr>
       </w:pPr>
-      <w:bookmarkStart w:id="11" w:name="_GoBack"/>
-      <w:bookmarkEnd w:id="11"/>
     </w:p>
     <w:sectPr>
       <w:headerReference w:type="default" r:id="rId48"/>
@@ -14538,7 +13785,7 @@
                             <w:rPr>
                               <w:noProof/>
                             </w:rPr>
-                            <w:t>13</w:t>
+                            <w:t>2</w:t>
                           </w:r>
                           <w:r>
                             <w:fldChar w:fldCharType="end"/>
@@ -14587,7 +13834,7 @@
                       <w:rPr>
                         <w:noProof/>
                       </w:rPr>
-                      <w:t>13</w:t>
+                      <w:t>2</w:t>
                     </w:r>
                     <w:r>
                       <w:fldChar w:fldCharType="end"/>
@@ -15101,7 +14348,7 @@
             </wp:anchor>
           </w:drawing>
         </mc:Choice>
-        <mc:Fallback xmlns:cx2="http://schemas.microsoft.com/office/drawing/2015/10/21/chartex" xmlns:cx3="http://schemas.microsoft.com/office/drawing/2016/5/9/chartex" xmlns:cx4="http://schemas.microsoft.com/office/drawing/2016/5/10/chartex" xmlns:cx5="http://schemas.microsoft.com/office/drawing/2016/5/11/chartex" xmlns:cx6="http://schemas.microsoft.com/office/drawing/2016/5/12/chartex" xmlns:cx7="http://schemas.microsoft.com/office/drawing/2016/5/13/chartex" xmlns:cx8="http://schemas.microsoft.com/office/drawing/2016/5/14/chartex" xmlns:aink="http://schemas.microsoft.com/office/drawing/2016/ink" xmlns:am3d="http://schemas.microsoft.com/office/drawing/2017/model3d" xmlns:oel="http://schemas.microsoft.com/office/2019/extlst" xmlns:w16cex="http://schemas.microsoft.com/office/word/2018/wordml/cex" xmlns:w16cid="http://schemas.microsoft.com/office/word/2016/wordml/cid" xmlns:w16="http://schemas.microsoft.com/office/word/2018/wordml" xmlns:w16sdtdh="http://schemas.microsoft.com/office/word/2020/wordml/sdtdatahash">
+        <mc:Fallback xmlns:w16sdtdh="http://schemas.microsoft.com/office/word/2020/wordml/sdtdatahash" xmlns:w16="http://schemas.microsoft.com/office/word/2018/wordml" xmlns:w16cid="http://schemas.microsoft.com/office/word/2016/wordml/cid" xmlns:w16cex="http://schemas.microsoft.com/office/word/2018/wordml/cex" xmlns:oel="http://schemas.microsoft.com/office/2019/extlst" xmlns:am3d="http://schemas.microsoft.com/office/drawing/2017/model3d" xmlns:aink="http://schemas.microsoft.com/office/drawing/2016/ink" xmlns:cx8="http://schemas.microsoft.com/office/drawing/2016/5/14/chartex" xmlns:cx7="http://schemas.microsoft.com/office/drawing/2016/5/13/chartex" xmlns:cx6="http://schemas.microsoft.com/office/drawing/2016/5/12/chartex" xmlns:cx5="http://schemas.microsoft.com/office/drawing/2016/5/11/chartex" xmlns:cx4="http://schemas.microsoft.com/office/drawing/2016/5/10/chartex" xmlns:cx3="http://schemas.microsoft.com/office/drawing/2016/5/9/chartex" xmlns:cx2="http://schemas.microsoft.com/office/drawing/2015/10/21/chartex">
           <w:pict>
             <v:shapetype w14:anchorId="1FB422EE" id="_x0000_t202" coordsize="21600,21600" o:spt="202" path="m,l,21600r21600,l21600,xe">
               <v:stroke joinstyle="miter"/>
@@ -15244,7 +14491,7 @@
             </wp:anchor>
           </w:drawing>
         </mc:Choice>
-        <mc:Fallback xmlns:cx2="http://schemas.microsoft.com/office/drawing/2015/10/21/chartex" xmlns:cx3="http://schemas.microsoft.com/office/drawing/2016/5/9/chartex" xmlns:cx4="http://schemas.microsoft.com/office/drawing/2016/5/10/chartex" xmlns:cx5="http://schemas.microsoft.com/office/drawing/2016/5/11/chartex" xmlns:cx6="http://schemas.microsoft.com/office/drawing/2016/5/12/chartex" xmlns:cx7="http://schemas.microsoft.com/office/drawing/2016/5/13/chartex" xmlns:cx8="http://schemas.microsoft.com/office/drawing/2016/5/14/chartex" xmlns:aink="http://schemas.microsoft.com/office/drawing/2016/ink" xmlns:am3d="http://schemas.microsoft.com/office/drawing/2017/model3d" xmlns:oel="http://schemas.microsoft.com/office/2019/extlst" xmlns:w16cex="http://schemas.microsoft.com/office/word/2018/wordml/cex" xmlns:w16cid="http://schemas.microsoft.com/office/word/2016/wordml/cid" xmlns:w16="http://schemas.microsoft.com/office/word/2018/wordml" xmlns:w16sdtdh="http://schemas.microsoft.com/office/word/2020/wordml/sdtdatahash">
+        <mc:Fallback xmlns:w16sdtdh="http://schemas.microsoft.com/office/word/2020/wordml/sdtdatahash" xmlns:w16="http://schemas.microsoft.com/office/word/2018/wordml" xmlns:w16cid="http://schemas.microsoft.com/office/word/2016/wordml/cid" xmlns:w16cex="http://schemas.microsoft.com/office/word/2018/wordml/cex" xmlns:oel="http://schemas.microsoft.com/office/2019/extlst" xmlns:am3d="http://schemas.microsoft.com/office/drawing/2017/model3d" xmlns:aink="http://schemas.microsoft.com/office/drawing/2016/ink" xmlns:cx8="http://schemas.microsoft.com/office/drawing/2016/5/14/chartex" xmlns:cx7="http://schemas.microsoft.com/office/drawing/2016/5/13/chartex" xmlns:cx6="http://schemas.microsoft.com/office/drawing/2016/5/12/chartex" xmlns:cx5="http://schemas.microsoft.com/office/drawing/2016/5/11/chartex" xmlns:cx4="http://schemas.microsoft.com/office/drawing/2016/5/10/chartex" xmlns:cx3="http://schemas.microsoft.com/office/drawing/2016/5/9/chartex" xmlns:cx2="http://schemas.microsoft.com/office/drawing/2015/10/21/chartex">
           <w:pict>
             <v:line w14:anchorId="1A6C1894" id="Line 4" o:spid="_x0000_s1026" style="position:absolute;z-index:251659264;visibility:visible;mso-wrap-style:square;mso-width-percent:0;mso-height-percent:0;mso-wrap-distance-left:9pt;mso-wrap-distance-top:0;mso-wrap-distance-right:9pt;mso-wrap-distance-bottom:0;mso-position-horizontal:absolute;mso-position-horizontal-relative:page;mso-position-vertical:absolute;mso-position-vertical-relative:page;mso-width-percent:0;mso-height-percent:0;mso-width-relative:page;mso-height-relative:page" from="13.05pt,197.5pt" to="580pt,197.5pt" o:gfxdata="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">
               <w10:wrap anchorx="page" anchory="page"/>

</xml_diff>

<commit_message>
Reducing exe size with nomkl + manual update
</commit_message>
<xml_diff>
--- a/StrEmbed-6-1 users manual.docx
+++ b/StrEmbed-6-1 users manual.docx
@@ -1378,12 +1378,7 @@
         <w:t>, noting the final full stop/period</w:t>
       </w:r>
       <w:r>
-        <w:t xml:space="preserve">. It is also necessary to clone </w:t>
-      </w:r>
-      <w:bookmarkStart w:id="0" w:name="_GoBack"/>
-      <w:bookmarkEnd w:id="0"/>
-      <w:r>
-        <w:t xml:space="preserve">and install </w:t>
+        <w:t xml:space="preserve">. It is also necessary to clone and install </w:t>
       </w:r>
       <w:r>
         <w:t xml:space="preserve">the PartFind package, </w:t>
@@ -1399,7 +1394,7 @@
     </w:p>
     <w:p>
       <w:pPr>
-        <w:ind w:firstLine="720"/>
+        <w:ind w:left="720"/>
         <w:rPr>
           <w:rFonts w:ascii="Courier New" w:hAnsi="Courier New"/>
         </w:rPr>
@@ -1408,7 +1403,25 @@
         <w:rPr>
           <w:rFonts w:ascii="Courier New" w:hAnsi="Courier New"/>
         </w:rPr>
-        <w:t>pip install git+https://github.com/thazlehurst/partfind@strembed_legacy</w:t>
+        <w:t xml:space="preserve">git clone --branch </w:t>
+      </w:r>
+      <w:r>
+        <w:rPr>
+          <w:rFonts w:ascii="Courier New" w:hAnsi="Courier New"/>
+        </w:rPr>
+        <w:t>strembed_legacy</w:t>
+      </w:r>
+      <w:r>
+        <w:rPr>
+          <w:rFonts w:ascii="Courier New" w:hAnsi="Courier New"/>
+        </w:rPr>
+        <w:t xml:space="preserve"> </w:t>
+      </w:r>
+      <w:r>
+        <w:rPr>
+          <w:rFonts w:ascii="Courier New" w:hAnsi="Courier New"/>
+        </w:rPr>
+        <w:t>https://github.com/thazlehurst/partfind</w:t>
       </w:r>
     </w:p>
     <w:p>
@@ -1420,6 +1433,20 @@
       <w:pPr>
         <w:spacing w:line="240" w:lineRule="auto"/>
       </w:pPr>
+      <w:r>
+        <w:t xml:space="preserve">then navigate to that folder and install with </w:t>
+      </w:r>
+      <w:r>
+        <w:rPr>
+          <w:rFonts w:ascii="Courier New" w:hAnsi="Courier New"/>
+        </w:rPr>
+        <w:t>pip install –v –e .</w:t>
+      </w:r>
+      <w:bookmarkStart w:id="0" w:name="_GoBack"/>
+      <w:bookmarkEnd w:id="0"/>
+      <w:r>
+        <w:t xml:space="preserve">, again noting the final full stop/period. </w:t>
+      </w:r>
       <w:r>
         <w:t xml:space="preserve">Then, </w:t>
       </w:r>
@@ -14348,13 +14375,13 @@
             </wp:anchor>
           </w:drawing>
         </mc:Choice>
-        <mc:Fallback xmlns:w16sdtdh="http://schemas.microsoft.com/office/word/2020/wordml/sdtdatahash" xmlns:w16="http://schemas.microsoft.com/office/word/2018/wordml" xmlns:w16cid="http://schemas.microsoft.com/office/word/2016/wordml/cid" xmlns:w16cex="http://schemas.microsoft.com/office/word/2018/wordml/cex" xmlns:oel="http://schemas.microsoft.com/office/2019/extlst" xmlns:am3d="http://schemas.microsoft.com/office/drawing/2017/model3d" xmlns:aink="http://schemas.microsoft.com/office/drawing/2016/ink" xmlns:cx8="http://schemas.microsoft.com/office/drawing/2016/5/14/chartex" xmlns:cx7="http://schemas.microsoft.com/office/drawing/2016/5/13/chartex" xmlns:cx6="http://schemas.microsoft.com/office/drawing/2016/5/12/chartex" xmlns:cx5="http://schemas.microsoft.com/office/drawing/2016/5/11/chartex" xmlns:cx4="http://schemas.microsoft.com/office/drawing/2016/5/10/chartex" xmlns:cx3="http://schemas.microsoft.com/office/drawing/2016/5/9/chartex" xmlns:cx2="http://schemas.microsoft.com/office/drawing/2015/10/21/chartex">
+        <mc:Fallback>
           <w:pict>
             <v:shapetype w14:anchorId="1FB422EE" id="_x0000_t202" coordsize="21600,21600" o:spt="202" path="m,l,21600r21600,l21600,xe">
               <v:stroke joinstyle="miter"/>
               <v:path gradientshapeok="t" o:connecttype="rect"/>
             </v:shapetype>
-            <v:shape id="Text Box 1" o:spid="_x0000_s1028" type="#_x0000_t202" style="position:absolute;margin-left:384.95pt;margin-top:121.9pt;width:187.9pt;height:66.75pt;z-index:251656192;visibility:visible;mso-wrap-style:square;mso-width-percent:0;mso-height-percent:0;mso-wrap-distance-left:9pt;mso-wrap-distance-top:0;mso-wrap-distance-right:9pt;mso-wrap-distance-bottom:0;mso-position-horizontal:absolute;mso-position-horizontal-relative:page;mso-position-vertical:absolute;mso-position-vertical-relative:page;mso-width-percent:0;mso-height-percent:0;mso-width-relative:page;mso-height-relative:page;v-text-anchor:top" o:gfxdata="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" filled="f" stroked="f">
+            <v:shape id="Text Box 1" o:spid="_x0000_s1028" type="#_x0000_t202" style="position:absolute;margin-left:384.95pt;margin-top:121.9pt;width:187.9pt;height:66.75pt;z-index:251656192;visibility:visible;mso-wrap-style:square;mso-width-percent:0;mso-height-percent:0;mso-wrap-distance-left:9pt;mso-wrap-distance-top:0;mso-wrap-distance-right:9pt;mso-wrap-distance-bottom:0;mso-position-horizontal:absolute;mso-position-horizontal-relative:page;mso-position-vertical:absolute;mso-position-vertical-relative:page;mso-width-percent:0;mso-height-percent:0;mso-width-relative:page;mso-height-relative:page;v-text-anchor:top" o:gfxdata="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" filled="f" stroked="f">
               <v:textbox inset="0,0,0,0">
                 <w:txbxContent>
                   <w:p>
@@ -14384,7 +14411,7 @@
                                   </pic:cNvPicPr>
                                 </pic:nvPicPr>
                                 <pic:blipFill>
-                                  <a:blip r:embed="rId2" cstate="print">
+                                  <a:blip r:embed="rId1" cstate="print">
                                     <a:extLst>
                                       <a:ext uri="{28A0092B-C50C-407E-A947-70E740481C1C}">
                                         <a14:useLocalDpi xmlns:a14="http://schemas.microsoft.com/office/drawing/2010/main" val="0"/>
@@ -14491,7 +14518,7 @@
             </wp:anchor>
           </w:drawing>
         </mc:Choice>
-        <mc:Fallback xmlns:w16sdtdh="http://schemas.microsoft.com/office/word/2020/wordml/sdtdatahash" xmlns:w16="http://schemas.microsoft.com/office/word/2018/wordml" xmlns:w16cid="http://schemas.microsoft.com/office/word/2016/wordml/cid" xmlns:w16cex="http://schemas.microsoft.com/office/word/2018/wordml/cex" xmlns:oel="http://schemas.microsoft.com/office/2019/extlst" xmlns:am3d="http://schemas.microsoft.com/office/drawing/2017/model3d" xmlns:aink="http://schemas.microsoft.com/office/drawing/2016/ink" xmlns:cx8="http://schemas.microsoft.com/office/drawing/2016/5/14/chartex" xmlns:cx7="http://schemas.microsoft.com/office/drawing/2016/5/13/chartex" xmlns:cx6="http://schemas.microsoft.com/office/drawing/2016/5/12/chartex" xmlns:cx5="http://schemas.microsoft.com/office/drawing/2016/5/11/chartex" xmlns:cx4="http://schemas.microsoft.com/office/drawing/2016/5/10/chartex" xmlns:cx3="http://schemas.microsoft.com/office/drawing/2016/5/9/chartex" xmlns:cx2="http://schemas.microsoft.com/office/drawing/2015/10/21/chartex">
+        <mc:Fallback xmlns:cx2="http://schemas.microsoft.com/office/drawing/2015/10/21/chartex" xmlns:cx3="http://schemas.microsoft.com/office/drawing/2016/5/9/chartex" xmlns:cx4="http://schemas.microsoft.com/office/drawing/2016/5/10/chartex" xmlns:cx5="http://schemas.microsoft.com/office/drawing/2016/5/11/chartex" xmlns:cx6="http://schemas.microsoft.com/office/drawing/2016/5/12/chartex" xmlns:cx7="http://schemas.microsoft.com/office/drawing/2016/5/13/chartex" xmlns:cx8="http://schemas.microsoft.com/office/drawing/2016/5/14/chartex" xmlns:aink="http://schemas.microsoft.com/office/drawing/2016/ink" xmlns:am3d="http://schemas.microsoft.com/office/drawing/2017/model3d" xmlns:oel="http://schemas.microsoft.com/office/2019/extlst" xmlns:w16cex="http://schemas.microsoft.com/office/word/2018/wordml/cex" xmlns:w16cid="http://schemas.microsoft.com/office/word/2016/wordml/cid" xmlns:w16="http://schemas.microsoft.com/office/word/2018/wordml" xmlns:w16sdtdh="http://schemas.microsoft.com/office/word/2020/wordml/sdtdatahash">
           <w:pict>
             <v:line w14:anchorId="1A6C1894" id="Line 4" o:spid="_x0000_s1026" style="position:absolute;z-index:251659264;visibility:visible;mso-wrap-style:square;mso-width-percent:0;mso-height-percent:0;mso-wrap-distance-left:9pt;mso-wrap-distance-top:0;mso-wrap-distance-right:9pt;mso-wrap-distance-bottom:0;mso-position-horizontal:absolute;mso-position-horizontal-relative:page;mso-position-vertical:absolute;mso-position-vertical-relative:page;mso-width-percent:0;mso-height-percent:0;mso-width-relative:page;mso-height-relative:page" from="13.05pt,197.5pt" to="580pt,197.5pt" o:gfxdata="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">
               <w10:wrap anchorx="page" anchory="page"/>

</xml_diff>